<commit_message>
Allow user to delete item when the cropping error message comes up in the status column, also did so formatting stuff to the MainWindow
</commit_message>
<xml_diff>
--- a/HARP_user_guide.docx
+++ b/HARP_user_guide.docx
@@ -7,6 +7,8 @@
         <w:pStyle w:val="PartTitle"/>
         <w:framePr w:h="976" w:hRule="exact" w:wrap="notBeside"/>
       </w:pPr>
+      <w:bookmarkStart w:id="0" w:name="_GoBack"/>
+      <w:bookmarkEnd w:id="0"/>
       <w:r>
         <w:t>Version</w:t>
       </w:r>
@@ -115,8 +117,6 @@
         <w:t>able of Contents</w:t>
       </w:r>
     </w:p>
-    <w:bookmarkStart w:id="0" w:name="_GoBack"/>
-    <w:bookmarkEnd w:id="0"/>
     <w:p>
       <w:pPr>
         <w:pStyle w:val="TOC1"/>
@@ -2180,10 +2180,64 @@
           <w:lang w:val="en-GB" w:eastAsia="en-GB"/>
         </w:rPr>
         <w:drawing>
-          <wp:inline distT="0" distB="0" distL="0" distR="0" wp14:anchorId="7093B1F1" wp14:editId="6D1E6FB2">
-            <wp:extent cx="5575299" cy="3812875"/>
-            <wp:effectExtent l="0" t="0" r="0" b="0"/>
-            <wp:docPr id="24" name="Picture 24"/>
+          <wp:anchor distT="0" distB="0" distL="114300" distR="114300" simplePos="0" relativeHeight="251658240" behindDoc="1" locked="0" layoutInCell="1" allowOverlap="1" wp14:anchorId="57DFE2BF" wp14:editId="430AA7E8">
+            <wp:simplePos x="0" y="0"/>
+            <wp:positionH relativeFrom="column">
+              <wp:posOffset>-871855</wp:posOffset>
+            </wp:positionH>
+            <wp:positionV relativeFrom="paragraph">
+              <wp:posOffset>212090</wp:posOffset>
+            </wp:positionV>
+            <wp:extent cx="6471920" cy="4345940"/>
+            <wp:effectExtent l="0" t="0" r="5080" b="0"/>
+            <wp:wrapTight wrapText="bothSides">
+              <wp:wrapPolygon edited="0">
+                <wp:start x="6040" y="95"/>
+                <wp:lineTo x="3052" y="852"/>
+                <wp:lineTo x="2543" y="1041"/>
+                <wp:lineTo x="2543" y="1799"/>
+                <wp:lineTo x="509" y="1894"/>
+                <wp:lineTo x="127" y="2083"/>
+                <wp:lineTo x="127" y="5965"/>
+                <wp:lineTo x="381" y="6344"/>
+                <wp:lineTo x="127" y="6344"/>
+                <wp:lineTo x="191" y="7385"/>
+                <wp:lineTo x="2543" y="7859"/>
+                <wp:lineTo x="2543" y="9373"/>
+                <wp:lineTo x="127" y="10794"/>
+                <wp:lineTo x="127" y="11646"/>
+                <wp:lineTo x="1399" y="12403"/>
+                <wp:lineTo x="2543" y="12403"/>
+                <wp:lineTo x="2543" y="13918"/>
+                <wp:lineTo x="381" y="14108"/>
+                <wp:lineTo x="127" y="14202"/>
+                <wp:lineTo x="191" y="15812"/>
+                <wp:lineTo x="1971" y="16948"/>
+                <wp:lineTo x="2543" y="16948"/>
+                <wp:lineTo x="2543" y="21493"/>
+                <wp:lineTo x="19137" y="21493"/>
+                <wp:lineTo x="20918" y="20830"/>
+                <wp:lineTo x="21235" y="20357"/>
+                <wp:lineTo x="20854" y="19978"/>
+                <wp:lineTo x="21045" y="18652"/>
+                <wp:lineTo x="21045" y="18463"/>
+                <wp:lineTo x="19137" y="16948"/>
+                <wp:lineTo x="19137" y="12403"/>
+                <wp:lineTo x="19519" y="12403"/>
+                <wp:lineTo x="21299" y="11172"/>
+                <wp:lineTo x="21490" y="10036"/>
+                <wp:lineTo x="21235" y="9847"/>
+                <wp:lineTo x="19137" y="9373"/>
+                <wp:lineTo x="19137" y="7859"/>
+                <wp:lineTo x="21553" y="7764"/>
+                <wp:lineTo x="21553" y="6533"/>
+                <wp:lineTo x="19137" y="6344"/>
+                <wp:lineTo x="19137" y="1799"/>
+                <wp:lineTo x="18947" y="95"/>
+                <wp:lineTo x="6040" y="95"/>
+              </wp:wrapPolygon>
+            </wp:wrapTight>
+            <wp:docPr id="34" name="Picture 34"/>
             <wp:cNvGraphicFramePr>
               <a:graphicFrameLocks xmlns:a="http://schemas.openxmlformats.org/drawingml/2006/main" noChangeAspect="1"/>
             </wp:cNvGraphicFramePr>
@@ -2191,7 +2245,7 @@
               <a:graphicData uri="http://schemas.openxmlformats.org/drawingml/2006/picture">
                 <pic:pic xmlns:pic="http://schemas.openxmlformats.org/drawingml/2006/picture">
                   <pic:nvPicPr>
-                    <pic:cNvPr id="0" name="Picture 11"/>
+                    <pic:cNvPr id="0" name="Picture 2"/>
                     <pic:cNvPicPr>
                       <a:picLocks noChangeAspect="1" noChangeArrowheads="1"/>
                     </pic:cNvPicPr>
@@ -2204,13 +2258,13 @@
                         </a:ext>
                       </a:extLst>
                     </a:blip>
-                    <a:srcRect l="1635"/>
+                    <a:srcRect r="1841"/>
                     <a:stretch/>
                   </pic:blipFill>
                   <pic:spPr bwMode="auto">
                     <a:xfrm>
                       <a:off x="0" y="0"/>
-                      <a:ext cx="5579775" cy="3815936"/>
+                      <a:ext cx="6471920" cy="4345940"/>
                     </a:xfrm>
                     <a:prstGeom prst="rect">
                       <a:avLst/>
@@ -2228,7 +2282,13 @@
                 </pic:pic>
               </a:graphicData>
             </a:graphic>
-          </wp:inline>
+            <wp14:sizeRelH relativeFrom="page">
+              <wp14:pctWidth>0</wp14:pctWidth>
+            </wp14:sizeRelH>
+            <wp14:sizeRelV relativeFrom="page">
+              <wp14:pctHeight>0</wp14:pctHeight>
+            </wp14:sizeRelV>
+          </wp:anchor>
         </w:drawing>
       </w:r>
     </w:p>
@@ -2321,10 +2381,10 @@
         </w:rPr>
         <w:lastRenderedPageBreak/>
         <w:drawing>
-          <wp:inline distT="0" distB="0" distL="0" distR="0" wp14:anchorId="43AFF753" wp14:editId="50B00823">
-            <wp:extent cx="5529532" cy="3984834"/>
-            <wp:effectExtent l="0" t="0" r="0" b="0"/>
-            <wp:docPr id="31" name="Picture 31"/>
+          <wp:inline distT="0" distB="0" distL="0" distR="0" wp14:anchorId="08DB3243">
+            <wp:extent cx="5547995" cy="4450715"/>
+            <wp:effectExtent l="0" t="0" r="0" b="6985"/>
+            <wp:docPr id="35" name="Picture 35"/>
             <wp:cNvGraphicFramePr>
               <a:graphicFrameLocks xmlns:a="http://schemas.openxmlformats.org/drawingml/2006/main" noChangeAspect="1"/>
             </wp:cNvGraphicFramePr>
@@ -2332,7 +2392,7 @@
               <a:graphicData uri="http://schemas.openxmlformats.org/drawingml/2006/picture">
                 <pic:pic xmlns:pic="http://schemas.openxmlformats.org/drawingml/2006/picture">
                   <pic:nvPicPr>
-                    <pic:cNvPr id="0" name="Picture 14"/>
+                    <pic:cNvPr id="0" name="Picture 3"/>
                     <pic:cNvPicPr>
                       <a:picLocks noChangeAspect="1" noChangeArrowheads="1"/>
                     </pic:cNvPicPr>
@@ -2353,7 +2413,7 @@
                   <pic:spPr bwMode="auto">
                     <a:xfrm>
                       <a:off x="0" y="0"/>
-                      <a:ext cx="5530212" cy="3985324"/>
+                      <a:ext cx="5547995" cy="4450715"/>
                     </a:xfrm>
                     <a:prstGeom prst="rect">
                       <a:avLst/>
@@ -12576,7 +12636,7 @@
 </file>
 
 <file path=customXml/itemProps1.xml><?xml version="1.0" encoding="utf-8"?>
-<ds:datastoreItem xmlns:ds="http://schemas.openxmlformats.org/officeDocument/2006/customXml" ds:itemID="{5F13B255-C8F0-493D-918B-53A84D9AE4FC}">
+<ds:datastoreItem xmlns:ds="http://schemas.openxmlformats.org/officeDocument/2006/customXml" ds:itemID="{964DCEAE-6021-45ED-AABA-AADEC2238C0B}">
   <ds:schemaRefs>
     <ds:schemaRef ds:uri="http://schemas.openxmlformats.org/officeDocument/2006/bibliography"/>
   </ds:schemaRefs>

</xml_diff>

<commit_message>
Updated docs to reflect latest updates
</commit_message>
<xml_diff>
--- a/HARP_user_guide.docx
+++ b/HARP_user_guide.docx
@@ -1,14 +1,12 @@
 
 <file path=word/document.xml><?xml version="1.0" encoding="utf-8"?>
-<w:document xmlns:wpc="http://schemas.microsoft.com/office/word/2010/wordprocessingCanvas" xmlns:mc="http://schemas.openxmlformats.org/markup-compatibility/2006" xmlns:o="urn:schemas-microsoft-com:office:office" xmlns:r="http://schemas.openxmlformats.org/officeDocument/2006/relationships" xmlns:m="http://schemas.openxmlformats.org/officeDocument/2006/math" xmlns:v="urn:schemas-microsoft-com:vml" xmlns:wp14="http://schemas.microsoft.com/office/word/2010/wordprocessingDrawing" xmlns:wp="http://schemas.openxmlformats.org/drawingml/2006/wordprocessingDrawing" xmlns:w10="urn:schemas-microsoft-com:office:word" xmlns:w="http://schemas.openxmlformats.org/wordprocessingml/2006/main" xmlns:w14="http://schemas.microsoft.com/office/word/2010/wordml" xmlns:wpg="http://schemas.microsoft.com/office/word/2010/wordprocessingGroup" xmlns:wpi="http://schemas.microsoft.com/office/word/2010/wordprocessingInk" xmlns:wne="http://schemas.microsoft.com/office/word/2006/wordml" xmlns:wps="http://schemas.microsoft.com/office/word/2010/wordprocessingShape" mc:Ignorable="w14 wp14">
+<w:document xmlns:wpc="http://schemas.microsoft.com/office/word/2010/wordprocessingCanvas" xmlns:mc="http://schemas.openxmlformats.org/markup-compatibility/2006" xmlns:o="urn:schemas-microsoft-com:office:office" xmlns:r="http://schemas.openxmlformats.org/officeDocument/2006/relationships" xmlns:m="http://schemas.openxmlformats.org/officeDocument/2006/math" xmlns:v="urn:schemas-microsoft-com:vml" xmlns:wp14="http://schemas.microsoft.com/office/word/2010/wordprocessingDrawing" xmlns:wp="http://schemas.openxmlformats.org/drawingml/2006/wordprocessingDrawing" xmlns:w10="urn:schemas-microsoft-com:office:word" xmlns:w="http://schemas.openxmlformats.org/wordprocessingml/2006/main" xmlns:w14="http://schemas.microsoft.com/office/word/2010/wordml" xmlns:w15="http://schemas.microsoft.com/office/word/2012/wordml" xmlns:wpg="http://schemas.microsoft.com/office/word/2010/wordprocessingGroup" xmlns:wpi="http://schemas.microsoft.com/office/word/2010/wordprocessingInk" xmlns:wne="http://schemas.microsoft.com/office/word/2006/wordml" xmlns:wps="http://schemas.microsoft.com/office/word/2010/wordprocessingShape" mc:Ignorable="w14 w15 wp14">
   <w:body>
     <w:p>
       <w:pPr>
         <w:pStyle w:val="PartTitle"/>
         <w:framePr w:wrap="notBeside"/>
       </w:pPr>
-      <w:bookmarkStart w:id="0" w:name="_GoBack"/>
-      <w:bookmarkEnd w:id="0"/>
       <w:r>
         <w:t>Version</w:t>
       </w:r>
@@ -35,7 +33,14 @@
           <w:sz w:val="28"/>
           <w:szCs w:val="28"/>
         </w:rPr>
-        <w:t>.1</w:t>
+        <w:t>.</w:t>
+      </w:r>
+      <w:r>
+        <w:rPr>
+          <w:sz w:val="28"/>
+          <w:szCs w:val="28"/>
+        </w:rPr>
+        <w:t>2</w:t>
       </w:r>
     </w:p>
     <w:p>
@@ -78,7 +83,7 @@
           <w:spacing w:val="-180"/>
         </w:rPr>
         <w:sectPr>
-          <w:footerReference w:type="default" r:id="rId9"/>
+          <w:footerReference w:type="default" r:id="rId8"/>
           <w:pgSz w:w="12240" w:h="15840" w:code="1"/>
           <w:pgMar w:top="960" w:right="960" w:bottom="1440" w:left="960" w:header="0" w:footer="0" w:gutter="0"/>
           <w:pgNumType w:start="0"/>
@@ -97,8 +102,8 @@
       <w:pPr>
         <w:pStyle w:val="SectionLabel"/>
         <w:sectPr>
-          <w:headerReference w:type="default" r:id="rId10"/>
-          <w:footerReference w:type="default" r:id="rId11"/>
+          <w:headerReference w:type="default" r:id="rId9"/>
+          <w:footerReference w:type="default" r:id="rId10"/>
           <w:pgSz w:w="12240" w:h="15840" w:code="1"/>
           <w:pgMar w:top="1200" w:right="1200" w:bottom="1440" w:left="1200" w:header="0" w:footer="960" w:gutter="0"/>
           <w:pgNumType w:fmt="lowerRoman" w:start="1"/>
@@ -134,7 +139,6 @@
         <w:rPr>
           <w:kern w:val="28"/>
         </w:rPr>
-        <w:lastRenderedPageBreak/>
         <w:fldChar w:fldCharType="begin"/>
       </w:r>
       <w:r>
@@ -1640,10 +1644,10 @@
     <w:p>
       <w:pPr>
         <w:sectPr>
-          <w:headerReference w:type="default" r:id="rId12"/>
-          <w:footerReference w:type="default" r:id="rId13"/>
-          <w:headerReference w:type="first" r:id="rId14"/>
-          <w:footerReference w:type="first" r:id="rId15"/>
+          <w:headerReference w:type="default" r:id="rId11"/>
+          <w:footerReference w:type="default" r:id="rId12"/>
+          <w:headerReference w:type="first" r:id="rId13"/>
+          <w:footerReference w:type="first" r:id="rId14"/>
           <w:pgSz w:w="12240" w:h="15840" w:code="1"/>
           <w:pgMar w:top="1800" w:right="1200" w:bottom="1440" w:left="1200" w:header="960" w:footer="960" w:gutter="0"/>
           <w:pgNumType w:start="1"/>
@@ -1655,12 +1659,11 @@
       <w:pPr>
         <w:pStyle w:val="Heading1"/>
       </w:pPr>
-      <w:bookmarkStart w:id="1" w:name="_Toc409443523"/>
-      <w:r>
-        <w:lastRenderedPageBreak/>
+      <w:bookmarkStart w:id="0" w:name="_Toc409443523"/>
+      <w:r>
         <w:t>Introduction</w:t>
       </w:r>
-      <w:bookmarkEnd w:id="1"/>
+      <w:bookmarkEnd w:id="0"/>
     </w:p>
     <w:p>
       <w:pPr>
@@ -1706,7 +1709,10 @@
         <w:t>researcher</w:t>
       </w:r>
       <w:r>
-        <w:t xml:space="preserve"> working on the IMPC embryo phenotyping pipeline.</w:t>
+        <w:t xml:space="preserve"> working on the I</w:t>
+      </w:r>
+      <w:r>
+        <w:t>MPC embryo phenotyping pipeline, however we anticipate that other researchers involved in 3D imaging may benefit from this software.</w:t>
       </w:r>
     </w:p>
     <w:p>
@@ -1725,7 +1731,7 @@
         <w:tab/>
         <w:t xml:space="preserve">Henrik Westerberg: </w:t>
       </w:r>
-      <w:hyperlink r:id="rId16" w:history="1">
+      <w:hyperlink r:id="rId15" w:history="1">
         <w:r>
           <w:rPr>
             <w:rStyle w:val="Hyperlink"/>
@@ -1745,29 +1751,29 @@
       <w:r>
         <w:t xml:space="preserve">Horner: </w:t>
       </w:r>
+      <w:hyperlink r:id="rId16" w:history="1">
+        <w:r>
+          <w:rPr>
+            <w:rStyle w:val="Hyperlink"/>
+          </w:rPr>
+          <w:t>n.horner@har.mrc.ac.uk</w:t>
+        </w:r>
+      </w:hyperlink>
+    </w:p>
+    <w:p>
+      <w:pPr>
+        <w:pStyle w:val="BodyText"/>
+        <w:rPr>
+          <w:rStyle w:val="Hyperlink"/>
+        </w:rPr>
+      </w:pPr>
+      <w:r>
+        <w:tab/>
+      </w:r>
+      <w:r>
+        <w:t xml:space="preserve">James Brown: </w:t>
+      </w:r>
       <w:hyperlink r:id="rId17" w:history="1">
-        <w:r>
-          <w:rPr>
-            <w:rStyle w:val="Hyperlink"/>
-          </w:rPr>
-          <w:t>n.horner@har.mrc.ac.uk</w:t>
-        </w:r>
-      </w:hyperlink>
-    </w:p>
-    <w:p>
-      <w:pPr>
-        <w:pStyle w:val="BodyText"/>
-        <w:rPr>
-          <w:rStyle w:val="Hyperlink"/>
-        </w:rPr>
-      </w:pPr>
-      <w:r>
-        <w:tab/>
-      </w:r>
-      <w:r>
-        <w:t xml:space="preserve">James Brown: </w:t>
-      </w:r>
-      <w:hyperlink r:id="rId18" w:history="1">
         <w:r>
           <w:rPr>
             <w:rStyle w:val="Hyperlink"/>
@@ -1820,107 +1826,128 @@
       <w:pPr>
         <w:pStyle w:val="Heading1"/>
       </w:pPr>
-      <w:bookmarkStart w:id="2" w:name="_Toc409443524"/>
+      <w:bookmarkStart w:id="1" w:name="_Toc409443524"/>
       <w:r>
         <w:t>Getting Started</w:t>
       </w:r>
+      <w:bookmarkEnd w:id="1"/>
+    </w:p>
+    <w:p>
+      <w:pPr>
+        <w:pStyle w:val="Heading2"/>
+      </w:pPr>
+      <w:bookmarkStart w:id="2" w:name="_Toc409443525"/>
+      <w:r>
+        <w:t>Windows</w:t>
+      </w:r>
       <w:bookmarkEnd w:id="2"/>
     </w:p>
     <w:p>
       <w:pPr>
+        <w:pStyle w:val="BodyTextKeep"/>
+      </w:pPr>
+      <w:r>
+        <w:t>HARP has been developed to work in Windows</w:t>
+      </w:r>
+      <w:r>
+        <w:t>, Linux and Mac</w:t>
+      </w:r>
+      <w:r>
+        <w:t xml:space="preserve"> environments. Below describes the steps to get HARP up and running.</w:t>
+      </w:r>
+    </w:p>
+    <w:p>
+      <w:pPr>
+        <w:pStyle w:val="BodyTextKeep"/>
+      </w:pPr>
+      <w:r>
+        <w:rPr>
+          <w:b/>
+        </w:rPr>
+        <w:t xml:space="preserve">To </w:t>
+      </w:r>
+      <w:r>
+        <w:rPr>
+          <w:b/>
+        </w:rPr>
+        <w:t>install HARP on Windows</w:t>
+      </w:r>
+      <w:r>
+        <w:rPr>
+          <w:b/>
+        </w:rPr>
+        <w:t xml:space="preserve"> </w:t>
+      </w:r>
+      <w:r>
+        <w:t xml:space="preserve">simply download the latest release from </w:t>
+      </w:r>
+      <w:proofErr w:type="spellStart"/>
+      <w:r>
+        <w:t>Github</w:t>
+      </w:r>
+      <w:proofErr w:type="spellEnd"/>
+      <w:r>
+        <w:t xml:space="preserve"> (</w:t>
+      </w:r>
+      <w:hyperlink r:id="rId18" w:history="1">
+        <w:r>
+          <w:rPr>
+            <w:rStyle w:val="Hyperlink"/>
+          </w:rPr>
+          <w:t>https://github.com/mpi2/HARP/releases/latest</w:t>
+        </w:r>
+      </w:hyperlink>
+      <w:r>
+        <w:t>) and double-click the installer. Follow the installation instructions, choosing to add a desktop icon if required.</w:t>
+      </w:r>
+    </w:p>
+    <w:p>
+      <w:pPr>
+        <w:pStyle w:val="BodyTextKeep"/>
+      </w:pPr>
+      <w:r>
+        <w:rPr>
+          <w:b/>
+        </w:rPr>
+        <w:t>To run HARP directory from Python script</w:t>
+      </w:r>
+      <w:r>
+        <w:t xml:space="preserve"> a number of python modules will need to be installed. See Appendix for full list. Once the modules are installed, copy the HARP scripts to the desired location and run the </w:t>
+      </w:r>
+      <w:r>
+        <w:rPr>
+          <w:b/>
+        </w:rPr>
+        <w:t>m</w:t>
+      </w:r>
+      <w:r>
+        <w:rPr>
+          <w:b/>
+        </w:rPr>
+        <w:t>ain.py</w:t>
+      </w:r>
+      <w:r>
+        <w:t xml:space="preserve"> in </w:t>
+      </w:r>
+      <w:r>
+        <w:t>P</w:t>
+      </w:r>
+      <w:r>
+        <w:t>ython</w:t>
+      </w:r>
+      <w:r>
+        <w:t>.</w:t>
+      </w:r>
+    </w:p>
+    <w:p>
+      <w:pPr>
         <w:pStyle w:val="Heading2"/>
       </w:pPr>
-      <w:bookmarkStart w:id="3" w:name="_Toc409443525"/>
-      <w:r>
-        <w:t>Windows</w:t>
+      <w:bookmarkStart w:id="3" w:name="_Toc409443526"/>
+      <w:r>
+        <w:t>Linux</w:t>
       </w:r>
       <w:bookmarkEnd w:id="3"/>
-    </w:p>
-    <w:p>
-      <w:pPr>
-        <w:pStyle w:val="BodyTextKeep"/>
-      </w:pPr>
-      <w:r>
-        <w:t>HARP has been developed to work in Windows</w:t>
-      </w:r>
-      <w:r>
-        <w:t>, Linux and Mac</w:t>
-      </w:r>
-      <w:r>
-        <w:t xml:space="preserve"> environments. Below describes the steps to get HARP up and running.</w:t>
-      </w:r>
-    </w:p>
-    <w:p>
-      <w:pPr>
-        <w:pStyle w:val="BodyTextKeep"/>
-      </w:pPr>
-      <w:r>
-        <w:rPr>
-          <w:b/>
-        </w:rPr>
-        <w:t xml:space="preserve">To run HARP from a Windows </w:t>
-      </w:r>
-      <w:r>
-        <w:rPr>
-          <w:b/>
-        </w:rPr>
-        <w:t xml:space="preserve">executable </w:t>
-      </w:r>
-      <w:r>
-        <w:t xml:space="preserve">simply copy the latest version of HARP into the desired location. Then navigate to the Main.exe file and double click on the file. Alternatively a shortcut can be made by right clicking on the Main.exe file, </w:t>
-      </w:r>
-      <w:r>
-        <w:t>selecting “create shortcut</w:t>
-      </w:r>
-      <w:r>
-        <w:t xml:space="preserve">”. This shortcut can be copied to a convenient location. </w:t>
-      </w:r>
-    </w:p>
-    <w:p>
-      <w:pPr>
-        <w:pStyle w:val="BlockQuotationFirst"/>
-      </w:pPr>
-      <w:r>
-        <w:rPr>
-          <w:spacing w:val="-15"/>
-        </w:rPr>
-        <w:t>Box 1: HARP executable location</w:t>
-      </w:r>
-    </w:p>
-    <w:p>
-      <w:pPr>
-        <w:pStyle w:val="BlockQuotation"/>
-      </w:pPr>
-      <w:r>
-        <w:t>C:\</w:t>
-      </w:r>
-      <w:r>
-        <w:t xml:space="preserve">HARP\dist\Main.exe </w:t>
-      </w:r>
-    </w:p>
-    <w:p>
-      <w:pPr>
-        <w:pStyle w:val="BodyTextKeep"/>
-      </w:pPr>
-      <w:r>
-        <w:rPr>
-          <w:b/>
-        </w:rPr>
-        <w:t>To run HARP directory from Python script</w:t>
-      </w:r>
-      <w:r>
-        <w:t xml:space="preserve"> a number of python modules will need to be installed. See Appendix for full list. Once the modules are installed, copy the HARP scripts to the desired location and run the Main.py in python</w:t>
-      </w:r>
-    </w:p>
-    <w:p>
-      <w:pPr>
-        <w:pStyle w:val="Heading2"/>
-      </w:pPr>
-      <w:bookmarkStart w:id="4" w:name="_Toc409443526"/>
-      <w:r>
-        <w:t>Linux</w:t>
-      </w:r>
-      <w:bookmarkEnd w:id="4"/>
     </w:p>
     <w:p>
       <w:pPr>
@@ -1930,14 +1957,28 @@
           <w:szCs w:val="23"/>
         </w:rPr>
       </w:pPr>
-      <w:bookmarkStart w:id="5" w:name="_Toc35154378"/>
-      <w:bookmarkStart w:id="6" w:name="_Toc35154901"/>
+      <w:bookmarkStart w:id="4" w:name="_Toc35154378"/>
+      <w:bookmarkStart w:id="5" w:name="_Toc35154901"/>
       <w:r>
         <w:rPr>
           <w:sz w:val="23"/>
           <w:szCs w:val="23"/>
         </w:rPr>
-        <w:t>HARP can currently be run as a python script in Linux. The dependent modules need to be installed</w:t>
+        <w:t xml:space="preserve">HARP can currently be run as a </w:t>
+      </w:r>
+      <w:r>
+        <w:rPr>
+          <w:sz w:val="23"/>
+          <w:szCs w:val="23"/>
+        </w:rPr>
+        <w:t>P</w:t>
+      </w:r>
+      <w:r>
+        <w:rPr>
+          <w:sz w:val="23"/>
+          <w:szCs w:val="23"/>
+        </w:rPr>
+        <w:t>ython script in Linux. The dependent modules need to be installed</w:t>
       </w:r>
       <w:r>
         <w:rPr>
@@ -2017,11 +2058,11 @@
       <w:pPr>
         <w:pStyle w:val="Heading2"/>
       </w:pPr>
-      <w:bookmarkStart w:id="7" w:name="_Toc409443527"/>
+      <w:bookmarkStart w:id="6" w:name="_Toc409443527"/>
       <w:r>
         <w:t>Mac</w:t>
       </w:r>
-      <w:bookmarkEnd w:id="7"/>
+      <w:bookmarkEnd w:id="6"/>
     </w:p>
     <w:p>
       <w:pPr>
@@ -2036,24 +2077,27 @@
         <w:pStyle w:val="Heading2"/>
       </w:pPr>
       <w:r>
+        <w:t>Known issues</w:t>
+      </w:r>
+    </w:p>
+    <w:p>
+      <w:pPr>
+        <w:pStyle w:val="BodyText"/>
+      </w:pPr>
+      <w:r>
+        <w:t xml:space="preserve">On some operating systems (primarily </w:t>
+      </w:r>
+      <w:proofErr w:type="spellStart"/>
+      <w:r>
+        <w:t>Debian</w:t>
+      </w:r>
+      <w:proofErr w:type="spellEnd"/>
+      <w:r>
+        <w:t xml:space="preserve">), HARP’s user interface may “hang” during processing. This is a known issue that the developers are attempting to resolve. For now, we suggest queueing up all of the jobs to be processed prior to clicking “Start”, as the user interface may become slow or unresponsive when attempting to </w:t>
+      </w:r>
+      <w:r>
         <w:lastRenderedPageBreak/>
-        <w:t>Known issues</w:t>
-      </w:r>
-    </w:p>
-    <w:p>
-      <w:pPr>
-        <w:pStyle w:val="BodyText"/>
-      </w:pPr>
-      <w:r>
-        <w:t xml:space="preserve">On some operating systems (primarily </w:t>
-      </w:r>
-      <w:proofErr w:type="spellStart"/>
-      <w:r>
-        <w:t>Debian</w:t>
-      </w:r>
-      <w:proofErr w:type="spellEnd"/>
-      <w:r>
-        <w:t>), HARP’s user interface may “hang” during processing. This is a known issue that the developers are attempting to resolve. For now, we suggest queueing up all of the jobs to be processed prior to clicking “Start”, as the user interface may become slow or unresponsive when attempting to add new jobs. If you experience this issue or any other problems, please contact the developers.</w:t>
+        <w:t>add new jobs. If you experience this issue or any other problems, please contact the developers.</w:t>
       </w:r>
     </w:p>
     <w:p>
@@ -2084,11 +2128,11 @@
       <w:pPr>
         <w:pStyle w:val="Heading1"/>
       </w:pPr>
-      <w:bookmarkStart w:id="8" w:name="_Toc409443528"/>
+      <w:bookmarkStart w:id="7" w:name="_Toc409443528"/>
       <w:r>
         <w:t>How to use HARP</w:t>
       </w:r>
-      <w:bookmarkEnd w:id="8"/>
+      <w:bookmarkEnd w:id="7"/>
     </w:p>
     <w:p>
       <w:pPr>
@@ -2116,13 +2160,13 @@
       <w:pPr>
         <w:pStyle w:val="Heading2"/>
       </w:pPr>
-      <w:bookmarkStart w:id="9" w:name="_Toc409443529"/>
+      <w:bookmarkStart w:id="8" w:name="_Toc409443529"/>
+      <w:bookmarkEnd w:id="4"/>
       <w:bookmarkEnd w:id="5"/>
-      <w:bookmarkEnd w:id="6"/>
       <w:r>
         <w:t>Overview</w:t>
       </w:r>
-      <w:bookmarkEnd w:id="9"/>
+      <w:bookmarkEnd w:id="8"/>
     </w:p>
     <w:p>
       <w:pPr>
@@ -2719,13 +2763,8 @@
                           <wps:txbx>
                             <w:txbxContent>
                               <w:p>
-                                <w:proofErr w:type="gramStart"/>
                                 <w:r>
-                                  <w:t>OPT</w:t>
-                                </w:r>
-                                <w:proofErr w:type="gramEnd"/>
-                                <w:r>
-                                  <w:t xml:space="preserve"> channels and options</w:t>
+                                  <w:t>OPT channels and options</w:t>
                                 </w:r>
                               </w:p>
                             </w:txbxContent>
@@ -2907,7 +2946,7 @@
           </mc:Choice>
           <mc:Fallback>
             <w:pict>
-              <v:group id="Group 308" o:spid="_x0000_s1026" style="position:absolute;margin-left:-84.5pt;margin-top:8.85pt;width:517pt;height:314pt;z-index:251704320;mso-height-relative:margin" coordsize="65659,39878" o:gfxdata="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">
+              <v:group w14:anchorId="690FFAAA" id="Group 308" o:spid="_x0000_s1026" style="position:absolute;margin-left:-84.5pt;margin-top:8.85pt;width:517pt;height:314pt;z-index:251704320;mso-height-relative:margin" coordsize="65659,39878" o:gfxdata="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">
                 <v:group id="Group 46" o:spid="_x0000_s1027" style="position:absolute;width:65659;height:39878" coordsize="65659,39878" o:gfxdata="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">
                   <v:shapetype id="_x0000_t202" coordsize="21600,21600" o:spt="202" path="m,l,21600r21600,l21600,xe">
                     <v:stroke joinstyle="miter"/>
@@ -3036,13 +3075,8 @@
                     <v:textbox style="mso-fit-shape-to-text:t">
                       <w:txbxContent>
                         <w:p>
-                          <w:proofErr w:type="gramStart"/>
                           <w:r>
-                            <w:t>OPT</w:t>
-                          </w:r>
-                          <w:proofErr w:type="gramEnd"/>
-                          <w:r>
-                            <w:t xml:space="preserve"> channels and options</w:t>
+                            <w:t>OPT channels and options</w:t>
                           </w:r>
                         </w:p>
                       </w:txbxContent>
@@ -3571,7 +3605,7 @@
           </mc:Choice>
           <mc:Fallback>
             <w:pict>
-              <v:group id="Group 60" o:spid="_x0000_s1050" style="position:absolute;left:0;text-align:left;margin-left:-88.6pt;margin-top:-43.1pt;width:472.3pt;height:322.95pt;z-index:251718656" coordsize="59981,41011" o:gfxdata="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">
+              <v:group w14:anchorId="03E25FEC" id="Group 60" o:spid="_x0000_s1050" style="position:absolute;left:0;text-align:left;margin-left:-88.6pt;margin-top:-43.1pt;width:472.3pt;height:322.95pt;z-index:251718656" coordsize="59981,41011" o:gfxdata="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">
                 <v:shapetype id="_x0000_t75" coordsize="21600,21600" o:spt="75" o:preferrelative="t" path="m@4@5l@4@11@9@11@9@5xe" filled="f" stroked="f">
                   <v:stroke joinstyle="miter"/>
                   <v:formulas>
@@ -3812,11 +3846,11 @@
       <w:pPr>
         <w:pStyle w:val="Heading2"/>
       </w:pPr>
-      <w:bookmarkStart w:id="10" w:name="_Toc409443530"/>
+      <w:bookmarkStart w:id="9" w:name="_Toc409443530"/>
       <w:r>
         <w:t>Input and output select</w:t>
       </w:r>
-      <w:bookmarkEnd w:id="10"/>
+      <w:bookmarkEnd w:id="9"/>
     </w:p>
     <w:p>
       <w:pPr>
@@ -3955,12 +3989,12 @@
       <w:pPr>
         <w:pStyle w:val="Heading2"/>
       </w:pPr>
-      <w:bookmarkStart w:id="11" w:name="_Toc409443531"/>
+      <w:bookmarkStart w:id="10" w:name="_Toc409443531"/>
       <w:r>
         <w:lastRenderedPageBreak/>
         <w:t>Imaging Modality Selection</w:t>
       </w:r>
-      <w:bookmarkEnd w:id="11"/>
+      <w:bookmarkEnd w:id="10"/>
     </w:p>
     <w:p>
       <w:pPr>
@@ -4070,11 +4104,11 @@
       <w:pPr>
         <w:pStyle w:val="Heading2"/>
       </w:pPr>
-      <w:bookmarkStart w:id="12" w:name="_Toc409443532"/>
+      <w:bookmarkStart w:id="11" w:name="_Toc409443532"/>
       <w:r>
         <w:t>Recon File Info</w:t>
       </w:r>
-      <w:bookmarkEnd w:id="12"/>
+      <w:bookmarkEnd w:id="11"/>
     </w:p>
     <w:p>
       <w:pPr>
@@ -4189,11 +4223,11 @@
       <w:pPr>
         <w:pStyle w:val="Heading2"/>
       </w:pPr>
-      <w:bookmarkStart w:id="13" w:name="_Toc409443533"/>
+      <w:bookmarkStart w:id="12" w:name="_Toc409443533"/>
       <w:r>
         <w:t>Identification</w:t>
       </w:r>
-      <w:bookmarkEnd w:id="13"/>
+      <w:bookmarkEnd w:id="12"/>
     </w:p>
     <w:p>
       <w:pPr>
@@ -4534,7 +4568,7 @@
           </mc:Choice>
           <mc:Fallback>
             <w:pict>
-              <v:shape id="Straight Arrow Connector 293" o:spid="_x0000_s1026" type="#_x0000_t32" style="position:absolute;margin-left:212.65pt;margin-top:87.8pt;width:0;height:81.15pt;flip:y;z-index:251726848;visibility:visible;mso-wrap-style:square;mso-width-percent:0;mso-height-percent:0;mso-wrap-distance-left:9pt;mso-wrap-distance-top:0;mso-wrap-distance-right:9pt;mso-wrap-distance-bottom:0;mso-position-horizontal:absolute;mso-position-horizontal-relative:text;mso-position-vertical:absolute;mso-position-vertical-relative:text;mso-width-percent:0;mso-height-percent:0;mso-width-relative:margin;mso-height-relative:margin" o:gfxdata="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" strokecolor="black [3040]">
+              <v:shape w14:anchorId="6B05022A" id="Straight Arrow Connector 293" o:spid="_x0000_s1026" type="#_x0000_t32" style="position:absolute;margin-left:212.65pt;margin-top:87.8pt;width:0;height:81.15pt;flip:y;z-index:251726848;visibility:visible;mso-wrap-style:square;mso-width-percent:0;mso-height-percent:0;mso-wrap-distance-left:9pt;mso-wrap-distance-top:0;mso-wrap-distance-right:9pt;mso-wrap-distance-bottom:0;mso-position-horizontal:absolute;mso-position-horizontal-relative:text;mso-position-vertical:absolute;mso-position-vertical-relative:text;mso-width-percent:0;mso-height-percent:0;mso-width-relative:margin;mso-height-relative:margin" o:gfxdata="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" strokecolor="black [3040]">
                 <v:stroke endarrow="open"/>
               </v:shape>
             </w:pict>
@@ -4609,7 +4643,7 @@
           </mc:Choice>
           <mc:Fallback>
             <w:pict>
-              <v:shape id="Text Box 2" o:spid="_x0000_s1060" type="#_x0000_t202" style="position:absolute;left:0;text-align:left;margin-left:171.6pt;margin-top:168.75pt;width:83.75pt;height:35pt;z-index:251725824;visibility:visible;mso-wrap-style:square;mso-width-percent:0;mso-wrap-distance-left:9pt;mso-wrap-distance-top:0;mso-wrap-distance-right:9pt;mso-wrap-distance-bottom:0;mso-position-horizontal:absolute;mso-position-horizontal-relative:text;mso-position-vertical:absolute;mso-position-vertical-relative:text;mso-width-percent:0;mso-width-relative:margin;v-text-anchor:top" o:gfxdata="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" filled="f" stroked="f">
+              <v:shape w14:anchorId="5EC1CA89" id="Text Box 2" o:spid="_x0000_s1060" type="#_x0000_t202" style="position:absolute;left:0;text-align:left;margin-left:171.6pt;margin-top:168.75pt;width:83.75pt;height:35pt;z-index:251725824;visibility:visible;mso-wrap-style:square;mso-width-percent:0;mso-wrap-distance-left:9pt;mso-wrap-distance-top:0;mso-wrap-distance-right:9pt;mso-wrap-distance-bottom:0;mso-position-horizontal:absolute;mso-position-horizontal-relative:text;mso-position-vertical:absolute;mso-position-vertical-relative:text;mso-width-percent:0;mso-width-relative:margin;v-text-anchor:top" o:gfxdata="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" filled="f" stroked="f">
                 <v:textbox style="mso-fit-shape-to-text:t">
                   <w:txbxContent>
                     <w:p>
@@ -4690,7 +4724,7 @@
           </mc:Choice>
           <mc:Fallback>
             <w:pict>
-              <v:shape id="Straight Arrow Connector 295" o:spid="_x0000_s1026" type="#_x0000_t32" style="position:absolute;margin-left:343.2pt;margin-top:92.6pt;width:0;height:80.05pt;flip:y;z-index:251730944;visibility:visible;mso-wrap-style:square;mso-width-percent:0;mso-height-percent:0;mso-wrap-distance-left:9pt;mso-wrap-distance-top:0;mso-wrap-distance-right:9pt;mso-wrap-distance-bottom:0;mso-position-horizontal:absolute;mso-position-horizontal-relative:text;mso-position-vertical:absolute;mso-position-vertical-relative:text;mso-width-percent:0;mso-height-percent:0;mso-width-relative:margin;mso-height-relative:margin" o:gfxdata="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" strokecolor="black [3040]">
+              <v:shape w14:anchorId="206855AB" id="Straight Arrow Connector 295" o:spid="_x0000_s1026" type="#_x0000_t32" style="position:absolute;margin-left:343.2pt;margin-top:92.6pt;width:0;height:80.05pt;flip:y;z-index:251730944;visibility:visible;mso-wrap-style:square;mso-width-percent:0;mso-height-percent:0;mso-wrap-distance-left:9pt;mso-wrap-distance-top:0;mso-wrap-distance-right:9pt;mso-wrap-distance-bottom:0;mso-position-horizontal:absolute;mso-position-horizontal-relative:text;mso-position-vertical:absolute;mso-position-vertical-relative:text;mso-width-percent:0;mso-height-percent:0;mso-width-relative:margin;mso-height-relative:margin" o:gfxdata="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" strokecolor="black [3040]">
                 <v:stroke endarrow="open"/>
               </v:shape>
             </w:pict>
@@ -4765,7 +4799,7 @@
           </mc:Choice>
           <mc:Fallback>
             <w:pict>
-              <v:shape id="_x0000_s1061" type="#_x0000_t202" style="position:absolute;left:0;text-align:left;margin-left:300.85pt;margin-top:173pt;width:83.75pt;height:35pt;z-index:251728896;visibility:visible;mso-wrap-style:square;mso-width-percent:0;mso-wrap-distance-left:9pt;mso-wrap-distance-top:0;mso-wrap-distance-right:9pt;mso-wrap-distance-bottom:0;mso-position-horizontal:absolute;mso-position-horizontal-relative:text;mso-position-vertical:absolute;mso-position-vertical-relative:text;mso-width-percent:0;mso-width-relative:margin;v-text-anchor:top" o:gfxdata="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" filled="f" stroked="f">
+              <v:shape w14:anchorId="2A6B3B70" id="_x0000_s1061" type="#_x0000_t202" style="position:absolute;left:0;text-align:left;margin-left:300.85pt;margin-top:173pt;width:83.75pt;height:35pt;z-index:251728896;visibility:visible;mso-wrap-style:square;mso-width-percent:0;mso-wrap-distance-left:9pt;mso-wrap-distance-top:0;mso-wrap-distance-right:9pt;mso-wrap-distance-bottom:0;mso-position-horizontal:absolute;mso-position-horizontal-relative:text;mso-position-vertical:absolute;mso-position-vertical-relative:text;mso-width-percent:0;mso-width-relative:margin;v-text-anchor:top" o:gfxdata="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" filled="f" stroked="f">
                 <v:textbox style="mso-fit-shape-to-text:t">
                   <w:txbxContent>
                     <w:p>
@@ -4843,7 +4877,7 @@
           </mc:Choice>
           <mc:Fallback>
             <w:pict>
-              <v:oval id="Oval 63" o:spid="_x0000_s1026" style="position:absolute;margin-left:182.6pt;margin-top:33pt;width:33.3pt;height:19.9pt;z-index:251719680;visibility:visible;mso-wrap-style:square;mso-wrap-distance-left:9pt;mso-wrap-distance-top:0;mso-wrap-distance-right:9pt;mso-wrap-distance-bottom:0;mso-position-horizontal:absolute;mso-position-horizontal-relative:text;mso-position-vertical:absolute;mso-position-vertical-relative:text;v-text-anchor:middle" o:gfxdata="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" filled="f" strokecolor="#f79646 [3209]" strokeweight="2pt"/>
+              <v:oval w14:anchorId="247CB8A0" id="Oval 63" o:spid="_x0000_s1026" style="position:absolute;margin-left:182.6pt;margin-top:33pt;width:33.3pt;height:19.9pt;z-index:251719680;visibility:visible;mso-wrap-style:square;mso-wrap-distance-left:9pt;mso-wrap-distance-top:0;mso-wrap-distance-right:9pt;mso-wrap-distance-bottom:0;mso-position-horizontal:absolute;mso-position-horizontal-relative:text;mso-position-vertical:absolute;mso-position-vertical-relative:text;v-text-anchor:middle" o:gfxdata="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" filled="f" strokecolor="#f79646 [3209]" strokeweight="2pt"/>
             </w:pict>
           </mc:Fallback>
         </mc:AlternateContent>
@@ -4966,7 +5000,7 @@
           </mc:Choice>
           <mc:Fallback>
             <w:pict>
-              <v:oval id="Oval 288" o:spid="_x0000_s1026" style="position:absolute;margin-left:179.95pt;margin-top:32.65pt;width:33.3pt;height:19.85pt;z-index:251721728;visibility:visible;mso-wrap-style:square;mso-wrap-distance-left:9pt;mso-wrap-distance-top:0;mso-wrap-distance-right:9pt;mso-wrap-distance-bottom:0;mso-position-horizontal:absolute;mso-position-horizontal-relative:text;mso-position-vertical:absolute;mso-position-vertical-relative:text;v-text-anchor:middle" o:gfxdata="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" filled="f" strokecolor="black [3200]" strokeweight="2pt"/>
+              <v:oval w14:anchorId="38001007" id="Oval 288" o:spid="_x0000_s1026" style="position:absolute;margin-left:179.95pt;margin-top:32.65pt;width:33.3pt;height:19.85pt;z-index:251721728;visibility:visible;mso-wrap-style:square;mso-wrap-distance-left:9pt;mso-wrap-distance-top:0;mso-wrap-distance-right:9pt;mso-wrap-distance-bottom:0;mso-position-horizontal:absolute;mso-position-horizontal-relative:text;mso-position-vertical:absolute;mso-position-vertical-relative:text;v-text-anchor:middle" o:gfxdata="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" filled="f" strokecolor="black [3200]" strokeweight="2pt"/>
             </w:pict>
           </mc:Fallback>
         </mc:AlternateContent>
@@ -5035,7 +5069,7 @@
           </mc:Choice>
           <mc:Fallback>
             <w:pict>
-              <v:oval id="Oval 289" o:spid="_x0000_s1026" style="position:absolute;margin-left:174.9pt;margin-top:69.35pt;width:33.3pt;height:19.85pt;z-index:251723776;visibility:visible;mso-wrap-style:square;mso-wrap-distance-left:9pt;mso-wrap-distance-top:0;mso-wrap-distance-right:9pt;mso-wrap-distance-bottom:0;mso-position-horizontal:absolute;mso-position-horizontal-relative:text;mso-position-vertical:absolute;mso-position-vertical-relative:text;v-text-anchor:middle" o:gfxdata="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" filled="f" strokecolor="#4f81bd [3204]" strokeweight="2pt"/>
+              <v:oval w14:anchorId="6A373A6C" id="Oval 289" o:spid="_x0000_s1026" style="position:absolute;margin-left:174.9pt;margin-top:69.35pt;width:33.3pt;height:19.85pt;z-index:251723776;visibility:visible;mso-wrap-style:square;mso-wrap-distance-left:9pt;mso-wrap-distance-top:0;mso-wrap-distance-right:9pt;mso-wrap-distance-bottom:0;mso-position-horizontal:absolute;mso-position-horizontal-relative:text;mso-position-vertical:absolute;mso-position-vertical-relative:text;v-text-anchor:middle" o:gfxdata="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" filled="f" strokecolor="#4f81bd [3204]" strokeweight="2pt"/>
             </w:pict>
           </mc:Fallback>
         </mc:AlternateContent>
@@ -5115,12 +5149,12 @@
       <w:pPr>
         <w:pStyle w:val="Heading2"/>
       </w:pPr>
-      <w:bookmarkStart w:id="14" w:name="_Toc409443534"/>
+      <w:bookmarkStart w:id="13" w:name="_Toc409443534"/>
       <w:r>
         <w:lastRenderedPageBreak/>
         <w:t>Additional files and folders</w:t>
       </w:r>
-      <w:bookmarkEnd w:id="14"/>
+      <w:bookmarkEnd w:id="13"/>
     </w:p>
     <w:p>
       <w:pPr>
@@ -5162,15 +5196,7 @@
         <w:t xml:space="preserve"> will be shown. </w:t>
       </w:r>
       <w:r>
-        <w:t xml:space="preserve">These </w:t>
-      </w:r>
-      <w:proofErr w:type="gramStart"/>
-      <w:r>
-        <w:t>be</w:t>
-      </w:r>
-      <w:proofErr w:type="gramEnd"/>
-      <w:r>
-        <w:t xml:space="preserve"> manually specified, or ignored if not required by the processing.</w:t>
+        <w:t>These be manually specified, or ignored if not required by the processing.</w:t>
       </w:r>
     </w:p>
     <w:p>
@@ -5301,11 +5327,11 @@
       <w:pPr>
         <w:pStyle w:val="Heading2"/>
       </w:pPr>
-      <w:bookmarkStart w:id="15" w:name="_Toc409443535"/>
+      <w:bookmarkStart w:id="14" w:name="_Toc409443535"/>
       <w:r>
         <w:t>Options</w:t>
       </w:r>
-      <w:bookmarkEnd w:id="15"/>
+      <w:bookmarkEnd w:id="14"/>
     </w:p>
     <w:p>
       <w:pPr>
@@ -5914,12 +5940,14 @@
       <w:r>
         <w:t xml:space="preserve"> options allow the user to archive and compress the scan, original recon, and cropped folder. The archiving is carried out by “tar” and the compression is carried out with “Bzip”. If a Windows system is being used we recommend using </w:t>
       </w:r>
+      <w:bookmarkStart w:id="15" w:name="_GoBack"/>
       <w:r>
         <w:rPr>
           <w:rStyle w:val="Emphasis"/>
         </w:rPr>
         <w:t>7-Zip</w:t>
       </w:r>
+      <w:bookmarkEnd w:id="15"/>
       <w:r>
         <w:t xml:space="preserve"> to access the archived and compressed folders. It should be noted here that the folder being compressed will </w:t>
       </w:r>
@@ -6503,7 +6531,7 @@
           </mc:Choice>
           <mc:Fallback>
             <w:pict>
-              <v:shape id="Straight Arrow Connector 305" o:spid="_x0000_s1026" type="#_x0000_t32" style="position:absolute;margin-left:180.7pt;margin-top:16pt;width:28.2pt;height:0;z-index:251739136;visibility:visible;mso-wrap-style:square;mso-width-percent:0;mso-height-percent:0;mso-wrap-distance-left:9pt;mso-wrap-distance-top:0;mso-wrap-distance-right:9pt;mso-wrap-distance-bottom:0;mso-position-horizontal:absolute;mso-position-horizontal-relative:text;mso-position-vertical:absolute;mso-position-vertical-relative:text;mso-width-percent:0;mso-height-percent:0;mso-width-relative:margin;mso-height-relative:margin" o:gfxdata="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">
+              <v:shape w14:anchorId="4D66C936" id="Straight Arrow Connector 305" o:spid="_x0000_s1026" type="#_x0000_t32" style="position:absolute;margin-left:180.7pt;margin-top:16pt;width:28.2pt;height:0;z-index:251739136;visibility:visible;mso-wrap-style:square;mso-width-percent:0;mso-height-percent:0;mso-wrap-distance-left:9pt;mso-wrap-distance-top:0;mso-wrap-distance-right:9pt;mso-wrap-distance-bottom:0;mso-position-horizontal:absolute;mso-position-horizontal-relative:text;mso-position-vertical:absolute;mso-position-vertical-relative:text;mso-width-percent:0;mso-height-percent:0;mso-width-relative:margin;mso-height-relative:margin" o:gfxdata="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">
                 <v:stroke endarrow="open"/>
               </v:shape>
             </w:pict>
@@ -9270,14 +9298,17 @@
       </w:r>
       <w:proofErr w:type="spellEnd"/>
       <w:r>
-        <w:t xml:space="preserve"> (</w:t>
+        <w:t xml:space="preserve"> </w:t>
+      </w:r>
+      <w:r>
+        <w:t>(</w:t>
       </w:r>
       <w:hyperlink r:id="rId41" w:history="1">
         <w:r>
           <w:rPr>
             <w:rStyle w:val="Hyperlink"/>
           </w:rPr>
-          <w:t>https://github.com/Tomnl/HARP</w:t>
+          <w:t>https://github.com/mpi2/HARP</w:t>
         </w:r>
       </w:hyperlink>
       <w:r>
@@ -9342,7 +9373,7 @@
         <w:t xml:space="preserve"> clone </w:t>
       </w:r>
       <w:r>
-        <w:t>https://github.com/Tomnl/HARP.git</w:t>
+        <w:t>https://github.com/mpi2/HARP.git</w:t>
       </w:r>
     </w:p>
     <w:p>
@@ -9412,7 +9443,7 @@
 </file>
 
 <file path=word/endnotes.xml><?xml version="1.0" encoding="utf-8"?>
-<w:endnotes xmlns:wpc="http://schemas.microsoft.com/office/word/2010/wordprocessingCanvas" xmlns:mc="http://schemas.openxmlformats.org/markup-compatibility/2006" xmlns:o="urn:schemas-microsoft-com:office:office" xmlns:r="http://schemas.openxmlformats.org/officeDocument/2006/relationships" xmlns:m="http://schemas.openxmlformats.org/officeDocument/2006/math" xmlns:v="urn:schemas-microsoft-com:vml" xmlns:wp14="http://schemas.microsoft.com/office/word/2010/wordprocessingDrawing" xmlns:wp="http://schemas.openxmlformats.org/drawingml/2006/wordprocessingDrawing" xmlns:w10="urn:schemas-microsoft-com:office:word" xmlns:w="http://schemas.openxmlformats.org/wordprocessingml/2006/main" xmlns:w14="http://schemas.microsoft.com/office/word/2010/wordml" xmlns:wpg="http://schemas.microsoft.com/office/word/2010/wordprocessingGroup" xmlns:wpi="http://schemas.microsoft.com/office/word/2010/wordprocessingInk" xmlns:wne="http://schemas.microsoft.com/office/word/2006/wordml" xmlns:wps="http://schemas.microsoft.com/office/word/2010/wordprocessingShape" mc:Ignorable="w14 wp14">
+<w:endnotes xmlns:wpc="http://schemas.microsoft.com/office/word/2010/wordprocessingCanvas" xmlns:mc="http://schemas.openxmlformats.org/markup-compatibility/2006" xmlns:o="urn:schemas-microsoft-com:office:office" xmlns:r="http://schemas.openxmlformats.org/officeDocument/2006/relationships" xmlns:m="http://schemas.openxmlformats.org/officeDocument/2006/math" xmlns:v="urn:schemas-microsoft-com:vml" xmlns:wp14="http://schemas.microsoft.com/office/word/2010/wordprocessingDrawing" xmlns:wp="http://schemas.openxmlformats.org/drawingml/2006/wordprocessingDrawing" xmlns:w10="urn:schemas-microsoft-com:office:word" xmlns:w="http://schemas.openxmlformats.org/wordprocessingml/2006/main" xmlns:w14="http://schemas.microsoft.com/office/word/2010/wordml" xmlns:w15="http://schemas.microsoft.com/office/word/2012/wordml" xmlns:wpg="http://schemas.microsoft.com/office/word/2010/wordprocessingGroup" xmlns:wpi="http://schemas.microsoft.com/office/word/2010/wordprocessingInk" xmlns:wne="http://schemas.microsoft.com/office/word/2006/wordml" xmlns:wps="http://schemas.microsoft.com/office/word/2010/wordprocessingShape" mc:Ignorable="w14 w15 wp14">
   <w:endnote w:type="separator" w:id="-1">
     <w:p>
       <w:r>
@@ -9431,7 +9462,7 @@
 </file>
 
 <file path=word/footer1.xml><?xml version="1.0" encoding="utf-8"?>
-<w:ftr xmlns:wpc="http://schemas.microsoft.com/office/word/2010/wordprocessingCanvas" xmlns:mc="http://schemas.openxmlformats.org/markup-compatibility/2006" xmlns:o="urn:schemas-microsoft-com:office:office" xmlns:r="http://schemas.openxmlformats.org/officeDocument/2006/relationships" xmlns:m="http://schemas.openxmlformats.org/officeDocument/2006/math" xmlns:v="urn:schemas-microsoft-com:vml" xmlns:wp14="http://schemas.microsoft.com/office/word/2010/wordprocessingDrawing" xmlns:wp="http://schemas.openxmlformats.org/drawingml/2006/wordprocessingDrawing" xmlns:w10="urn:schemas-microsoft-com:office:word" xmlns:w="http://schemas.openxmlformats.org/wordprocessingml/2006/main" xmlns:w14="http://schemas.microsoft.com/office/word/2010/wordml" xmlns:wpg="http://schemas.microsoft.com/office/word/2010/wordprocessingGroup" xmlns:wpi="http://schemas.microsoft.com/office/word/2010/wordprocessingInk" xmlns:wne="http://schemas.microsoft.com/office/word/2006/wordml" xmlns:wps="http://schemas.microsoft.com/office/word/2010/wordprocessingShape" mc:Ignorable="w14 wp14">
+<w:ftr xmlns:wpc="http://schemas.microsoft.com/office/word/2010/wordprocessingCanvas" xmlns:mc="http://schemas.openxmlformats.org/markup-compatibility/2006" xmlns:o="urn:schemas-microsoft-com:office:office" xmlns:r="http://schemas.openxmlformats.org/officeDocument/2006/relationships" xmlns:m="http://schemas.openxmlformats.org/officeDocument/2006/math" xmlns:v="urn:schemas-microsoft-com:vml" xmlns:wp14="http://schemas.microsoft.com/office/word/2010/wordprocessingDrawing" xmlns:wp="http://schemas.openxmlformats.org/drawingml/2006/wordprocessingDrawing" xmlns:w10="urn:schemas-microsoft-com:office:word" xmlns:w="http://schemas.openxmlformats.org/wordprocessingml/2006/main" xmlns:w14="http://schemas.microsoft.com/office/word/2010/wordml" xmlns:w15="http://schemas.microsoft.com/office/word/2012/wordml" xmlns:wpg="http://schemas.microsoft.com/office/word/2010/wordprocessingGroup" xmlns:wpi="http://schemas.microsoft.com/office/word/2010/wordprocessingInk" xmlns:wne="http://schemas.microsoft.com/office/word/2006/wordml" xmlns:wps="http://schemas.microsoft.com/office/word/2010/wordprocessingShape" mc:Ignorable="w14 w15 wp14">
   <w:p>
     <w:pPr>
       <w:pStyle w:val="Footer"/>
@@ -9472,7 +9503,7 @@
 </file>
 
 <file path=word/footer2.xml><?xml version="1.0" encoding="utf-8"?>
-<w:ftr xmlns:wpc="http://schemas.microsoft.com/office/word/2010/wordprocessingCanvas" xmlns:mc="http://schemas.openxmlformats.org/markup-compatibility/2006" xmlns:o="urn:schemas-microsoft-com:office:office" xmlns:r="http://schemas.openxmlformats.org/officeDocument/2006/relationships" xmlns:m="http://schemas.openxmlformats.org/officeDocument/2006/math" xmlns:v="urn:schemas-microsoft-com:vml" xmlns:wp14="http://schemas.microsoft.com/office/word/2010/wordprocessingDrawing" xmlns:wp="http://schemas.openxmlformats.org/drawingml/2006/wordprocessingDrawing" xmlns:w10="urn:schemas-microsoft-com:office:word" xmlns:w="http://schemas.openxmlformats.org/wordprocessingml/2006/main" xmlns:w14="http://schemas.microsoft.com/office/word/2010/wordml" xmlns:wpg="http://schemas.microsoft.com/office/word/2010/wordprocessingGroup" xmlns:wpi="http://schemas.microsoft.com/office/word/2010/wordprocessingInk" xmlns:wne="http://schemas.microsoft.com/office/word/2006/wordml" xmlns:wps="http://schemas.microsoft.com/office/word/2010/wordprocessingShape" mc:Ignorable="w14 wp14">
+<w:ftr xmlns:wpc="http://schemas.microsoft.com/office/word/2010/wordprocessingCanvas" xmlns:mc="http://schemas.openxmlformats.org/markup-compatibility/2006" xmlns:o="urn:schemas-microsoft-com:office:office" xmlns:r="http://schemas.openxmlformats.org/officeDocument/2006/relationships" xmlns:m="http://schemas.openxmlformats.org/officeDocument/2006/math" xmlns:v="urn:schemas-microsoft-com:vml" xmlns:wp14="http://schemas.microsoft.com/office/word/2010/wordprocessingDrawing" xmlns:wp="http://schemas.openxmlformats.org/drawingml/2006/wordprocessingDrawing" xmlns:w10="urn:schemas-microsoft-com:office:word" xmlns:w="http://schemas.openxmlformats.org/wordprocessingml/2006/main" xmlns:w14="http://schemas.microsoft.com/office/word/2010/wordml" xmlns:w15="http://schemas.microsoft.com/office/word/2012/wordml" xmlns:wpg="http://schemas.microsoft.com/office/word/2010/wordprocessingGroup" xmlns:wpi="http://schemas.microsoft.com/office/word/2010/wordprocessingInk" xmlns:wne="http://schemas.microsoft.com/office/word/2006/wordml" xmlns:wps="http://schemas.microsoft.com/office/word/2010/wordprocessingShape" mc:Ignorable="w14 w15 wp14">
   <w:p>
     <w:pPr>
       <w:pStyle w:val="Footer"/>
@@ -9482,7 +9513,7 @@
 </file>
 
 <file path=word/footer3.xml><?xml version="1.0" encoding="utf-8"?>
-<w:ftr xmlns:wpc="http://schemas.microsoft.com/office/word/2010/wordprocessingCanvas" xmlns:mc="http://schemas.openxmlformats.org/markup-compatibility/2006" xmlns:o="urn:schemas-microsoft-com:office:office" xmlns:r="http://schemas.openxmlformats.org/officeDocument/2006/relationships" xmlns:m="http://schemas.openxmlformats.org/officeDocument/2006/math" xmlns:v="urn:schemas-microsoft-com:vml" xmlns:wp14="http://schemas.microsoft.com/office/word/2010/wordprocessingDrawing" xmlns:wp="http://schemas.openxmlformats.org/drawingml/2006/wordprocessingDrawing" xmlns:w10="urn:schemas-microsoft-com:office:word" xmlns:w="http://schemas.openxmlformats.org/wordprocessingml/2006/main" xmlns:w14="http://schemas.microsoft.com/office/word/2010/wordml" xmlns:wpg="http://schemas.microsoft.com/office/word/2010/wordprocessingGroup" xmlns:wpi="http://schemas.microsoft.com/office/word/2010/wordprocessingInk" xmlns:wne="http://schemas.microsoft.com/office/word/2006/wordml" xmlns:wps="http://schemas.microsoft.com/office/word/2010/wordprocessingShape" mc:Ignorable="w14 wp14">
+<w:ftr xmlns:wpc="http://schemas.microsoft.com/office/word/2010/wordprocessingCanvas" xmlns:mc="http://schemas.openxmlformats.org/markup-compatibility/2006" xmlns:o="urn:schemas-microsoft-com:office:office" xmlns:r="http://schemas.openxmlformats.org/officeDocument/2006/relationships" xmlns:m="http://schemas.openxmlformats.org/officeDocument/2006/math" xmlns:v="urn:schemas-microsoft-com:vml" xmlns:wp14="http://schemas.microsoft.com/office/word/2010/wordprocessingDrawing" xmlns:wp="http://schemas.openxmlformats.org/drawingml/2006/wordprocessingDrawing" xmlns:w10="urn:schemas-microsoft-com:office:word" xmlns:w="http://schemas.openxmlformats.org/wordprocessingml/2006/main" xmlns:w14="http://schemas.microsoft.com/office/word/2010/wordml" xmlns:w15="http://schemas.microsoft.com/office/word/2012/wordml" xmlns:wpg="http://schemas.microsoft.com/office/word/2010/wordprocessingGroup" xmlns:wpi="http://schemas.microsoft.com/office/word/2010/wordprocessingInk" xmlns:wne="http://schemas.microsoft.com/office/word/2006/wordml" xmlns:wps="http://schemas.microsoft.com/office/word/2010/wordprocessingShape" mc:Ignorable="w14 w15 wp14">
   <w:p>
     <w:pPr>
       <w:pStyle w:val="Footer"/>
@@ -9523,7 +9554,7 @@
 </file>
 
 <file path=word/footer4.xml><?xml version="1.0" encoding="utf-8"?>
-<w:ftr xmlns:wpc="http://schemas.microsoft.com/office/word/2010/wordprocessingCanvas" xmlns:mc="http://schemas.openxmlformats.org/markup-compatibility/2006" xmlns:o="urn:schemas-microsoft-com:office:office" xmlns:r="http://schemas.openxmlformats.org/officeDocument/2006/relationships" xmlns:m="http://schemas.openxmlformats.org/officeDocument/2006/math" xmlns:v="urn:schemas-microsoft-com:vml" xmlns:wp14="http://schemas.microsoft.com/office/word/2010/wordprocessingDrawing" xmlns:wp="http://schemas.openxmlformats.org/drawingml/2006/wordprocessingDrawing" xmlns:w10="urn:schemas-microsoft-com:office:word" xmlns:w="http://schemas.openxmlformats.org/wordprocessingml/2006/main" xmlns:w14="http://schemas.microsoft.com/office/word/2010/wordml" xmlns:wpg="http://schemas.microsoft.com/office/word/2010/wordprocessingGroup" xmlns:wpi="http://schemas.microsoft.com/office/word/2010/wordprocessingInk" xmlns:wne="http://schemas.microsoft.com/office/word/2006/wordml" xmlns:wps="http://schemas.microsoft.com/office/word/2010/wordprocessingShape" mc:Ignorable="w14 wp14">
+<w:ftr xmlns:wpc="http://schemas.microsoft.com/office/word/2010/wordprocessingCanvas" xmlns:mc="http://schemas.openxmlformats.org/markup-compatibility/2006" xmlns:o="urn:schemas-microsoft-com:office:office" xmlns:r="http://schemas.openxmlformats.org/officeDocument/2006/relationships" xmlns:m="http://schemas.openxmlformats.org/officeDocument/2006/math" xmlns:v="urn:schemas-microsoft-com:vml" xmlns:wp14="http://schemas.microsoft.com/office/word/2010/wordprocessingDrawing" xmlns:wp="http://schemas.openxmlformats.org/drawingml/2006/wordprocessingDrawing" xmlns:w10="urn:schemas-microsoft-com:office:word" xmlns:w="http://schemas.openxmlformats.org/wordprocessingml/2006/main" xmlns:w14="http://schemas.microsoft.com/office/word/2010/wordml" xmlns:w15="http://schemas.microsoft.com/office/word/2012/wordml" xmlns:wpg="http://schemas.microsoft.com/office/word/2010/wordprocessingGroup" xmlns:wpi="http://schemas.microsoft.com/office/word/2010/wordprocessingInk" xmlns:wne="http://schemas.microsoft.com/office/word/2006/wordml" xmlns:wps="http://schemas.microsoft.com/office/word/2010/wordprocessingShape" mc:Ignorable="w14 w15 wp14">
   <w:p>
     <w:pPr>
       <w:pStyle w:val="Footer"/>
@@ -9533,7 +9564,7 @@
 </file>
 
 <file path=word/footer5.xml><?xml version="1.0" encoding="utf-8"?>
-<w:ftr xmlns:wpc="http://schemas.microsoft.com/office/word/2010/wordprocessingCanvas" xmlns:mc="http://schemas.openxmlformats.org/markup-compatibility/2006" xmlns:o="urn:schemas-microsoft-com:office:office" xmlns:r="http://schemas.openxmlformats.org/officeDocument/2006/relationships" xmlns:m="http://schemas.openxmlformats.org/officeDocument/2006/math" xmlns:v="urn:schemas-microsoft-com:vml" xmlns:wp14="http://schemas.microsoft.com/office/word/2010/wordprocessingDrawing" xmlns:wp="http://schemas.openxmlformats.org/drawingml/2006/wordprocessingDrawing" xmlns:w10="urn:schemas-microsoft-com:office:word" xmlns:w="http://schemas.openxmlformats.org/wordprocessingml/2006/main" xmlns:w14="http://schemas.microsoft.com/office/word/2010/wordml" xmlns:wpg="http://schemas.microsoft.com/office/word/2010/wordprocessingGroup" xmlns:wpi="http://schemas.microsoft.com/office/word/2010/wordprocessingInk" xmlns:wne="http://schemas.microsoft.com/office/word/2006/wordml" xmlns:wps="http://schemas.microsoft.com/office/word/2010/wordprocessingShape" mc:Ignorable="w14 wp14">
+<w:ftr xmlns:wpc="http://schemas.microsoft.com/office/word/2010/wordprocessingCanvas" xmlns:mc="http://schemas.openxmlformats.org/markup-compatibility/2006" xmlns:o="urn:schemas-microsoft-com:office:office" xmlns:r="http://schemas.openxmlformats.org/officeDocument/2006/relationships" xmlns:m="http://schemas.openxmlformats.org/officeDocument/2006/math" xmlns:v="urn:schemas-microsoft-com:vml" xmlns:wp14="http://schemas.microsoft.com/office/word/2010/wordprocessingDrawing" xmlns:wp="http://schemas.openxmlformats.org/drawingml/2006/wordprocessingDrawing" xmlns:w10="urn:schemas-microsoft-com:office:word" xmlns:w="http://schemas.openxmlformats.org/wordprocessingml/2006/main" xmlns:w14="http://schemas.microsoft.com/office/word/2010/wordml" xmlns:w15="http://schemas.microsoft.com/office/word/2012/wordml" xmlns:wpg="http://schemas.microsoft.com/office/word/2010/wordprocessingGroup" xmlns:wpi="http://schemas.microsoft.com/office/word/2010/wordprocessingInk" xmlns:wne="http://schemas.microsoft.com/office/word/2006/wordml" xmlns:wps="http://schemas.microsoft.com/office/word/2010/wordprocessingShape" mc:Ignorable="w14 w15 wp14">
   <w:p>
     <w:pPr>
       <w:pStyle w:val="Footer"/>
@@ -9565,7 +9596,7 @@
         <w:rStyle w:val="PageNumber"/>
         <w:noProof/>
       </w:rPr>
-      <w:t>16</w:t>
+      <w:t>14</w:t>
     </w:r>
     <w:r>
       <w:rPr>
@@ -9583,7 +9614,7 @@
 </file>
 
 <file path=word/footnotes.xml><?xml version="1.0" encoding="utf-8"?>
-<w:footnotes xmlns:wpc="http://schemas.microsoft.com/office/word/2010/wordprocessingCanvas" xmlns:mc="http://schemas.openxmlformats.org/markup-compatibility/2006" xmlns:o="urn:schemas-microsoft-com:office:office" xmlns:r="http://schemas.openxmlformats.org/officeDocument/2006/relationships" xmlns:m="http://schemas.openxmlformats.org/officeDocument/2006/math" xmlns:v="urn:schemas-microsoft-com:vml" xmlns:wp14="http://schemas.microsoft.com/office/word/2010/wordprocessingDrawing" xmlns:wp="http://schemas.openxmlformats.org/drawingml/2006/wordprocessingDrawing" xmlns:w10="urn:schemas-microsoft-com:office:word" xmlns:w="http://schemas.openxmlformats.org/wordprocessingml/2006/main" xmlns:w14="http://schemas.microsoft.com/office/word/2010/wordml" xmlns:wpg="http://schemas.microsoft.com/office/word/2010/wordprocessingGroup" xmlns:wpi="http://schemas.microsoft.com/office/word/2010/wordprocessingInk" xmlns:wne="http://schemas.microsoft.com/office/word/2006/wordml" xmlns:wps="http://schemas.microsoft.com/office/word/2010/wordprocessingShape" mc:Ignorable="w14 wp14">
+<w:footnotes xmlns:wpc="http://schemas.microsoft.com/office/word/2010/wordprocessingCanvas" xmlns:mc="http://schemas.openxmlformats.org/markup-compatibility/2006" xmlns:o="urn:schemas-microsoft-com:office:office" xmlns:r="http://schemas.openxmlformats.org/officeDocument/2006/relationships" xmlns:m="http://schemas.openxmlformats.org/officeDocument/2006/math" xmlns:v="urn:schemas-microsoft-com:vml" xmlns:wp14="http://schemas.microsoft.com/office/word/2010/wordprocessingDrawing" xmlns:wp="http://schemas.openxmlformats.org/drawingml/2006/wordprocessingDrawing" xmlns:w10="urn:schemas-microsoft-com:office:word" xmlns:w="http://schemas.openxmlformats.org/wordprocessingml/2006/main" xmlns:w14="http://schemas.microsoft.com/office/word/2010/wordml" xmlns:w15="http://schemas.microsoft.com/office/word/2012/wordml" xmlns:wpg="http://schemas.microsoft.com/office/word/2010/wordprocessingGroup" xmlns:wpi="http://schemas.microsoft.com/office/word/2010/wordprocessingInk" xmlns:wne="http://schemas.microsoft.com/office/word/2006/wordml" xmlns:wps="http://schemas.microsoft.com/office/word/2010/wordprocessingShape" mc:Ignorable="w14 w15 wp14">
   <w:footnote w:type="separator" w:id="-1">
     <w:p>
       <w:r>
@@ -9602,7 +9633,7 @@
 </file>
 
 <file path=word/header1.xml><?xml version="1.0" encoding="utf-8"?>
-<w:hdr xmlns:wpc="http://schemas.microsoft.com/office/word/2010/wordprocessingCanvas" xmlns:mc="http://schemas.openxmlformats.org/markup-compatibility/2006" xmlns:o="urn:schemas-microsoft-com:office:office" xmlns:r="http://schemas.openxmlformats.org/officeDocument/2006/relationships" xmlns:m="http://schemas.openxmlformats.org/officeDocument/2006/math" xmlns:v="urn:schemas-microsoft-com:vml" xmlns:wp14="http://schemas.microsoft.com/office/word/2010/wordprocessingDrawing" xmlns:wp="http://schemas.openxmlformats.org/drawingml/2006/wordprocessingDrawing" xmlns:w10="urn:schemas-microsoft-com:office:word" xmlns:w="http://schemas.openxmlformats.org/wordprocessingml/2006/main" xmlns:w14="http://schemas.microsoft.com/office/word/2010/wordml" xmlns:wpg="http://schemas.microsoft.com/office/word/2010/wordprocessingGroup" xmlns:wpi="http://schemas.microsoft.com/office/word/2010/wordprocessingInk" xmlns:wne="http://schemas.microsoft.com/office/word/2006/wordml" xmlns:wps="http://schemas.microsoft.com/office/word/2010/wordprocessingShape" mc:Ignorable="w14 wp14">
+<w:hdr xmlns:wpc="http://schemas.microsoft.com/office/word/2010/wordprocessingCanvas" xmlns:mc="http://schemas.openxmlformats.org/markup-compatibility/2006" xmlns:o="urn:schemas-microsoft-com:office:office" xmlns:r="http://schemas.openxmlformats.org/officeDocument/2006/relationships" xmlns:m="http://schemas.openxmlformats.org/officeDocument/2006/math" xmlns:v="urn:schemas-microsoft-com:vml" xmlns:wp14="http://schemas.microsoft.com/office/word/2010/wordprocessingDrawing" xmlns:wp="http://schemas.openxmlformats.org/drawingml/2006/wordprocessingDrawing" xmlns:w10="urn:schemas-microsoft-com:office:word" xmlns:w="http://schemas.openxmlformats.org/wordprocessingml/2006/main" xmlns:w14="http://schemas.microsoft.com/office/word/2010/wordml" xmlns:w15="http://schemas.microsoft.com/office/word/2012/wordml" xmlns:wpg="http://schemas.microsoft.com/office/word/2010/wordprocessingGroup" xmlns:wpi="http://schemas.microsoft.com/office/word/2010/wordprocessingInk" xmlns:wne="http://schemas.microsoft.com/office/word/2006/wordml" xmlns:wps="http://schemas.microsoft.com/office/word/2010/wordprocessingShape" mc:Ignorable="w14 w15 wp14">
   <w:p>
     <w:pPr>
       <w:pStyle w:val="Header"/>
@@ -9612,7 +9643,7 @@
 </file>
 
 <file path=word/header2.xml><?xml version="1.0" encoding="utf-8"?>
-<w:hdr xmlns:wpc="http://schemas.microsoft.com/office/word/2010/wordprocessingCanvas" xmlns:mc="http://schemas.openxmlformats.org/markup-compatibility/2006" xmlns:o="urn:schemas-microsoft-com:office:office" xmlns:r="http://schemas.openxmlformats.org/officeDocument/2006/relationships" xmlns:m="http://schemas.openxmlformats.org/officeDocument/2006/math" xmlns:v="urn:schemas-microsoft-com:vml" xmlns:wp14="http://schemas.microsoft.com/office/word/2010/wordprocessingDrawing" xmlns:wp="http://schemas.openxmlformats.org/drawingml/2006/wordprocessingDrawing" xmlns:w10="urn:schemas-microsoft-com:office:word" xmlns:w="http://schemas.openxmlformats.org/wordprocessingml/2006/main" xmlns:w14="http://schemas.microsoft.com/office/word/2010/wordml" xmlns:wpg="http://schemas.microsoft.com/office/word/2010/wordprocessingGroup" xmlns:wpi="http://schemas.microsoft.com/office/word/2010/wordprocessingInk" xmlns:wne="http://schemas.microsoft.com/office/word/2006/wordml" xmlns:wps="http://schemas.microsoft.com/office/word/2010/wordprocessingShape" mc:Ignorable="w14 wp14">
+<w:hdr xmlns:wpc="http://schemas.microsoft.com/office/word/2010/wordprocessingCanvas" xmlns:mc="http://schemas.openxmlformats.org/markup-compatibility/2006" xmlns:o="urn:schemas-microsoft-com:office:office" xmlns:r="http://schemas.openxmlformats.org/officeDocument/2006/relationships" xmlns:m="http://schemas.openxmlformats.org/officeDocument/2006/math" xmlns:v="urn:schemas-microsoft-com:vml" xmlns:wp14="http://schemas.microsoft.com/office/word/2010/wordprocessingDrawing" xmlns:wp="http://schemas.openxmlformats.org/drawingml/2006/wordprocessingDrawing" xmlns:w10="urn:schemas-microsoft-com:office:word" xmlns:w="http://schemas.openxmlformats.org/wordprocessingml/2006/main" xmlns:w14="http://schemas.microsoft.com/office/word/2010/wordml" xmlns:w15="http://schemas.microsoft.com/office/word/2012/wordml" xmlns:wpg="http://schemas.microsoft.com/office/word/2010/wordprocessingGroup" xmlns:wpi="http://schemas.microsoft.com/office/word/2010/wordprocessingInk" xmlns:wne="http://schemas.microsoft.com/office/word/2006/wordml" xmlns:wps="http://schemas.microsoft.com/office/word/2010/wordprocessingShape" mc:Ignorable="w14 w15 wp14">
   <w:p>
     <w:pPr>
       <w:pStyle w:val="Header"/>
@@ -9625,7 +9656,7 @@
 </file>
 
 <file path=word/header3.xml><?xml version="1.0" encoding="utf-8"?>
-<w:hdr xmlns:wpc="http://schemas.microsoft.com/office/word/2010/wordprocessingCanvas" xmlns:mc="http://schemas.openxmlformats.org/markup-compatibility/2006" xmlns:o="urn:schemas-microsoft-com:office:office" xmlns:r="http://schemas.openxmlformats.org/officeDocument/2006/relationships" xmlns:m="http://schemas.openxmlformats.org/officeDocument/2006/math" xmlns:v="urn:schemas-microsoft-com:vml" xmlns:wp14="http://schemas.microsoft.com/office/word/2010/wordprocessingDrawing" xmlns:wp="http://schemas.openxmlformats.org/drawingml/2006/wordprocessingDrawing" xmlns:w10="urn:schemas-microsoft-com:office:word" xmlns:w="http://schemas.openxmlformats.org/wordprocessingml/2006/main" xmlns:w14="http://schemas.microsoft.com/office/word/2010/wordml" xmlns:wpg="http://schemas.microsoft.com/office/word/2010/wordprocessingGroup" xmlns:wpi="http://schemas.microsoft.com/office/word/2010/wordprocessingInk" xmlns:wne="http://schemas.microsoft.com/office/word/2006/wordml" xmlns:wps="http://schemas.microsoft.com/office/word/2010/wordprocessingShape" mc:Ignorable="w14 wp14">
+<w:hdr xmlns:wpc="http://schemas.microsoft.com/office/word/2010/wordprocessingCanvas" xmlns:mc="http://schemas.openxmlformats.org/markup-compatibility/2006" xmlns:o="urn:schemas-microsoft-com:office:office" xmlns:r="http://schemas.openxmlformats.org/officeDocument/2006/relationships" xmlns:m="http://schemas.openxmlformats.org/officeDocument/2006/math" xmlns:v="urn:schemas-microsoft-com:vml" xmlns:wp14="http://schemas.microsoft.com/office/word/2010/wordprocessingDrawing" xmlns:wp="http://schemas.openxmlformats.org/drawingml/2006/wordprocessingDrawing" xmlns:w10="urn:schemas-microsoft-com:office:word" xmlns:w="http://schemas.openxmlformats.org/wordprocessingml/2006/main" xmlns:w14="http://schemas.microsoft.com/office/word/2010/wordml" xmlns:w15="http://schemas.microsoft.com/office/word/2012/wordml" xmlns:wpg="http://schemas.microsoft.com/office/word/2010/wordprocessingGroup" xmlns:wpi="http://schemas.microsoft.com/office/word/2010/wordprocessingInk" xmlns:wne="http://schemas.microsoft.com/office/word/2006/wordml" xmlns:wps="http://schemas.microsoft.com/office/word/2010/wordprocessingShape" mc:Ignorable="w14 w15 wp14">
   <w:p>
     <w:pPr>
       <w:pStyle w:val="Header"/>
@@ -9638,7 +9669,7 @@
 </file>
 
 <file path=word/header4.xml><?xml version="1.0" encoding="utf-8"?>
-<w:hdr xmlns:wpc="http://schemas.microsoft.com/office/word/2010/wordprocessingCanvas" xmlns:mc="http://schemas.openxmlformats.org/markup-compatibility/2006" xmlns:o="urn:schemas-microsoft-com:office:office" xmlns:r="http://schemas.openxmlformats.org/officeDocument/2006/relationships" xmlns:m="http://schemas.openxmlformats.org/officeDocument/2006/math" xmlns:v="urn:schemas-microsoft-com:vml" xmlns:wp14="http://schemas.microsoft.com/office/word/2010/wordprocessingDrawing" xmlns:wp="http://schemas.openxmlformats.org/drawingml/2006/wordprocessingDrawing" xmlns:w10="urn:schemas-microsoft-com:office:word" xmlns:w="http://schemas.openxmlformats.org/wordprocessingml/2006/main" xmlns:w14="http://schemas.microsoft.com/office/word/2010/wordml" xmlns:wpg="http://schemas.microsoft.com/office/word/2010/wordprocessingGroup" xmlns:wpi="http://schemas.microsoft.com/office/word/2010/wordprocessingInk" xmlns:wne="http://schemas.microsoft.com/office/word/2006/wordml" xmlns:wps="http://schemas.microsoft.com/office/word/2010/wordprocessingShape" mc:Ignorable="w14 wp14">
+<w:hdr xmlns:wpc="http://schemas.microsoft.com/office/word/2010/wordprocessingCanvas" xmlns:mc="http://schemas.openxmlformats.org/markup-compatibility/2006" xmlns:o="urn:schemas-microsoft-com:office:office" xmlns:r="http://schemas.openxmlformats.org/officeDocument/2006/relationships" xmlns:m="http://schemas.openxmlformats.org/officeDocument/2006/math" xmlns:v="urn:schemas-microsoft-com:vml" xmlns:wp14="http://schemas.microsoft.com/office/word/2010/wordprocessingDrawing" xmlns:wp="http://schemas.openxmlformats.org/drawingml/2006/wordprocessingDrawing" xmlns:w10="urn:schemas-microsoft-com:office:word" xmlns:w="http://schemas.openxmlformats.org/wordprocessingml/2006/main" xmlns:w14="http://schemas.microsoft.com/office/word/2010/wordml" xmlns:w15="http://schemas.microsoft.com/office/word/2012/wordml" xmlns:wpg="http://schemas.microsoft.com/office/word/2010/wordprocessingGroup" xmlns:wpi="http://schemas.microsoft.com/office/word/2010/wordprocessingInk" xmlns:wne="http://schemas.microsoft.com/office/word/2006/wordml" xmlns:wps="http://schemas.microsoft.com/office/word/2010/wordprocessingShape" mc:Ignorable="w14 w15 wp14">
   <w:p>
     <w:pPr>
       <w:pStyle w:val="Header"/>
@@ -9648,7 +9679,7 @@
 </file>
 
 <file path=word/header5.xml><?xml version="1.0" encoding="utf-8"?>
-<w:hdr xmlns:wpc="http://schemas.microsoft.com/office/word/2010/wordprocessingCanvas" xmlns:mc="http://schemas.openxmlformats.org/markup-compatibility/2006" xmlns:o="urn:schemas-microsoft-com:office:office" xmlns:r="http://schemas.openxmlformats.org/officeDocument/2006/relationships" xmlns:m="http://schemas.openxmlformats.org/officeDocument/2006/math" xmlns:v="urn:schemas-microsoft-com:vml" xmlns:wp14="http://schemas.microsoft.com/office/word/2010/wordprocessingDrawing" xmlns:wp="http://schemas.openxmlformats.org/drawingml/2006/wordprocessingDrawing" xmlns:w10="urn:schemas-microsoft-com:office:word" xmlns:w="http://schemas.openxmlformats.org/wordprocessingml/2006/main" xmlns:w14="http://schemas.microsoft.com/office/word/2010/wordml" xmlns:wpg="http://schemas.microsoft.com/office/word/2010/wordprocessingGroup" xmlns:wpi="http://schemas.microsoft.com/office/word/2010/wordprocessingInk" xmlns:wne="http://schemas.microsoft.com/office/word/2006/wordml" xmlns:wps="http://schemas.microsoft.com/office/word/2010/wordprocessingShape" mc:Ignorable="w14 wp14">
+<w:hdr xmlns:wpc="http://schemas.microsoft.com/office/word/2010/wordprocessingCanvas" xmlns:mc="http://schemas.openxmlformats.org/markup-compatibility/2006" xmlns:o="urn:schemas-microsoft-com:office:office" xmlns:r="http://schemas.openxmlformats.org/officeDocument/2006/relationships" xmlns:m="http://schemas.openxmlformats.org/officeDocument/2006/math" xmlns:v="urn:schemas-microsoft-com:vml" xmlns:wp14="http://schemas.microsoft.com/office/word/2010/wordprocessingDrawing" xmlns:wp="http://schemas.openxmlformats.org/drawingml/2006/wordprocessingDrawing" xmlns:w10="urn:schemas-microsoft-com:office:word" xmlns:w="http://schemas.openxmlformats.org/wordprocessingml/2006/main" xmlns:w14="http://schemas.microsoft.com/office/word/2010/wordml" xmlns:w15="http://schemas.microsoft.com/office/word/2012/wordml" xmlns:wpg="http://schemas.microsoft.com/office/word/2010/wordprocessingGroup" xmlns:wpi="http://schemas.microsoft.com/office/word/2010/wordprocessingInk" xmlns:wne="http://schemas.microsoft.com/office/word/2006/wordml" xmlns:wps="http://schemas.microsoft.com/office/word/2010/wordprocessingShape" mc:Ignorable="w14 w15 wp14">
   <w:p>
     <w:pPr>
       <w:pStyle w:val="Header"/>
@@ -9658,8 +9689,8 @@
 </file>
 
 <file path=word/numbering.xml><?xml version="1.0" encoding="utf-8"?>
-<w:numbering xmlns:wpc="http://schemas.microsoft.com/office/word/2010/wordprocessingCanvas" xmlns:mc="http://schemas.openxmlformats.org/markup-compatibility/2006" xmlns:o="urn:schemas-microsoft-com:office:office" xmlns:r="http://schemas.openxmlformats.org/officeDocument/2006/relationships" xmlns:m="http://schemas.openxmlformats.org/officeDocument/2006/math" xmlns:v="urn:schemas-microsoft-com:vml" xmlns:wp14="http://schemas.microsoft.com/office/word/2010/wordprocessingDrawing" xmlns:wp="http://schemas.openxmlformats.org/drawingml/2006/wordprocessingDrawing" xmlns:w10="urn:schemas-microsoft-com:office:word" xmlns:w="http://schemas.openxmlformats.org/wordprocessingml/2006/main" xmlns:w14="http://schemas.microsoft.com/office/word/2010/wordml" xmlns:wpg="http://schemas.microsoft.com/office/word/2010/wordprocessingGroup" xmlns:wpi="http://schemas.microsoft.com/office/word/2010/wordprocessingInk" xmlns:wne="http://schemas.microsoft.com/office/word/2006/wordml" xmlns:wps="http://schemas.microsoft.com/office/word/2010/wordprocessingShape" mc:Ignorable="w14 wp14">
-  <w:abstractNum w:abstractNumId="0">
+<w:numbering xmlns:wpc="http://schemas.microsoft.com/office/word/2010/wordprocessingCanvas" xmlns:mc="http://schemas.openxmlformats.org/markup-compatibility/2006" xmlns:o="urn:schemas-microsoft-com:office:office" xmlns:r="http://schemas.openxmlformats.org/officeDocument/2006/relationships" xmlns:m="http://schemas.openxmlformats.org/officeDocument/2006/math" xmlns:v="urn:schemas-microsoft-com:vml" xmlns:wp14="http://schemas.microsoft.com/office/word/2010/wordprocessingDrawing" xmlns:wp="http://schemas.openxmlformats.org/drawingml/2006/wordprocessingDrawing" xmlns:w10="urn:schemas-microsoft-com:office:word" xmlns:w="http://schemas.openxmlformats.org/wordprocessingml/2006/main" xmlns:w14="http://schemas.microsoft.com/office/word/2010/wordml" xmlns:w15="http://schemas.microsoft.com/office/word/2012/wordml" xmlns:wpg="http://schemas.microsoft.com/office/word/2010/wordprocessingGroup" xmlns:wpi="http://schemas.microsoft.com/office/word/2010/wordprocessingInk" xmlns:wne="http://schemas.microsoft.com/office/word/2006/wordml" xmlns:wps="http://schemas.microsoft.com/office/word/2010/wordprocessingShape" mc:Ignorable="w14 w15 wp14">
+  <w:abstractNum w:abstractNumId="0" w15:restartNumberingAfterBreak="0">
     <w:nsid w:val="FFFFFF7E"/>
     <w:multiLevelType w:val="singleLevel"/>
     <w:tmpl w:val="015ED472"/>
@@ -9676,7 +9707,7 @@
       </w:pPr>
     </w:lvl>
   </w:abstractNum>
-  <w:abstractNum w:abstractNumId="1">
+  <w:abstractNum w:abstractNumId="1" w15:restartNumberingAfterBreak="0">
     <w:nsid w:val="FFFFFF7F"/>
     <w:multiLevelType w:val="singleLevel"/>
     <w:tmpl w:val="B3BEF5CC"/>
@@ -9693,7 +9724,7 @@
       </w:pPr>
     </w:lvl>
   </w:abstractNum>
-  <w:abstractNum w:abstractNumId="2">
+  <w:abstractNum w:abstractNumId="2" w15:restartNumberingAfterBreak="0">
     <w:nsid w:val="FFFFFF81"/>
     <w:multiLevelType w:val="singleLevel"/>
     <w:tmpl w:val="BDAE33B0"/>
@@ -9713,7 +9744,7 @@
       </w:rPr>
     </w:lvl>
   </w:abstractNum>
-  <w:abstractNum w:abstractNumId="3">
+  <w:abstractNum w:abstractNumId="3" w15:restartNumberingAfterBreak="0">
     <w:nsid w:val="FFFFFF82"/>
     <w:multiLevelType w:val="singleLevel"/>
     <w:tmpl w:val="C1A6A5C4"/>
@@ -9733,7 +9764,7 @@
       </w:rPr>
     </w:lvl>
   </w:abstractNum>
-  <w:abstractNum w:abstractNumId="4">
+  <w:abstractNum w:abstractNumId="4" w15:restartNumberingAfterBreak="0">
     <w:nsid w:val="FFFFFFFE"/>
     <w:multiLevelType w:val="singleLevel"/>
     <w:tmpl w:val="FFFFFFFF"/>
@@ -9743,7 +9774,7 @@
       <w:lvlJc w:val="left"/>
     </w:lvl>
   </w:abstractNum>
-  <w:abstractNum w:abstractNumId="5">
+  <w:abstractNum w:abstractNumId="5" w15:restartNumberingAfterBreak="0">
     <w:nsid w:val="091760E7"/>
     <w:multiLevelType w:val="singleLevel"/>
     <w:tmpl w:val="A19A21BE"/>
@@ -9755,7 +9786,7 @@
       <w:lvlJc w:val="left"/>
     </w:lvl>
   </w:abstractNum>
-  <w:abstractNum w:abstractNumId="6">
+  <w:abstractNum w:abstractNumId="6" w15:restartNumberingAfterBreak="0">
     <w:nsid w:val="199F25A1"/>
     <w:multiLevelType w:val="singleLevel"/>
     <w:tmpl w:val="B8D67778"/>
@@ -9774,7 +9805,7 @@
       </w:rPr>
     </w:lvl>
   </w:abstractNum>
-  <w:abstractNum w:abstractNumId="7">
+  <w:abstractNum w:abstractNumId="7" w15:restartNumberingAfterBreak="0">
     <w:nsid w:val="2EFF2345"/>
     <w:multiLevelType w:val="singleLevel"/>
     <w:tmpl w:val="F15AD34A"/>
@@ -9793,7 +9824,7 @@
       </w:rPr>
     </w:lvl>
   </w:abstractNum>
-  <w:abstractNum w:abstractNumId="8">
+  <w:abstractNum w:abstractNumId="8" w15:restartNumberingAfterBreak="0">
     <w:nsid w:val="37590FBA"/>
     <w:multiLevelType w:val="hybridMultilevel"/>
     <w:tmpl w:val="823E2784"/>
@@ -9882,7 +9913,7 @@
       </w:pPr>
     </w:lvl>
   </w:abstractNum>
-  <w:abstractNum w:abstractNumId="9">
+  <w:abstractNum w:abstractNumId="9" w15:restartNumberingAfterBreak="0">
     <w:nsid w:val="45702913"/>
     <w:multiLevelType w:val="singleLevel"/>
     <w:tmpl w:val="F6305A7C"/>
@@ -9894,7 +9925,7 @@
       <w:lvlJc w:val="left"/>
     </w:lvl>
   </w:abstractNum>
-  <w:abstractNum w:abstractNumId="10">
+  <w:abstractNum w:abstractNumId="10" w15:restartNumberingAfterBreak="0">
     <w:nsid w:val="46A6001A"/>
     <w:multiLevelType w:val="hybridMultilevel"/>
     <w:tmpl w:val="823E2784"/>
@@ -9983,7 +10014,7 @@
       </w:pPr>
     </w:lvl>
   </w:abstractNum>
-  <w:abstractNum w:abstractNumId="11">
+  <w:abstractNum w:abstractNumId="11" w15:restartNumberingAfterBreak="0">
     <w:nsid w:val="4BC10037"/>
     <w:multiLevelType w:val="singleLevel"/>
     <w:tmpl w:val="F15AD34A"/>
@@ -10002,7 +10033,7 @@
       </w:rPr>
     </w:lvl>
   </w:abstractNum>
-  <w:abstractNum w:abstractNumId="12">
+  <w:abstractNum w:abstractNumId="12" w15:restartNumberingAfterBreak="0">
     <w:nsid w:val="4BD6162F"/>
     <w:multiLevelType w:val="singleLevel"/>
     <w:tmpl w:val="F15AD34A"/>
@@ -10021,7 +10052,7 @@
       </w:rPr>
     </w:lvl>
   </w:abstractNum>
-  <w:abstractNum w:abstractNumId="13">
+  <w:abstractNum w:abstractNumId="13" w15:restartNumberingAfterBreak="0">
     <w:nsid w:val="4C510602"/>
     <w:multiLevelType w:val="singleLevel"/>
     <w:tmpl w:val="F1444738"/>
@@ -10042,7 +10073,7 @@
       </w:rPr>
     </w:lvl>
   </w:abstractNum>
-  <w:abstractNum w:abstractNumId="14">
+  <w:abstractNum w:abstractNumId="14" w15:restartNumberingAfterBreak="0">
     <w:nsid w:val="4F61077B"/>
     <w:multiLevelType w:val="singleLevel"/>
     <w:tmpl w:val="39CC91A4"/>
@@ -10057,7 +10088,7 @@
       </w:pPr>
     </w:lvl>
   </w:abstractNum>
-  <w:abstractNum w:abstractNumId="15">
+  <w:abstractNum w:abstractNumId="15" w15:restartNumberingAfterBreak="0">
     <w:nsid w:val="579B0C49"/>
     <w:multiLevelType w:val="singleLevel"/>
     <w:tmpl w:val="B8D67778"/>
@@ -10076,7 +10107,7 @@
       </w:rPr>
     </w:lvl>
   </w:abstractNum>
-  <w:abstractNum w:abstractNumId="16">
+  <w:abstractNum w:abstractNumId="16" w15:restartNumberingAfterBreak="0">
     <w:nsid w:val="59567EC1"/>
     <w:multiLevelType w:val="hybridMultilevel"/>
     <w:tmpl w:val="EF9E0502"/>
@@ -10189,7 +10220,7 @@
       </w:rPr>
     </w:lvl>
   </w:abstractNum>
-  <w:abstractNum w:abstractNumId="17">
+  <w:abstractNum w:abstractNumId="17" w15:restartNumberingAfterBreak="0">
     <w:nsid w:val="5F436190"/>
     <w:multiLevelType w:val="singleLevel"/>
     <w:tmpl w:val="D7CE7166"/>
@@ -10210,7 +10241,7 @@
       </w:rPr>
     </w:lvl>
   </w:abstractNum>
-  <w:abstractNum w:abstractNumId="18">
+  <w:abstractNum w:abstractNumId="18" w15:restartNumberingAfterBreak="0">
     <w:nsid w:val="61FA6E68"/>
     <w:multiLevelType w:val="hybridMultilevel"/>
     <w:tmpl w:val="823E2784"/>
@@ -10299,7 +10330,7 @@
       </w:pPr>
     </w:lvl>
   </w:abstractNum>
-  <w:abstractNum w:abstractNumId="19">
+  <w:abstractNum w:abstractNumId="19" w15:restartNumberingAfterBreak="0">
     <w:nsid w:val="62540DA9"/>
     <w:multiLevelType w:val="singleLevel"/>
     <w:tmpl w:val="B8D67778"/>
@@ -10318,7 +10349,7 @@
       </w:rPr>
     </w:lvl>
   </w:abstractNum>
-  <w:abstractNum w:abstractNumId="20">
+  <w:abstractNum w:abstractNumId="20" w15:restartNumberingAfterBreak="0">
     <w:nsid w:val="63882B2E"/>
     <w:multiLevelType w:val="singleLevel"/>
     <w:tmpl w:val="8D1E4DD4"/>
@@ -10330,7 +10361,7 @@
       <w:lvlJc w:val="left"/>
     </w:lvl>
   </w:abstractNum>
-  <w:abstractNum w:abstractNumId="21">
+  <w:abstractNum w:abstractNumId="21" w15:restartNumberingAfterBreak="0">
     <w:nsid w:val="70507BFC"/>
     <w:multiLevelType w:val="singleLevel"/>
     <w:tmpl w:val="80DE380C"/>
@@ -10342,7 +10373,7 @@
       <w:lvlJc w:val="left"/>
     </w:lvl>
   </w:abstractNum>
-  <w:abstractNum w:abstractNumId="22">
+  <w:abstractNum w:abstractNumId="22" w15:restartNumberingAfterBreak="0">
     <w:nsid w:val="749D7287"/>
     <w:multiLevelType w:val="singleLevel"/>
     <w:tmpl w:val="DE76053A"/>
@@ -10354,7 +10385,7 @@
       <w:lvlJc w:val="left"/>
     </w:lvl>
   </w:abstractNum>
-  <w:abstractNum w:abstractNumId="23">
+  <w:abstractNum w:abstractNumId="23" w15:restartNumberingAfterBreak="0">
     <w:nsid w:val="75D550E5"/>
     <w:multiLevelType w:val="hybridMultilevel"/>
     <w:tmpl w:val="57ACD532"/>
@@ -10847,7 +10878,7 @@
 </file>
 
 <file path=word/styles.xml><?xml version="1.0" encoding="utf-8"?>
-<w:styles xmlns:mc="http://schemas.openxmlformats.org/markup-compatibility/2006" xmlns:r="http://schemas.openxmlformats.org/officeDocument/2006/relationships" xmlns:w="http://schemas.openxmlformats.org/wordprocessingml/2006/main" xmlns:w14="http://schemas.microsoft.com/office/word/2010/wordml" mc:Ignorable="w14">
+<w:styles xmlns:mc="http://schemas.openxmlformats.org/markup-compatibility/2006" xmlns:r="http://schemas.openxmlformats.org/officeDocument/2006/relationships" xmlns:w="http://schemas.openxmlformats.org/wordprocessingml/2006/main" xmlns:w14="http://schemas.microsoft.com/office/word/2010/wordml" xmlns:w15="http://schemas.microsoft.com/office/word/2012/wordml" mc:Ignorable="w14 w15">
   <w:docDefaults>
     <w:rPrDefault>
       <w:rPr>
@@ -10857,145 +10888,378 @@
     </w:rPrDefault>
     <w:pPrDefault/>
   </w:docDefaults>
-  <w:latentStyles w:defLockedState="0" w:defUIPriority="99" w:defSemiHidden="1" w:defUnhideWhenUsed="1" w:defQFormat="0" w:count="267">
-    <w:lsdException w:name="Normal" w:semiHidden="0" w:uiPriority="0" w:unhideWhenUsed="0" w:qFormat="1"/>
-    <w:lsdException w:name="heading 1" w:semiHidden="0" w:uiPriority="9" w:unhideWhenUsed="0" w:qFormat="1"/>
-    <w:lsdException w:name="heading 2" w:semiHidden="0" w:uiPriority="0" w:unhideWhenUsed="0" w:qFormat="1"/>
-    <w:lsdException w:name="heading 3" w:semiHidden="0" w:uiPriority="9" w:unhideWhenUsed="0" w:qFormat="1"/>
-    <w:lsdException w:name="heading 4" w:semiHidden="0" w:uiPriority="9" w:unhideWhenUsed="0" w:qFormat="1"/>
-    <w:lsdException w:name="heading 5" w:semiHidden="0" w:uiPriority="9" w:unhideWhenUsed="0" w:qFormat="1"/>
-    <w:lsdException w:name="heading 6" w:semiHidden="0" w:uiPriority="9" w:unhideWhenUsed="0" w:qFormat="1"/>
-    <w:lsdException w:name="heading 7" w:semiHidden="0" w:uiPriority="9" w:unhideWhenUsed="0" w:qFormat="1"/>
-    <w:lsdException w:name="heading 8" w:semiHidden="0" w:uiPriority="9" w:unhideWhenUsed="0" w:qFormat="1"/>
-    <w:lsdException w:name="heading 9" w:semiHidden="0" w:uiPriority="9" w:unhideWhenUsed="0" w:qFormat="1"/>
-    <w:lsdException w:name="toc 1" w:uiPriority="39"/>
-    <w:lsdException w:name="toc 2" w:uiPriority="39"/>
-    <w:lsdException w:name="toc 3" w:uiPriority="39"/>
-    <w:lsdException w:name="toc 4" w:uiPriority="39"/>
-    <w:lsdException w:name="toc 5" w:uiPriority="39"/>
-    <w:lsdException w:name="toc 6" w:uiPriority="39"/>
-    <w:lsdException w:name="toc 7" w:uiPriority="39"/>
-    <w:lsdException w:name="toc 8" w:uiPriority="39"/>
-    <w:lsdException w:name="toc 9" w:uiPriority="39"/>
-    <w:lsdException w:name="caption" w:semiHidden="0" w:uiPriority="35" w:unhideWhenUsed="0" w:qFormat="1"/>
-    <w:lsdException w:name="Title" w:semiHidden="0" w:uiPriority="10" w:unhideWhenUsed="0" w:qFormat="1"/>
-    <w:lsdException w:name="Default Paragraph Font" w:uiPriority="1"/>
-    <w:lsdException w:name="Body Text" w:uiPriority="0"/>
-    <w:lsdException w:name="Subtitle" w:semiHidden="0" w:uiPriority="11" w:unhideWhenUsed="0" w:qFormat="1"/>
-    <w:lsdException w:name="Strong" w:semiHidden="0" w:uiPriority="22" w:unhideWhenUsed="0" w:qFormat="1"/>
-    <w:lsdException w:name="Emphasis" w:semiHidden="0" w:uiPriority="0" w:unhideWhenUsed="0" w:qFormat="1"/>
-    <w:lsdException w:name="Table Grid" w:semiHidden="0" w:uiPriority="59" w:unhideWhenUsed="0"/>
-    <w:lsdException w:name="Placeholder Text" w:unhideWhenUsed="0"/>
-    <w:lsdException w:name="No Spacing" w:semiHidden="0" w:uiPriority="1" w:unhideWhenUsed="0" w:qFormat="1"/>
-    <w:lsdException w:name="Light Shading" w:semiHidden="0" w:uiPriority="60" w:unhideWhenUsed="0"/>
-    <w:lsdException w:name="Light List" w:semiHidden="0" w:uiPriority="61" w:unhideWhenUsed="0"/>
-    <w:lsdException w:name="Light Grid" w:semiHidden="0" w:uiPriority="62" w:unhideWhenUsed="0"/>
-    <w:lsdException w:name="Medium Shading 1" w:semiHidden="0" w:uiPriority="63" w:unhideWhenUsed="0"/>
-    <w:lsdException w:name="Medium Shading 2" w:semiHidden="0" w:uiPriority="64" w:unhideWhenUsed="0"/>
-    <w:lsdException w:name="Medium List 1" w:semiHidden="0" w:uiPriority="65" w:unhideWhenUsed="0"/>
-    <w:lsdException w:name="Medium List 2" w:semiHidden="0" w:uiPriority="66" w:unhideWhenUsed="0"/>
-    <w:lsdException w:name="Medium Grid 1" w:semiHidden="0" w:uiPriority="67" w:unhideWhenUsed="0"/>
-    <w:lsdException w:name="Medium Grid 2" w:semiHidden="0" w:uiPriority="68" w:unhideWhenUsed="0"/>
-    <w:lsdException w:name="Medium Grid 3" w:semiHidden="0" w:uiPriority="69" w:unhideWhenUsed="0"/>
-    <w:lsdException w:name="Dark List" w:semiHidden="0" w:uiPriority="70" w:unhideWhenUsed="0"/>
-    <w:lsdException w:name="Colorful Shading" w:semiHidden="0" w:uiPriority="71" w:unhideWhenUsed="0"/>
-    <w:lsdException w:name="Colorful List" w:semiHidden="0" w:uiPriority="72" w:unhideWhenUsed="0"/>
-    <w:lsdException w:name="Colorful Grid" w:semiHidden="0" w:uiPriority="73" w:unhideWhenUsed="0"/>
-    <w:lsdException w:name="Light Shading Accent 1" w:semiHidden="0" w:uiPriority="60" w:unhideWhenUsed="0"/>
-    <w:lsdException w:name="Light List Accent 1" w:semiHidden="0" w:uiPriority="61" w:unhideWhenUsed="0"/>
-    <w:lsdException w:name="Light Grid Accent 1" w:semiHidden="0" w:uiPriority="62" w:unhideWhenUsed="0"/>
-    <w:lsdException w:name="Medium Shading 1 Accent 1" w:semiHidden="0" w:uiPriority="63" w:unhideWhenUsed="0"/>
-    <w:lsdException w:name="Medium Shading 2 Accent 1" w:semiHidden="0" w:uiPriority="64" w:unhideWhenUsed="0"/>
-    <w:lsdException w:name="Medium List 1 Accent 1" w:semiHidden="0" w:uiPriority="65" w:unhideWhenUsed="0"/>
-    <w:lsdException w:name="Revision" w:unhideWhenUsed="0"/>
-    <w:lsdException w:name="List Paragraph" w:semiHidden="0" w:uiPriority="34" w:unhideWhenUsed="0" w:qFormat="1"/>
-    <w:lsdException w:name="Quote" w:semiHidden="0" w:uiPriority="29" w:unhideWhenUsed="0" w:qFormat="1"/>
-    <w:lsdException w:name="Intense Quote" w:semiHidden="0" w:uiPriority="30" w:unhideWhenUsed="0" w:qFormat="1"/>
-    <w:lsdException w:name="Medium List 2 Accent 1" w:semiHidden="0" w:uiPriority="66" w:unhideWhenUsed="0"/>
-    <w:lsdException w:name="Medium Grid 1 Accent 1" w:semiHidden="0" w:uiPriority="67" w:unhideWhenUsed="0"/>
-    <w:lsdException w:name="Medium Grid 2 Accent 1" w:semiHidden="0" w:uiPriority="68" w:unhideWhenUsed="0"/>
-    <w:lsdException w:name="Medium Grid 3 Accent 1" w:semiHidden="0" w:uiPriority="69" w:unhideWhenUsed="0"/>
-    <w:lsdException w:name="Dark List Accent 1" w:semiHidden="0" w:uiPriority="70" w:unhideWhenUsed="0"/>
-    <w:lsdException w:name="Colorful Shading Accent 1" w:semiHidden="0" w:uiPriority="71" w:unhideWhenUsed="0"/>
-    <w:lsdException w:name="Colorful List Accent 1" w:semiHidden="0" w:uiPriority="72" w:unhideWhenUsed="0"/>
-    <w:lsdException w:name="Colorful Grid Accent 1" w:semiHidden="0" w:uiPriority="73" w:unhideWhenUsed="0"/>
-    <w:lsdException w:name="Light Shading Accent 2" w:semiHidden="0" w:uiPriority="60" w:unhideWhenUsed="0"/>
-    <w:lsdException w:name="Light List Accent 2" w:semiHidden="0" w:uiPriority="61" w:unhideWhenUsed="0"/>
-    <w:lsdException w:name="Light Grid Accent 2" w:semiHidden="0" w:uiPriority="62" w:unhideWhenUsed="0"/>
-    <w:lsdException w:name="Medium Shading 1 Accent 2" w:semiHidden="0" w:uiPriority="63" w:unhideWhenUsed="0"/>
-    <w:lsdException w:name="Medium Shading 2 Accent 2" w:semiHidden="0" w:uiPriority="64" w:unhideWhenUsed="0"/>
-    <w:lsdException w:name="Medium List 1 Accent 2" w:semiHidden="0" w:uiPriority="65" w:unhideWhenUsed="0"/>
-    <w:lsdException w:name="Medium List 2 Accent 2" w:semiHidden="0" w:uiPriority="66" w:unhideWhenUsed="0"/>
-    <w:lsdException w:name="Medium Grid 1 Accent 2" w:semiHidden="0" w:uiPriority="67" w:unhideWhenUsed="0"/>
-    <w:lsdException w:name="Medium Grid 2 Accent 2" w:semiHidden="0" w:uiPriority="68" w:unhideWhenUsed="0"/>
-    <w:lsdException w:name="Medium Grid 3 Accent 2" w:semiHidden="0" w:uiPriority="69" w:unhideWhenUsed="0"/>
-    <w:lsdException w:name="Dark List Accent 2" w:semiHidden="0" w:uiPriority="70" w:unhideWhenUsed="0"/>
-    <w:lsdException w:name="Colorful Shading Accent 2" w:semiHidden="0" w:uiPriority="71" w:unhideWhenUsed="0"/>
-    <w:lsdException w:name="Colorful List Accent 2" w:semiHidden="0" w:uiPriority="72" w:unhideWhenUsed="0"/>
-    <w:lsdException w:name="Colorful Grid Accent 2" w:semiHidden="0" w:uiPriority="73" w:unhideWhenUsed="0"/>
-    <w:lsdException w:name="Light Shading Accent 3" w:semiHidden="0" w:uiPriority="60" w:unhideWhenUsed="0"/>
-    <w:lsdException w:name="Light List Accent 3" w:semiHidden="0" w:uiPriority="61" w:unhideWhenUsed="0"/>
-    <w:lsdException w:name="Light Grid Accent 3" w:semiHidden="0" w:uiPriority="62" w:unhideWhenUsed="0"/>
-    <w:lsdException w:name="Medium Shading 1 Accent 3" w:semiHidden="0" w:uiPriority="63" w:unhideWhenUsed="0"/>
-    <w:lsdException w:name="Medium Shading 2 Accent 3" w:semiHidden="0" w:uiPriority="64" w:unhideWhenUsed="0"/>
-    <w:lsdException w:name="Medium List 1 Accent 3" w:semiHidden="0" w:uiPriority="65" w:unhideWhenUsed="0"/>
-    <w:lsdException w:name="Medium List 2 Accent 3" w:semiHidden="0" w:uiPriority="66" w:unhideWhenUsed="0"/>
-    <w:lsdException w:name="Medium Grid 1 Accent 3" w:semiHidden="0" w:uiPriority="67" w:unhideWhenUsed="0"/>
-    <w:lsdException w:name="Medium Grid 2 Accent 3" w:semiHidden="0" w:uiPriority="68" w:unhideWhenUsed="0"/>
-    <w:lsdException w:name="Medium Grid 3 Accent 3" w:semiHidden="0" w:uiPriority="69" w:unhideWhenUsed="0"/>
-    <w:lsdException w:name="Dark List Accent 3" w:semiHidden="0" w:uiPriority="70" w:unhideWhenUsed="0"/>
-    <w:lsdException w:name="Colorful Shading Accent 3" w:semiHidden="0" w:uiPriority="71" w:unhideWhenUsed="0"/>
-    <w:lsdException w:name="Colorful List Accent 3" w:semiHidden="0" w:uiPriority="72" w:unhideWhenUsed="0"/>
-    <w:lsdException w:name="Colorful Grid Accent 3" w:semiHidden="0" w:uiPriority="73" w:unhideWhenUsed="0"/>
-    <w:lsdException w:name="Light Shading Accent 4" w:semiHidden="0" w:uiPriority="60" w:unhideWhenUsed="0"/>
-    <w:lsdException w:name="Light List Accent 4" w:semiHidden="0" w:uiPriority="61" w:unhideWhenUsed="0"/>
-    <w:lsdException w:name="Light Grid Accent 4" w:semiHidden="0" w:uiPriority="62" w:unhideWhenUsed="0"/>
-    <w:lsdException w:name="Medium Shading 1 Accent 4" w:semiHidden="0" w:uiPriority="63" w:unhideWhenUsed="0"/>
-    <w:lsdException w:name="Medium Shading 2 Accent 4" w:semiHidden="0" w:uiPriority="64" w:unhideWhenUsed="0"/>
-    <w:lsdException w:name="Medium List 1 Accent 4" w:semiHidden="0" w:uiPriority="65" w:unhideWhenUsed="0"/>
-    <w:lsdException w:name="Medium List 2 Accent 4" w:semiHidden="0" w:uiPriority="66" w:unhideWhenUsed="0"/>
-    <w:lsdException w:name="Medium Grid 1 Accent 4" w:semiHidden="0" w:uiPriority="67" w:unhideWhenUsed="0"/>
-    <w:lsdException w:name="Medium Grid 2 Accent 4" w:semiHidden="0" w:uiPriority="68" w:unhideWhenUsed="0"/>
-    <w:lsdException w:name="Medium Grid 3 Accent 4" w:semiHidden="0" w:uiPriority="69" w:unhideWhenUsed="0"/>
-    <w:lsdException w:name="Dark List Accent 4" w:semiHidden="0" w:uiPriority="70" w:unhideWhenUsed="0"/>
-    <w:lsdException w:name="Colorful Shading Accent 4" w:semiHidden="0" w:uiPriority="71" w:unhideWhenUsed="0"/>
-    <w:lsdException w:name="Colorful List Accent 4" w:semiHidden="0" w:uiPriority="72" w:unhideWhenUsed="0"/>
-    <w:lsdException w:name="Colorful Grid Accent 4" w:semiHidden="0" w:uiPriority="73" w:unhideWhenUsed="0"/>
-    <w:lsdException w:name="Light Shading Accent 5" w:semiHidden="0" w:uiPriority="60" w:unhideWhenUsed="0"/>
-    <w:lsdException w:name="Light List Accent 5" w:semiHidden="0" w:uiPriority="61" w:unhideWhenUsed="0"/>
-    <w:lsdException w:name="Light Grid Accent 5" w:semiHidden="0" w:uiPriority="62" w:unhideWhenUsed="0"/>
-    <w:lsdException w:name="Medium Shading 1 Accent 5" w:semiHidden="0" w:uiPriority="63" w:unhideWhenUsed="0"/>
-    <w:lsdException w:name="Medium Shading 2 Accent 5" w:semiHidden="0" w:uiPriority="64" w:unhideWhenUsed="0"/>
-    <w:lsdException w:name="Medium List 1 Accent 5" w:semiHidden="0" w:uiPriority="65" w:unhideWhenUsed="0"/>
-    <w:lsdException w:name="Medium List 2 Accent 5" w:semiHidden="0" w:uiPriority="66" w:unhideWhenUsed="0"/>
-    <w:lsdException w:name="Medium Grid 1 Accent 5" w:semiHidden="0" w:uiPriority="67" w:unhideWhenUsed="0"/>
-    <w:lsdException w:name="Medium Grid 2 Accent 5" w:semiHidden="0" w:uiPriority="68" w:unhideWhenUsed="0"/>
-    <w:lsdException w:name="Medium Grid 3 Accent 5" w:semiHidden="0" w:uiPriority="69" w:unhideWhenUsed="0"/>
-    <w:lsdException w:name="Dark List Accent 5" w:semiHidden="0" w:uiPriority="70" w:unhideWhenUsed="0"/>
-    <w:lsdException w:name="Colorful Shading Accent 5" w:semiHidden="0" w:uiPriority="71" w:unhideWhenUsed="0"/>
-    <w:lsdException w:name="Colorful List Accent 5" w:semiHidden="0" w:uiPriority="72" w:unhideWhenUsed="0"/>
-    <w:lsdException w:name="Colorful Grid Accent 5" w:semiHidden="0" w:uiPriority="73" w:unhideWhenUsed="0"/>
-    <w:lsdException w:name="Light Shading Accent 6" w:semiHidden="0" w:uiPriority="60" w:unhideWhenUsed="0"/>
-    <w:lsdException w:name="Light List Accent 6" w:semiHidden="0" w:uiPriority="61" w:unhideWhenUsed="0"/>
-    <w:lsdException w:name="Light Grid Accent 6" w:semiHidden="0" w:uiPriority="62" w:unhideWhenUsed="0"/>
-    <w:lsdException w:name="Medium Shading 1 Accent 6" w:semiHidden="0" w:uiPriority="63" w:unhideWhenUsed="0"/>
-    <w:lsdException w:name="Medium Shading 2 Accent 6" w:semiHidden="0" w:uiPriority="64" w:unhideWhenUsed="0"/>
-    <w:lsdException w:name="Medium List 1 Accent 6" w:semiHidden="0" w:uiPriority="65" w:unhideWhenUsed="0"/>
-    <w:lsdException w:name="Medium List 2 Accent 6" w:semiHidden="0" w:uiPriority="66" w:unhideWhenUsed="0"/>
-    <w:lsdException w:name="Medium Grid 1 Accent 6" w:semiHidden="0" w:uiPriority="67" w:unhideWhenUsed="0"/>
-    <w:lsdException w:name="Medium Grid 2 Accent 6" w:semiHidden="0" w:uiPriority="68" w:unhideWhenUsed="0"/>
-    <w:lsdException w:name="Medium Grid 3 Accent 6" w:semiHidden="0" w:uiPriority="69" w:unhideWhenUsed="0"/>
-    <w:lsdException w:name="Dark List Accent 6" w:semiHidden="0" w:uiPriority="70" w:unhideWhenUsed="0"/>
-    <w:lsdException w:name="Colorful Shading Accent 6" w:semiHidden="0" w:uiPriority="71" w:unhideWhenUsed="0"/>
-    <w:lsdException w:name="Colorful List Accent 6" w:semiHidden="0" w:uiPriority="72" w:unhideWhenUsed="0"/>
-    <w:lsdException w:name="Colorful Grid Accent 6" w:semiHidden="0" w:uiPriority="73" w:unhideWhenUsed="0"/>
-    <w:lsdException w:name="Subtle Emphasis" w:semiHidden="0" w:uiPriority="19" w:unhideWhenUsed="0" w:qFormat="1"/>
-    <w:lsdException w:name="Intense Emphasis" w:semiHidden="0" w:uiPriority="21" w:unhideWhenUsed="0" w:qFormat="1"/>
-    <w:lsdException w:name="Subtle Reference" w:semiHidden="0" w:uiPriority="31" w:unhideWhenUsed="0" w:qFormat="1"/>
-    <w:lsdException w:name="Intense Reference" w:semiHidden="0" w:uiPriority="32" w:unhideWhenUsed="0" w:qFormat="1"/>
-    <w:lsdException w:name="Book Title" w:semiHidden="0" w:uiPriority="33" w:unhideWhenUsed="0" w:qFormat="1"/>
-    <w:lsdException w:name="Bibliography" w:uiPriority="37"/>
-    <w:lsdException w:name="TOC Heading" w:uiPriority="39" w:qFormat="1"/>
+  <w:latentStyles w:defLockedState="0" w:defUIPriority="99" w:defSemiHidden="0" w:defUnhideWhenUsed="0" w:defQFormat="0" w:count="371">
+    <w:lsdException w:name="Normal" w:uiPriority="0" w:qFormat="1"/>
+    <w:lsdException w:name="heading 1" w:uiPriority="9" w:qFormat="1"/>
+    <w:lsdException w:name="heading 2" w:uiPriority="0" w:qFormat="1"/>
+    <w:lsdException w:name="heading 3" w:uiPriority="9" w:qFormat="1"/>
+    <w:lsdException w:name="heading 4" w:uiPriority="9" w:qFormat="1"/>
+    <w:lsdException w:name="heading 5" w:uiPriority="9" w:qFormat="1"/>
+    <w:lsdException w:name="heading 6" w:uiPriority="9" w:qFormat="1"/>
+    <w:lsdException w:name="heading 7" w:uiPriority="9" w:qFormat="1"/>
+    <w:lsdException w:name="heading 8" w:uiPriority="9" w:qFormat="1"/>
+    <w:lsdException w:name="heading 9" w:uiPriority="9" w:qFormat="1"/>
+    <w:lsdException w:name="index 1" w:semiHidden="1" w:unhideWhenUsed="1"/>
+    <w:lsdException w:name="index 2" w:semiHidden="1" w:unhideWhenUsed="1"/>
+    <w:lsdException w:name="index 3" w:semiHidden="1" w:unhideWhenUsed="1"/>
+    <w:lsdException w:name="index 4" w:semiHidden="1" w:unhideWhenUsed="1"/>
+    <w:lsdException w:name="index 5" w:semiHidden="1" w:unhideWhenUsed="1"/>
+    <w:lsdException w:name="index 6" w:semiHidden="1" w:unhideWhenUsed="1"/>
+    <w:lsdException w:name="index 7" w:semiHidden="1" w:unhideWhenUsed="1"/>
+    <w:lsdException w:name="index 8" w:semiHidden="1" w:unhideWhenUsed="1"/>
+    <w:lsdException w:name="index 9" w:semiHidden="1" w:unhideWhenUsed="1"/>
+    <w:lsdException w:name="toc 1" w:semiHidden="1" w:uiPriority="39" w:unhideWhenUsed="1"/>
+    <w:lsdException w:name="toc 2" w:semiHidden="1" w:uiPriority="39" w:unhideWhenUsed="1"/>
+    <w:lsdException w:name="toc 3" w:semiHidden="1" w:uiPriority="39" w:unhideWhenUsed="1"/>
+    <w:lsdException w:name="toc 4" w:semiHidden="1" w:uiPriority="39" w:unhideWhenUsed="1"/>
+    <w:lsdException w:name="toc 5" w:semiHidden="1" w:uiPriority="39" w:unhideWhenUsed="1"/>
+    <w:lsdException w:name="toc 6" w:semiHidden="1" w:uiPriority="39" w:unhideWhenUsed="1"/>
+    <w:lsdException w:name="toc 7" w:semiHidden="1" w:uiPriority="39" w:unhideWhenUsed="1"/>
+    <w:lsdException w:name="toc 8" w:semiHidden="1" w:uiPriority="39" w:unhideWhenUsed="1"/>
+    <w:lsdException w:name="toc 9" w:semiHidden="1" w:uiPriority="39" w:unhideWhenUsed="1"/>
+    <w:lsdException w:name="Normal Indent" w:semiHidden="1" w:unhideWhenUsed="1"/>
+    <w:lsdException w:name="footnote text" w:semiHidden="1" w:unhideWhenUsed="1"/>
+    <w:lsdException w:name="annotation text" w:semiHidden="1" w:unhideWhenUsed="1"/>
+    <w:lsdException w:name="header" w:semiHidden="1" w:unhideWhenUsed="1"/>
+    <w:lsdException w:name="footer" w:semiHidden="1" w:unhideWhenUsed="1"/>
+    <w:lsdException w:name="index heading" w:semiHidden="1" w:unhideWhenUsed="1"/>
+    <w:lsdException w:name="caption" w:uiPriority="35" w:qFormat="1"/>
+    <w:lsdException w:name="table of figures" w:semiHidden="1" w:unhideWhenUsed="1"/>
+    <w:lsdException w:name="envelope address" w:semiHidden="1" w:unhideWhenUsed="1"/>
+    <w:lsdException w:name="envelope return" w:semiHidden="1" w:unhideWhenUsed="1"/>
+    <w:lsdException w:name="footnote reference" w:semiHidden="1" w:unhideWhenUsed="1"/>
+    <w:lsdException w:name="annotation reference" w:semiHidden="1" w:unhideWhenUsed="1"/>
+    <w:lsdException w:name="line number" w:semiHidden="1" w:unhideWhenUsed="1"/>
+    <w:lsdException w:name="page number" w:semiHidden="1" w:unhideWhenUsed="1"/>
+    <w:lsdException w:name="endnote reference" w:semiHidden="1" w:unhideWhenUsed="1"/>
+    <w:lsdException w:name="endnote text" w:semiHidden="1" w:unhideWhenUsed="1"/>
+    <w:lsdException w:name="table of authorities" w:semiHidden="1" w:unhideWhenUsed="1"/>
+    <w:lsdException w:name="macro" w:semiHidden="1" w:unhideWhenUsed="1"/>
+    <w:lsdException w:name="toa heading" w:semiHidden="1" w:unhideWhenUsed="1"/>
+    <w:lsdException w:name="List" w:semiHidden="1" w:unhideWhenUsed="1"/>
+    <w:lsdException w:name="List Bullet" w:semiHidden="1" w:unhideWhenUsed="1"/>
+    <w:lsdException w:name="List Number" w:semiHidden="1" w:unhideWhenUsed="1"/>
+    <w:lsdException w:name="List 2" w:semiHidden="1" w:unhideWhenUsed="1"/>
+    <w:lsdException w:name="List 3" w:semiHidden="1" w:unhideWhenUsed="1"/>
+    <w:lsdException w:name="List 4" w:semiHidden="1" w:unhideWhenUsed="1"/>
+    <w:lsdException w:name="List 5" w:semiHidden="1" w:unhideWhenUsed="1"/>
+    <w:lsdException w:name="List Bullet 2" w:semiHidden="1" w:unhideWhenUsed="1"/>
+    <w:lsdException w:name="List Bullet 3" w:semiHidden="1" w:unhideWhenUsed="1"/>
+    <w:lsdException w:name="List Bullet 4" w:semiHidden="1" w:unhideWhenUsed="1"/>
+    <w:lsdException w:name="List Bullet 5" w:semiHidden="1" w:unhideWhenUsed="1"/>
+    <w:lsdException w:name="List Number 2" w:semiHidden="1" w:unhideWhenUsed="1"/>
+    <w:lsdException w:name="List Number 3" w:semiHidden="1" w:unhideWhenUsed="1"/>
+    <w:lsdException w:name="List Number 4" w:semiHidden="1" w:unhideWhenUsed="1"/>
+    <w:lsdException w:name="List Number 5" w:semiHidden="1" w:unhideWhenUsed="1"/>
+    <w:lsdException w:name="Title" w:uiPriority="10" w:qFormat="1"/>
+    <w:lsdException w:name="Closing" w:semiHidden="1" w:unhideWhenUsed="1"/>
+    <w:lsdException w:name="Signature" w:semiHidden="1" w:unhideWhenUsed="1"/>
+    <w:lsdException w:name="Default Paragraph Font" w:semiHidden="1" w:uiPriority="1" w:unhideWhenUsed="1"/>
+    <w:lsdException w:name="Body Text" w:semiHidden="1" w:uiPriority="0" w:unhideWhenUsed="1"/>
+    <w:lsdException w:name="Body Text Indent" w:semiHidden="1" w:unhideWhenUsed="1"/>
+    <w:lsdException w:name="List Continue" w:semiHidden="1" w:unhideWhenUsed="1"/>
+    <w:lsdException w:name="List Continue 2" w:semiHidden="1" w:unhideWhenUsed="1"/>
+    <w:lsdException w:name="List Continue 3" w:semiHidden="1" w:unhideWhenUsed="1"/>
+    <w:lsdException w:name="List Continue 4" w:semiHidden="1" w:unhideWhenUsed="1"/>
+    <w:lsdException w:name="List Continue 5" w:semiHidden="1" w:unhideWhenUsed="1"/>
+    <w:lsdException w:name="Message Header" w:semiHidden="1" w:unhideWhenUsed="1"/>
+    <w:lsdException w:name="Subtitle" w:uiPriority="11" w:qFormat="1"/>
+    <w:lsdException w:name="Salutation" w:semiHidden="1" w:unhideWhenUsed="1"/>
+    <w:lsdException w:name="Date" w:semiHidden="1" w:unhideWhenUsed="1"/>
+    <w:lsdException w:name="Body Text First Indent" w:semiHidden="1" w:unhideWhenUsed="1"/>
+    <w:lsdException w:name="Body Text First Indent 2" w:semiHidden="1" w:unhideWhenUsed="1"/>
+    <w:lsdException w:name="Note Heading" w:semiHidden="1" w:unhideWhenUsed="1"/>
+    <w:lsdException w:name="Body Text 2" w:semiHidden="1" w:unhideWhenUsed="1"/>
+    <w:lsdException w:name="Body Text 3" w:semiHidden="1" w:unhideWhenUsed="1"/>
+    <w:lsdException w:name="Body Text Indent 2" w:semiHidden="1" w:unhideWhenUsed="1"/>
+    <w:lsdException w:name="Body Text Indent 3" w:semiHidden="1" w:unhideWhenUsed="1"/>
+    <w:lsdException w:name="Block Text" w:semiHidden="1" w:unhideWhenUsed="1"/>
+    <w:lsdException w:name="Hyperlink" w:semiHidden="1" w:unhideWhenUsed="1"/>
+    <w:lsdException w:name="FollowedHyperlink" w:semiHidden="1" w:unhideWhenUsed="1"/>
+    <w:lsdException w:name="Strong" w:uiPriority="22" w:qFormat="1"/>
+    <w:lsdException w:name="Emphasis" w:uiPriority="0" w:qFormat="1"/>
+    <w:lsdException w:name="Document Map" w:semiHidden="1" w:unhideWhenUsed="1"/>
+    <w:lsdException w:name="Plain Text" w:semiHidden="1" w:unhideWhenUsed="1"/>
+    <w:lsdException w:name="E-mail Signature" w:semiHidden="1" w:unhideWhenUsed="1"/>
+    <w:lsdException w:name="HTML Top of Form" w:semiHidden="1" w:unhideWhenUsed="1"/>
+    <w:lsdException w:name="HTML Bottom of Form" w:semiHidden="1" w:unhideWhenUsed="1"/>
+    <w:lsdException w:name="Normal (Web)" w:semiHidden="1" w:unhideWhenUsed="1"/>
+    <w:lsdException w:name="HTML Acronym" w:semiHidden="1" w:unhideWhenUsed="1"/>
+    <w:lsdException w:name="HTML Address" w:semiHidden="1" w:unhideWhenUsed="1"/>
+    <w:lsdException w:name="HTML Cite" w:semiHidden="1" w:unhideWhenUsed="1"/>
+    <w:lsdException w:name="HTML Code" w:semiHidden="1" w:unhideWhenUsed="1"/>
+    <w:lsdException w:name="HTML Definition" w:semiHidden="1" w:unhideWhenUsed="1"/>
+    <w:lsdException w:name="HTML Keyboard" w:semiHidden="1" w:unhideWhenUsed="1"/>
+    <w:lsdException w:name="HTML Preformatted" w:semiHidden="1" w:unhideWhenUsed="1"/>
+    <w:lsdException w:name="HTML Sample" w:semiHidden="1" w:unhideWhenUsed="1"/>
+    <w:lsdException w:name="HTML Typewriter" w:semiHidden="1" w:unhideWhenUsed="1"/>
+    <w:lsdException w:name="HTML Variable" w:semiHidden="1" w:unhideWhenUsed="1"/>
+    <w:lsdException w:name="Normal Table" w:semiHidden="1" w:unhideWhenUsed="1"/>
+    <w:lsdException w:name="annotation subject" w:semiHidden="1" w:unhideWhenUsed="1"/>
+    <w:lsdException w:name="No List" w:semiHidden="1" w:unhideWhenUsed="1"/>
+    <w:lsdException w:name="Outline List 1" w:semiHidden="1" w:unhideWhenUsed="1"/>
+    <w:lsdException w:name="Outline List 2" w:semiHidden="1" w:unhideWhenUsed="1"/>
+    <w:lsdException w:name="Outline List 3" w:semiHidden="1" w:unhideWhenUsed="1"/>
+    <w:lsdException w:name="Table Simple 1" w:semiHidden="1" w:unhideWhenUsed="1"/>
+    <w:lsdException w:name="Table Simple 2" w:semiHidden="1" w:unhideWhenUsed="1"/>
+    <w:lsdException w:name="Table Simple 3" w:semiHidden="1" w:unhideWhenUsed="1"/>
+    <w:lsdException w:name="Table Classic 1" w:semiHidden="1" w:unhideWhenUsed="1"/>
+    <w:lsdException w:name="Table Classic 2" w:semiHidden="1" w:unhideWhenUsed="1"/>
+    <w:lsdException w:name="Table Classic 3" w:semiHidden="1" w:unhideWhenUsed="1"/>
+    <w:lsdException w:name="Table Classic 4" w:semiHidden="1" w:unhideWhenUsed="1"/>
+    <w:lsdException w:name="Table Colorful 1" w:semiHidden="1" w:unhideWhenUsed="1"/>
+    <w:lsdException w:name="Table Colorful 2" w:semiHidden="1" w:unhideWhenUsed="1"/>
+    <w:lsdException w:name="Table Colorful 3" w:semiHidden="1" w:unhideWhenUsed="1"/>
+    <w:lsdException w:name="Table Columns 1" w:semiHidden="1" w:unhideWhenUsed="1"/>
+    <w:lsdException w:name="Table Columns 2" w:semiHidden="1" w:unhideWhenUsed="1"/>
+    <w:lsdException w:name="Table Columns 3" w:semiHidden="1" w:unhideWhenUsed="1"/>
+    <w:lsdException w:name="Table Columns 4" w:semiHidden="1" w:unhideWhenUsed="1"/>
+    <w:lsdException w:name="Table Columns 5" w:semiHidden="1" w:unhideWhenUsed="1"/>
+    <w:lsdException w:name="Table Grid 1" w:semiHidden="1" w:unhideWhenUsed="1"/>
+    <w:lsdException w:name="Table Grid 2" w:semiHidden="1" w:unhideWhenUsed="1"/>
+    <w:lsdException w:name="Table Grid 3" w:semiHidden="1" w:unhideWhenUsed="1"/>
+    <w:lsdException w:name="Table Grid 4" w:semiHidden="1" w:unhideWhenUsed="1"/>
+    <w:lsdException w:name="Table Grid 5" w:semiHidden="1" w:unhideWhenUsed="1"/>
+    <w:lsdException w:name="Table Grid 6" w:semiHidden="1" w:unhideWhenUsed="1"/>
+    <w:lsdException w:name="Table Grid 7" w:semiHidden="1" w:unhideWhenUsed="1"/>
+    <w:lsdException w:name="Table Grid 8" w:semiHidden="1" w:unhideWhenUsed="1"/>
+    <w:lsdException w:name="Table List 1" w:semiHidden="1" w:unhideWhenUsed="1"/>
+    <w:lsdException w:name="Table List 2" w:semiHidden="1" w:unhideWhenUsed="1"/>
+    <w:lsdException w:name="Table List 3" w:semiHidden="1" w:unhideWhenUsed="1"/>
+    <w:lsdException w:name="Table List 4" w:semiHidden="1" w:unhideWhenUsed="1"/>
+    <w:lsdException w:name="Table List 5" w:semiHidden="1" w:unhideWhenUsed="1"/>
+    <w:lsdException w:name="Table List 6" w:semiHidden="1" w:unhideWhenUsed="1"/>
+    <w:lsdException w:name="Table List 7" w:semiHidden="1" w:unhideWhenUsed="1"/>
+    <w:lsdException w:name="Table List 8" w:semiHidden="1" w:unhideWhenUsed="1"/>
+    <w:lsdException w:name="Table 3D effects 1" w:semiHidden="1" w:unhideWhenUsed="1"/>
+    <w:lsdException w:name="Table 3D effects 2" w:semiHidden="1" w:unhideWhenUsed="1"/>
+    <w:lsdException w:name="Table 3D effects 3" w:semiHidden="1" w:unhideWhenUsed="1"/>
+    <w:lsdException w:name="Table Contemporary" w:semiHidden="1" w:unhideWhenUsed="1"/>
+    <w:lsdException w:name="Table Elegant" w:semiHidden="1" w:unhideWhenUsed="1"/>
+    <w:lsdException w:name="Table Professional" w:semiHidden="1" w:unhideWhenUsed="1"/>
+    <w:lsdException w:name="Table Subtle 1" w:semiHidden="1" w:unhideWhenUsed="1"/>
+    <w:lsdException w:name="Table Subtle 2" w:semiHidden="1" w:unhideWhenUsed="1"/>
+    <w:lsdException w:name="Table Web 1" w:semiHidden="1" w:unhideWhenUsed="1"/>
+    <w:lsdException w:name="Table Web 2" w:semiHidden="1" w:unhideWhenUsed="1"/>
+    <w:lsdException w:name="Table Web 3" w:semiHidden="1" w:unhideWhenUsed="1"/>
+    <w:lsdException w:name="Balloon Text" w:semiHidden="1" w:unhideWhenUsed="1"/>
+    <w:lsdException w:name="Table Grid" w:uiPriority="59"/>
+    <w:lsdException w:name="Table Theme" w:semiHidden="1" w:unhideWhenUsed="1"/>
+    <w:lsdException w:name="Placeholder Text" w:semiHidden="1"/>
+    <w:lsdException w:name="No Spacing" w:uiPriority="1" w:qFormat="1"/>
+    <w:lsdException w:name="Light Shading" w:uiPriority="60"/>
+    <w:lsdException w:name="Light List" w:uiPriority="61"/>
+    <w:lsdException w:name="Light Grid" w:uiPriority="62"/>
+    <w:lsdException w:name="Medium Shading 1" w:uiPriority="63"/>
+    <w:lsdException w:name="Medium Shading 2" w:uiPriority="64"/>
+    <w:lsdException w:name="Medium List 1" w:uiPriority="65"/>
+    <w:lsdException w:name="Medium List 2" w:uiPriority="66"/>
+    <w:lsdException w:name="Medium Grid 1" w:uiPriority="67"/>
+    <w:lsdException w:name="Medium Grid 2" w:uiPriority="68"/>
+    <w:lsdException w:name="Medium Grid 3" w:uiPriority="69"/>
+    <w:lsdException w:name="Dark List" w:uiPriority="70"/>
+    <w:lsdException w:name="Colorful Shading" w:uiPriority="71"/>
+    <w:lsdException w:name="Colorful List" w:uiPriority="72"/>
+    <w:lsdException w:name="Colorful Grid" w:uiPriority="73"/>
+    <w:lsdException w:name="Light Shading Accent 1" w:uiPriority="60"/>
+    <w:lsdException w:name="Light List Accent 1" w:uiPriority="61"/>
+    <w:lsdException w:name="Light Grid Accent 1" w:uiPriority="62"/>
+    <w:lsdException w:name="Medium Shading 1 Accent 1" w:uiPriority="63"/>
+    <w:lsdException w:name="Medium Shading 2 Accent 1" w:uiPriority="64"/>
+    <w:lsdException w:name="Medium List 1 Accent 1" w:uiPriority="65"/>
+    <w:lsdException w:name="Revision" w:semiHidden="1"/>
+    <w:lsdException w:name="List Paragraph" w:uiPriority="34" w:qFormat="1"/>
+    <w:lsdException w:name="Quote" w:uiPriority="29" w:qFormat="1"/>
+    <w:lsdException w:name="Intense Quote" w:uiPriority="30" w:qFormat="1"/>
+    <w:lsdException w:name="Medium List 2 Accent 1" w:uiPriority="66"/>
+    <w:lsdException w:name="Medium Grid 1 Accent 1" w:uiPriority="67"/>
+    <w:lsdException w:name="Medium Grid 2 Accent 1" w:uiPriority="68"/>
+    <w:lsdException w:name="Medium Grid 3 Accent 1" w:uiPriority="69"/>
+    <w:lsdException w:name="Dark List Accent 1" w:uiPriority="70"/>
+    <w:lsdException w:name="Colorful Shading Accent 1" w:uiPriority="71"/>
+    <w:lsdException w:name="Colorful List Accent 1" w:uiPriority="72"/>
+    <w:lsdException w:name="Colorful Grid Accent 1" w:uiPriority="73"/>
+    <w:lsdException w:name="Light Shading Accent 2" w:uiPriority="60"/>
+    <w:lsdException w:name="Light List Accent 2" w:uiPriority="61"/>
+    <w:lsdException w:name="Light Grid Accent 2" w:uiPriority="62"/>
+    <w:lsdException w:name="Medium Shading 1 Accent 2" w:uiPriority="63"/>
+    <w:lsdException w:name="Medium Shading 2 Accent 2" w:uiPriority="64"/>
+    <w:lsdException w:name="Medium List 1 Accent 2" w:uiPriority="65"/>
+    <w:lsdException w:name="Medium List 2 Accent 2" w:uiPriority="66"/>
+    <w:lsdException w:name="Medium Grid 1 Accent 2" w:uiPriority="67"/>
+    <w:lsdException w:name="Medium Grid 2 Accent 2" w:uiPriority="68"/>
+    <w:lsdException w:name="Medium Grid 3 Accent 2" w:uiPriority="69"/>
+    <w:lsdException w:name="Dark List Accent 2" w:uiPriority="70"/>
+    <w:lsdException w:name="Colorful Shading Accent 2" w:uiPriority="71"/>
+    <w:lsdException w:name="Colorful List Accent 2" w:uiPriority="72"/>
+    <w:lsdException w:name="Colorful Grid Accent 2" w:uiPriority="73"/>
+    <w:lsdException w:name="Light Shading Accent 3" w:uiPriority="60"/>
+    <w:lsdException w:name="Light List Accent 3" w:uiPriority="61"/>
+    <w:lsdException w:name="Light Grid Accent 3" w:uiPriority="62"/>
+    <w:lsdException w:name="Medium Shading 1 Accent 3" w:uiPriority="63"/>
+    <w:lsdException w:name="Medium Shading 2 Accent 3" w:uiPriority="64"/>
+    <w:lsdException w:name="Medium List 1 Accent 3" w:uiPriority="65"/>
+    <w:lsdException w:name="Medium List 2 Accent 3" w:uiPriority="66"/>
+    <w:lsdException w:name="Medium Grid 1 Accent 3" w:uiPriority="67"/>
+    <w:lsdException w:name="Medium Grid 2 Accent 3" w:uiPriority="68"/>
+    <w:lsdException w:name="Medium Grid 3 Accent 3" w:uiPriority="69"/>
+    <w:lsdException w:name="Dark List Accent 3" w:uiPriority="70"/>
+    <w:lsdException w:name="Colorful Shading Accent 3" w:uiPriority="71"/>
+    <w:lsdException w:name="Colorful List Accent 3" w:uiPriority="72"/>
+    <w:lsdException w:name="Colorful Grid Accent 3" w:uiPriority="73"/>
+    <w:lsdException w:name="Light Shading Accent 4" w:uiPriority="60"/>
+    <w:lsdException w:name="Light List Accent 4" w:uiPriority="61"/>
+    <w:lsdException w:name="Light Grid Accent 4" w:uiPriority="62"/>
+    <w:lsdException w:name="Medium Shading 1 Accent 4" w:uiPriority="63"/>
+    <w:lsdException w:name="Medium Shading 2 Accent 4" w:uiPriority="64"/>
+    <w:lsdException w:name="Medium List 1 Accent 4" w:uiPriority="65"/>
+    <w:lsdException w:name="Medium List 2 Accent 4" w:uiPriority="66"/>
+    <w:lsdException w:name="Medium Grid 1 Accent 4" w:uiPriority="67"/>
+    <w:lsdException w:name="Medium Grid 2 Accent 4" w:uiPriority="68"/>
+    <w:lsdException w:name="Medium Grid 3 Accent 4" w:uiPriority="69"/>
+    <w:lsdException w:name="Dark List Accent 4" w:uiPriority="70"/>
+    <w:lsdException w:name="Colorful Shading Accent 4" w:uiPriority="71"/>
+    <w:lsdException w:name="Colorful List Accent 4" w:uiPriority="72"/>
+    <w:lsdException w:name="Colorful Grid Accent 4" w:uiPriority="73"/>
+    <w:lsdException w:name="Light Shading Accent 5" w:uiPriority="60"/>
+    <w:lsdException w:name="Light List Accent 5" w:uiPriority="61"/>
+    <w:lsdException w:name="Light Grid Accent 5" w:uiPriority="62"/>
+    <w:lsdException w:name="Medium Shading 1 Accent 5" w:uiPriority="63"/>
+    <w:lsdException w:name="Medium Shading 2 Accent 5" w:uiPriority="64"/>
+    <w:lsdException w:name="Medium List 1 Accent 5" w:uiPriority="65"/>
+    <w:lsdException w:name="Medium List 2 Accent 5" w:uiPriority="66"/>
+    <w:lsdException w:name="Medium Grid 1 Accent 5" w:uiPriority="67"/>
+    <w:lsdException w:name="Medium Grid 2 Accent 5" w:uiPriority="68"/>
+    <w:lsdException w:name="Medium Grid 3 Accent 5" w:uiPriority="69"/>
+    <w:lsdException w:name="Dark List Accent 5" w:uiPriority="70"/>
+    <w:lsdException w:name="Colorful Shading Accent 5" w:uiPriority="71"/>
+    <w:lsdException w:name="Colorful List Accent 5" w:uiPriority="72"/>
+    <w:lsdException w:name="Colorful Grid Accent 5" w:uiPriority="73"/>
+    <w:lsdException w:name="Light Shading Accent 6" w:uiPriority="60"/>
+    <w:lsdException w:name="Light List Accent 6" w:uiPriority="61"/>
+    <w:lsdException w:name="Light Grid Accent 6" w:uiPriority="62"/>
+    <w:lsdException w:name="Medium Shading 1 Accent 6" w:uiPriority="63"/>
+    <w:lsdException w:name="Medium Shading 2 Accent 6" w:uiPriority="64"/>
+    <w:lsdException w:name="Medium List 1 Accent 6" w:uiPriority="65"/>
+    <w:lsdException w:name="Medium List 2 Accent 6" w:uiPriority="66"/>
+    <w:lsdException w:name="Medium Grid 1 Accent 6" w:uiPriority="67"/>
+    <w:lsdException w:name="Medium Grid 2 Accent 6" w:uiPriority="68"/>
+    <w:lsdException w:name="Medium Grid 3 Accent 6" w:uiPriority="69"/>
+    <w:lsdException w:name="Dark List Accent 6" w:uiPriority="70"/>
+    <w:lsdException w:name="Colorful Shading Accent 6" w:uiPriority="71"/>
+    <w:lsdException w:name="Colorful List Accent 6" w:uiPriority="72"/>
+    <w:lsdException w:name="Colorful Grid Accent 6" w:uiPriority="73"/>
+    <w:lsdException w:name="Subtle Emphasis" w:uiPriority="19" w:qFormat="1"/>
+    <w:lsdException w:name="Intense Emphasis" w:uiPriority="21" w:qFormat="1"/>
+    <w:lsdException w:name="Subtle Reference" w:uiPriority="31" w:qFormat="1"/>
+    <w:lsdException w:name="Intense Reference" w:uiPriority="32" w:qFormat="1"/>
+    <w:lsdException w:name="Book Title" w:uiPriority="33" w:qFormat="1"/>
+    <w:lsdException w:name="Bibliography" w:semiHidden="1" w:uiPriority="37" w:unhideWhenUsed="1"/>
+    <w:lsdException w:name="TOC Heading" w:semiHidden="1" w:uiPriority="39" w:unhideWhenUsed="1" w:qFormat="1"/>
+    <w:lsdException w:name="Plain Table 1" w:uiPriority="41"/>
+    <w:lsdException w:name="Plain Table 2" w:uiPriority="42"/>
+    <w:lsdException w:name="Plain Table 3" w:uiPriority="43"/>
+    <w:lsdException w:name="Plain Table 4" w:uiPriority="44"/>
+    <w:lsdException w:name="Plain Table 5" w:uiPriority="45"/>
+    <w:lsdException w:name="Grid Table Light" w:uiPriority="40"/>
+    <w:lsdException w:name="Grid Table 1 Light" w:uiPriority="46"/>
+    <w:lsdException w:name="Grid Table 2" w:uiPriority="47"/>
+    <w:lsdException w:name="Grid Table 3" w:uiPriority="48"/>
+    <w:lsdException w:name="Grid Table 4" w:uiPriority="49"/>
+    <w:lsdException w:name="Grid Table 5 Dark" w:uiPriority="50"/>
+    <w:lsdException w:name="Grid Table 6 Colorful" w:uiPriority="51"/>
+    <w:lsdException w:name="Grid Table 7 Colorful" w:uiPriority="52"/>
+    <w:lsdException w:name="Grid Table 1 Light Accent 1" w:uiPriority="46"/>
+    <w:lsdException w:name="Grid Table 2 Accent 1" w:uiPriority="47"/>
+    <w:lsdException w:name="Grid Table 3 Accent 1" w:uiPriority="48"/>
+    <w:lsdException w:name="Grid Table 4 Accent 1" w:uiPriority="49"/>
+    <w:lsdException w:name="Grid Table 5 Dark Accent 1" w:uiPriority="50"/>
+    <w:lsdException w:name="Grid Table 6 Colorful Accent 1" w:uiPriority="51"/>
+    <w:lsdException w:name="Grid Table 7 Colorful Accent 1" w:uiPriority="52"/>
+    <w:lsdException w:name="Grid Table 1 Light Accent 2" w:uiPriority="46"/>
+    <w:lsdException w:name="Grid Table 2 Accent 2" w:uiPriority="47"/>
+    <w:lsdException w:name="Grid Table 3 Accent 2" w:uiPriority="48"/>
+    <w:lsdException w:name="Grid Table 4 Accent 2" w:uiPriority="49"/>
+    <w:lsdException w:name="Grid Table 5 Dark Accent 2" w:uiPriority="50"/>
+    <w:lsdException w:name="Grid Table 6 Colorful Accent 2" w:uiPriority="51"/>
+    <w:lsdException w:name="Grid Table 7 Colorful Accent 2" w:uiPriority="52"/>
+    <w:lsdException w:name="Grid Table 1 Light Accent 3" w:uiPriority="46"/>
+    <w:lsdException w:name="Grid Table 2 Accent 3" w:uiPriority="47"/>
+    <w:lsdException w:name="Grid Table 3 Accent 3" w:uiPriority="48"/>
+    <w:lsdException w:name="Grid Table 4 Accent 3" w:uiPriority="49"/>
+    <w:lsdException w:name="Grid Table 5 Dark Accent 3" w:uiPriority="50"/>
+    <w:lsdException w:name="Grid Table 6 Colorful Accent 3" w:uiPriority="51"/>
+    <w:lsdException w:name="Grid Table 7 Colorful Accent 3" w:uiPriority="52"/>
+    <w:lsdException w:name="Grid Table 1 Light Accent 4" w:uiPriority="46"/>
+    <w:lsdException w:name="Grid Table 2 Accent 4" w:uiPriority="47"/>
+    <w:lsdException w:name="Grid Table 3 Accent 4" w:uiPriority="48"/>
+    <w:lsdException w:name="Grid Table 4 Accent 4" w:uiPriority="49"/>
+    <w:lsdException w:name="Grid Table 5 Dark Accent 4" w:uiPriority="50"/>
+    <w:lsdException w:name="Grid Table 6 Colorful Accent 4" w:uiPriority="51"/>
+    <w:lsdException w:name="Grid Table 7 Colorful Accent 4" w:uiPriority="52"/>
+    <w:lsdException w:name="Grid Table 1 Light Accent 5" w:uiPriority="46"/>
+    <w:lsdException w:name="Grid Table 2 Accent 5" w:uiPriority="47"/>
+    <w:lsdException w:name="Grid Table 3 Accent 5" w:uiPriority="48"/>
+    <w:lsdException w:name="Grid Table 4 Accent 5" w:uiPriority="49"/>
+    <w:lsdException w:name="Grid Table 5 Dark Accent 5" w:uiPriority="50"/>
+    <w:lsdException w:name="Grid Table 6 Colorful Accent 5" w:uiPriority="51"/>
+    <w:lsdException w:name="Grid Table 7 Colorful Accent 5" w:uiPriority="52"/>
+    <w:lsdException w:name="Grid Table 1 Light Accent 6" w:uiPriority="46"/>
+    <w:lsdException w:name="Grid Table 2 Accent 6" w:uiPriority="47"/>
+    <w:lsdException w:name="Grid Table 3 Accent 6" w:uiPriority="48"/>
+    <w:lsdException w:name="Grid Table 4 Accent 6" w:uiPriority="49"/>
+    <w:lsdException w:name="Grid Table 5 Dark Accent 6" w:uiPriority="50"/>
+    <w:lsdException w:name="Grid Table 6 Colorful Accent 6" w:uiPriority="51"/>
+    <w:lsdException w:name="Grid Table 7 Colorful Accent 6" w:uiPriority="52"/>
+    <w:lsdException w:name="List Table 1 Light" w:uiPriority="46"/>
+    <w:lsdException w:name="List Table 2" w:uiPriority="47"/>
+    <w:lsdException w:name="List Table 3" w:uiPriority="48"/>
+    <w:lsdException w:name="List Table 4" w:uiPriority="49"/>
+    <w:lsdException w:name="List Table 5 Dark" w:uiPriority="50"/>
+    <w:lsdException w:name="List Table 6 Colorful" w:uiPriority="51"/>
+    <w:lsdException w:name="List Table 7 Colorful" w:uiPriority="52"/>
+    <w:lsdException w:name="List Table 1 Light Accent 1" w:uiPriority="46"/>
+    <w:lsdException w:name="List Table 2 Accent 1" w:uiPriority="47"/>
+    <w:lsdException w:name="List Table 3 Accent 1" w:uiPriority="48"/>
+    <w:lsdException w:name="List Table 4 Accent 1" w:uiPriority="49"/>
+    <w:lsdException w:name="List Table 5 Dark Accent 1" w:uiPriority="50"/>
+    <w:lsdException w:name="List Table 6 Colorful Accent 1" w:uiPriority="51"/>
+    <w:lsdException w:name="List Table 7 Colorful Accent 1" w:uiPriority="52"/>
+    <w:lsdException w:name="List Table 1 Light Accent 2" w:uiPriority="46"/>
+    <w:lsdException w:name="List Table 2 Accent 2" w:uiPriority="47"/>
+    <w:lsdException w:name="List Table 3 Accent 2" w:uiPriority="48"/>
+    <w:lsdException w:name="List Table 4 Accent 2" w:uiPriority="49"/>
+    <w:lsdException w:name="List Table 5 Dark Accent 2" w:uiPriority="50"/>
+    <w:lsdException w:name="List Table 6 Colorful Accent 2" w:uiPriority="51"/>
+    <w:lsdException w:name="List Table 7 Colorful Accent 2" w:uiPriority="52"/>
+    <w:lsdException w:name="List Table 1 Light Accent 3" w:uiPriority="46"/>
+    <w:lsdException w:name="List Table 2 Accent 3" w:uiPriority="47"/>
+    <w:lsdException w:name="List Table 3 Accent 3" w:uiPriority="48"/>
+    <w:lsdException w:name="List Table 4 Accent 3" w:uiPriority="49"/>
+    <w:lsdException w:name="List Table 5 Dark Accent 3" w:uiPriority="50"/>
+    <w:lsdException w:name="List Table 6 Colorful Accent 3" w:uiPriority="51"/>
+    <w:lsdException w:name="List Table 7 Colorful Accent 3" w:uiPriority="52"/>
+    <w:lsdException w:name="List Table 1 Light Accent 4" w:uiPriority="46"/>
+    <w:lsdException w:name="List Table 2 Accent 4" w:uiPriority="47"/>
+    <w:lsdException w:name="List Table 3 Accent 4" w:uiPriority="48"/>
+    <w:lsdException w:name="List Table 4 Accent 4" w:uiPriority="49"/>
+    <w:lsdException w:name="List Table 5 Dark Accent 4" w:uiPriority="50"/>
+    <w:lsdException w:name="List Table 6 Colorful Accent 4" w:uiPriority="51"/>
+    <w:lsdException w:name="List Table 7 Colorful Accent 4" w:uiPriority="52"/>
+    <w:lsdException w:name="List Table 1 Light Accent 5" w:uiPriority="46"/>
+    <w:lsdException w:name="List Table 2 Accent 5" w:uiPriority="47"/>
+    <w:lsdException w:name="List Table 3 Accent 5" w:uiPriority="48"/>
+    <w:lsdException w:name="List Table 4 Accent 5" w:uiPriority="49"/>
+    <w:lsdException w:name="List Table 5 Dark Accent 5" w:uiPriority="50"/>
+    <w:lsdException w:name="List Table 6 Colorful Accent 5" w:uiPriority="51"/>
+    <w:lsdException w:name="List Table 7 Colorful Accent 5" w:uiPriority="52"/>
+    <w:lsdException w:name="List Table 1 Light Accent 6" w:uiPriority="46"/>
+    <w:lsdException w:name="List Table 2 Accent 6" w:uiPriority="47"/>
+    <w:lsdException w:name="List Table 3 Accent 6" w:uiPriority="48"/>
+    <w:lsdException w:name="List Table 4 Accent 6" w:uiPriority="49"/>
+    <w:lsdException w:name="List Table 5 Dark Accent 6" w:uiPriority="50"/>
+    <w:lsdException w:name="List Table 6 Colorful Accent 6" w:uiPriority="51"/>
+    <w:lsdException w:name="List Table 7 Colorful Accent 6" w:uiPriority="52"/>
   </w:latentStyles>
   <w:style w:type="paragraph" w:default="1" w:styleId="Normal">
     <w:name w:val="Normal"/>
@@ -12147,1307 +12411,6 @@
 </w:styles>
 </file>
 
-<file path=word/stylesWithEffects.xml><?xml version="1.0" encoding="utf-8"?>
-<w:styles xmlns:wpc="http://schemas.microsoft.com/office/word/2010/wordprocessingCanvas" xmlns:mc="http://schemas.openxmlformats.org/markup-compatibility/2006" xmlns:o="urn:schemas-microsoft-com:office:office" xmlns:r="http://schemas.openxmlformats.org/officeDocument/2006/relationships" xmlns:m="http://schemas.openxmlformats.org/officeDocument/2006/math" xmlns:v="urn:schemas-microsoft-com:vml" xmlns:wp14="http://schemas.microsoft.com/office/word/2010/wordprocessingDrawing" xmlns:wp="http://schemas.openxmlformats.org/drawingml/2006/wordprocessingDrawing" xmlns:w10="urn:schemas-microsoft-com:office:word" xmlns:w="http://schemas.openxmlformats.org/wordprocessingml/2006/main" xmlns:w14="http://schemas.microsoft.com/office/word/2010/wordml" xmlns:wpg="http://schemas.microsoft.com/office/word/2010/wordprocessingGroup" xmlns:wpi="http://schemas.microsoft.com/office/word/2010/wordprocessingInk" xmlns:wne="http://schemas.microsoft.com/office/word/2006/wordml" xmlns:wps="http://schemas.microsoft.com/office/word/2010/wordprocessingShape" mc:Ignorable="w14 wp14">
-  <w:docDefaults>
-    <w:rPrDefault>
-      <w:rPr>
-        <w:rFonts w:ascii="Times New Roman" w:eastAsia="Times New Roman" w:hAnsi="Times New Roman" w:cs="Times New Roman"/>
-        <w:lang w:val="en-GB" w:eastAsia="en-GB" w:bidi="ar-SA"/>
-      </w:rPr>
-    </w:rPrDefault>
-    <w:pPrDefault/>
-  </w:docDefaults>
-  <w:latentStyles w:defLockedState="0" w:defUIPriority="99" w:defSemiHidden="1" w:defUnhideWhenUsed="1" w:defQFormat="0" w:count="267">
-    <w:lsdException w:name="Normal" w:semiHidden="0" w:uiPriority="0" w:unhideWhenUsed="0" w:qFormat="1"/>
-    <w:lsdException w:name="heading 1" w:semiHidden="0" w:uiPriority="9" w:unhideWhenUsed="0" w:qFormat="1"/>
-    <w:lsdException w:name="heading 2" w:semiHidden="0" w:uiPriority="0" w:unhideWhenUsed="0" w:qFormat="1"/>
-    <w:lsdException w:name="heading 3" w:semiHidden="0" w:uiPriority="9" w:unhideWhenUsed="0" w:qFormat="1"/>
-    <w:lsdException w:name="heading 4" w:semiHidden="0" w:uiPriority="9" w:unhideWhenUsed="0" w:qFormat="1"/>
-    <w:lsdException w:name="heading 5" w:semiHidden="0" w:uiPriority="9" w:unhideWhenUsed="0" w:qFormat="1"/>
-    <w:lsdException w:name="heading 6" w:semiHidden="0" w:uiPriority="9" w:unhideWhenUsed="0" w:qFormat="1"/>
-    <w:lsdException w:name="heading 7" w:semiHidden="0" w:uiPriority="9" w:unhideWhenUsed="0" w:qFormat="1"/>
-    <w:lsdException w:name="heading 8" w:semiHidden="0" w:uiPriority="9" w:unhideWhenUsed="0" w:qFormat="1"/>
-    <w:lsdException w:name="heading 9" w:semiHidden="0" w:uiPriority="9" w:unhideWhenUsed="0" w:qFormat="1"/>
-    <w:lsdException w:name="toc 1" w:uiPriority="39"/>
-    <w:lsdException w:name="toc 2" w:uiPriority="39"/>
-    <w:lsdException w:name="toc 3" w:uiPriority="39"/>
-    <w:lsdException w:name="toc 4" w:uiPriority="39"/>
-    <w:lsdException w:name="toc 5" w:uiPriority="39"/>
-    <w:lsdException w:name="toc 6" w:uiPriority="39"/>
-    <w:lsdException w:name="toc 7" w:uiPriority="39"/>
-    <w:lsdException w:name="toc 8" w:uiPriority="39"/>
-    <w:lsdException w:name="toc 9" w:uiPriority="39"/>
-    <w:lsdException w:name="caption" w:semiHidden="0" w:uiPriority="35" w:unhideWhenUsed="0" w:qFormat="1"/>
-    <w:lsdException w:name="Title" w:semiHidden="0" w:uiPriority="10" w:unhideWhenUsed="0" w:qFormat="1"/>
-    <w:lsdException w:name="Default Paragraph Font" w:uiPriority="1"/>
-    <w:lsdException w:name="Body Text" w:uiPriority="0"/>
-    <w:lsdException w:name="Subtitle" w:semiHidden="0" w:uiPriority="11" w:unhideWhenUsed="0" w:qFormat="1"/>
-    <w:lsdException w:name="Strong" w:semiHidden="0" w:uiPriority="22" w:unhideWhenUsed="0" w:qFormat="1"/>
-    <w:lsdException w:name="Emphasis" w:semiHidden="0" w:uiPriority="0" w:unhideWhenUsed="0" w:qFormat="1"/>
-    <w:lsdException w:name="Table Grid" w:semiHidden="0" w:uiPriority="59" w:unhideWhenUsed="0"/>
-    <w:lsdException w:name="Placeholder Text" w:unhideWhenUsed="0"/>
-    <w:lsdException w:name="No Spacing" w:semiHidden="0" w:uiPriority="1" w:unhideWhenUsed="0" w:qFormat="1"/>
-    <w:lsdException w:name="Light Shading" w:semiHidden="0" w:uiPriority="60" w:unhideWhenUsed="0"/>
-    <w:lsdException w:name="Light List" w:semiHidden="0" w:uiPriority="61" w:unhideWhenUsed="0"/>
-    <w:lsdException w:name="Light Grid" w:semiHidden="0" w:uiPriority="62" w:unhideWhenUsed="0"/>
-    <w:lsdException w:name="Medium Shading 1" w:semiHidden="0" w:uiPriority="63" w:unhideWhenUsed="0"/>
-    <w:lsdException w:name="Medium Shading 2" w:semiHidden="0" w:uiPriority="64" w:unhideWhenUsed="0"/>
-    <w:lsdException w:name="Medium List 1" w:semiHidden="0" w:uiPriority="65" w:unhideWhenUsed="0"/>
-    <w:lsdException w:name="Medium List 2" w:semiHidden="0" w:uiPriority="66" w:unhideWhenUsed="0"/>
-    <w:lsdException w:name="Medium Grid 1" w:semiHidden="0" w:uiPriority="67" w:unhideWhenUsed="0"/>
-    <w:lsdException w:name="Medium Grid 2" w:semiHidden="0" w:uiPriority="68" w:unhideWhenUsed="0"/>
-    <w:lsdException w:name="Medium Grid 3" w:semiHidden="0" w:uiPriority="69" w:unhideWhenUsed="0"/>
-    <w:lsdException w:name="Dark List" w:semiHidden="0" w:uiPriority="70" w:unhideWhenUsed="0"/>
-    <w:lsdException w:name="Colorful Shading" w:semiHidden="0" w:uiPriority="71" w:unhideWhenUsed="0"/>
-    <w:lsdException w:name="Colorful List" w:semiHidden="0" w:uiPriority="72" w:unhideWhenUsed="0"/>
-    <w:lsdException w:name="Colorful Grid" w:semiHidden="0" w:uiPriority="73" w:unhideWhenUsed="0"/>
-    <w:lsdException w:name="Light Shading Accent 1" w:semiHidden="0" w:uiPriority="60" w:unhideWhenUsed="0"/>
-    <w:lsdException w:name="Light List Accent 1" w:semiHidden="0" w:uiPriority="61" w:unhideWhenUsed="0"/>
-    <w:lsdException w:name="Light Grid Accent 1" w:semiHidden="0" w:uiPriority="62" w:unhideWhenUsed="0"/>
-    <w:lsdException w:name="Medium Shading 1 Accent 1" w:semiHidden="0" w:uiPriority="63" w:unhideWhenUsed="0"/>
-    <w:lsdException w:name="Medium Shading 2 Accent 1" w:semiHidden="0" w:uiPriority="64" w:unhideWhenUsed="0"/>
-    <w:lsdException w:name="Medium List 1 Accent 1" w:semiHidden="0" w:uiPriority="65" w:unhideWhenUsed="0"/>
-    <w:lsdException w:name="Revision" w:unhideWhenUsed="0"/>
-    <w:lsdException w:name="List Paragraph" w:semiHidden="0" w:uiPriority="34" w:unhideWhenUsed="0" w:qFormat="1"/>
-    <w:lsdException w:name="Quote" w:semiHidden="0" w:uiPriority="29" w:unhideWhenUsed="0" w:qFormat="1"/>
-    <w:lsdException w:name="Intense Quote" w:semiHidden="0" w:uiPriority="30" w:unhideWhenUsed="0" w:qFormat="1"/>
-    <w:lsdException w:name="Medium List 2 Accent 1" w:semiHidden="0" w:uiPriority="66" w:unhideWhenUsed="0"/>
-    <w:lsdException w:name="Medium Grid 1 Accent 1" w:semiHidden="0" w:uiPriority="67" w:unhideWhenUsed="0"/>
-    <w:lsdException w:name="Medium Grid 2 Accent 1" w:semiHidden="0" w:uiPriority="68" w:unhideWhenUsed="0"/>
-    <w:lsdException w:name="Medium Grid 3 Accent 1" w:semiHidden="0" w:uiPriority="69" w:unhideWhenUsed="0"/>
-    <w:lsdException w:name="Dark List Accent 1" w:semiHidden="0" w:uiPriority="70" w:unhideWhenUsed="0"/>
-    <w:lsdException w:name="Colorful Shading Accent 1" w:semiHidden="0" w:uiPriority="71" w:unhideWhenUsed="0"/>
-    <w:lsdException w:name="Colorful List Accent 1" w:semiHidden="0" w:uiPriority="72" w:unhideWhenUsed="0"/>
-    <w:lsdException w:name="Colorful Grid Accent 1" w:semiHidden="0" w:uiPriority="73" w:unhideWhenUsed="0"/>
-    <w:lsdException w:name="Light Shading Accent 2" w:semiHidden="0" w:uiPriority="60" w:unhideWhenUsed="0"/>
-    <w:lsdException w:name="Light List Accent 2" w:semiHidden="0" w:uiPriority="61" w:unhideWhenUsed="0"/>
-    <w:lsdException w:name="Light Grid Accent 2" w:semiHidden="0" w:uiPriority="62" w:unhideWhenUsed="0"/>
-    <w:lsdException w:name="Medium Shading 1 Accent 2" w:semiHidden="0" w:uiPriority="63" w:unhideWhenUsed="0"/>
-    <w:lsdException w:name="Medium Shading 2 Accent 2" w:semiHidden="0" w:uiPriority="64" w:unhideWhenUsed="0"/>
-    <w:lsdException w:name="Medium List 1 Accent 2" w:semiHidden="0" w:uiPriority="65" w:unhideWhenUsed="0"/>
-    <w:lsdException w:name="Medium List 2 Accent 2" w:semiHidden="0" w:uiPriority="66" w:unhideWhenUsed="0"/>
-    <w:lsdException w:name="Medium Grid 1 Accent 2" w:semiHidden="0" w:uiPriority="67" w:unhideWhenUsed="0"/>
-    <w:lsdException w:name="Medium Grid 2 Accent 2" w:semiHidden="0" w:uiPriority="68" w:unhideWhenUsed="0"/>
-    <w:lsdException w:name="Medium Grid 3 Accent 2" w:semiHidden="0" w:uiPriority="69" w:unhideWhenUsed="0"/>
-    <w:lsdException w:name="Dark List Accent 2" w:semiHidden="0" w:uiPriority="70" w:unhideWhenUsed="0"/>
-    <w:lsdException w:name="Colorful Shading Accent 2" w:semiHidden="0" w:uiPriority="71" w:unhideWhenUsed="0"/>
-    <w:lsdException w:name="Colorful List Accent 2" w:semiHidden="0" w:uiPriority="72" w:unhideWhenUsed="0"/>
-    <w:lsdException w:name="Colorful Grid Accent 2" w:semiHidden="0" w:uiPriority="73" w:unhideWhenUsed="0"/>
-    <w:lsdException w:name="Light Shading Accent 3" w:semiHidden="0" w:uiPriority="60" w:unhideWhenUsed="0"/>
-    <w:lsdException w:name="Light List Accent 3" w:semiHidden="0" w:uiPriority="61" w:unhideWhenUsed="0"/>
-    <w:lsdException w:name="Light Grid Accent 3" w:semiHidden="0" w:uiPriority="62" w:unhideWhenUsed="0"/>
-    <w:lsdException w:name="Medium Shading 1 Accent 3" w:semiHidden="0" w:uiPriority="63" w:unhideWhenUsed="0"/>
-    <w:lsdException w:name="Medium Shading 2 Accent 3" w:semiHidden="0" w:uiPriority="64" w:unhideWhenUsed="0"/>
-    <w:lsdException w:name="Medium List 1 Accent 3" w:semiHidden="0" w:uiPriority="65" w:unhideWhenUsed="0"/>
-    <w:lsdException w:name="Medium List 2 Accent 3" w:semiHidden="0" w:uiPriority="66" w:unhideWhenUsed="0"/>
-    <w:lsdException w:name="Medium Grid 1 Accent 3" w:semiHidden="0" w:uiPriority="67" w:unhideWhenUsed="0"/>
-    <w:lsdException w:name="Medium Grid 2 Accent 3" w:semiHidden="0" w:uiPriority="68" w:unhideWhenUsed="0"/>
-    <w:lsdException w:name="Medium Grid 3 Accent 3" w:semiHidden="0" w:uiPriority="69" w:unhideWhenUsed="0"/>
-    <w:lsdException w:name="Dark List Accent 3" w:semiHidden="0" w:uiPriority="70" w:unhideWhenUsed="0"/>
-    <w:lsdException w:name="Colorful Shading Accent 3" w:semiHidden="0" w:uiPriority="71" w:unhideWhenUsed="0"/>
-    <w:lsdException w:name="Colorful List Accent 3" w:semiHidden="0" w:uiPriority="72" w:unhideWhenUsed="0"/>
-    <w:lsdException w:name="Colorful Grid Accent 3" w:semiHidden="0" w:uiPriority="73" w:unhideWhenUsed="0"/>
-    <w:lsdException w:name="Light Shading Accent 4" w:semiHidden="0" w:uiPriority="60" w:unhideWhenUsed="0"/>
-    <w:lsdException w:name="Light List Accent 4" w:semiHidden="0" w:uiPriority="61" w:unhideWhenUsed="0"/>
-    <w:lsdException w:name="Light Grid Accent 4" w:semiHidden="0" w:uiPriority="62" w:unhideWhenUsed="0"/>
-    <w:lsdException w:name="Medium Shading 1 Accent 4" w:semiHidden="0" w:uiPriority="63" w:unhideWhenUsed="0"/>
-    <w:lsdException w:name="Medium Shading 2 Accent 4" w:semiHidden="0" w:uiPriority="64" w:unhideWhenUsed="0"/>
-    <w:lsdException w:name="Medium List 1 Accent 4" w:semiHidden="0" w:uiPriority="65" w:unhideWhenUsed="0"/>
-    <w:lsdException w:name="Medium List 2 Accent 4" w:semiHidden="0" w:uiPriority="66" w:unhideWhenUsed="0"/>
-    <w:lsdException w:name="Medium Grid 1 Accent 4" w:semiHidden="0" w:uiPriority="67" w:unhideWhenUsed="0"/>
-    <w:lsdException w:name="Medium Grid 2 Accent 4" w:semiHidden="0" w:uiPriority="68" w:unhideWhenUsed="0"/>
-    <w:lsdException w:name="Medium Grid 3 Accent 4" w:semiHidden="0" w:uiPriority="69" w:unhideWhenUsed="0"/>
-    <w:lsdException w:name="Dark List Accent 4" w:semiHidden="0" w:uiPriority="70" w:unhideWhenUsed="0"/>
-    <w:lsdException w:name="Colorful Shading Accent 4" w:semiHidden="0" w:uiPriority="71" w:unhideWhenUsed="0"/>
-    <w:lsdException w:name="Colorful List Accent 4" w:semiHidden="0" w:uiPriority="72" w:unhideWhenUsed="0"/>
-    <w:lsdException w:name="Colorful Grid Accent 4" w:semiHidden="0" w:uiPriority="73" w:unhideWhenUsed="0"/>
-    <w:lsdException w:name="Light Shading Accent 5" w:semiHidden="0" w:uiPriority="60" w:unhideWhenUsed="0"/>
-    <w:lsdException w:name="Light List Accent 5" w:semiHidden="0" w:uiPriority="61" w:unhideWhenUsed="0"/>
-    <w:lsdException w:name="Light Grid Accent 5" w:semiHidden="0" w:uiPriority="62" w:unhideWhenUsed="0"/>
-    <w:lsdException w:name="Medium Shading 1 Accent 5" w:semiHidden="0" w:uiPriority="63" w:unhideWhenUsed="0"/>
-    <w:lsdException w:name="Medium Shading 2 Accent 5" w:semiHidden="0" w:uiPriority="64" w:unhideWhenUsed="0"/>
-    <w:lsdException w:name="Medium List 1 Accent 5" w:semiHidden="0" w:uiPriority="65" w:unhideWhenUsed="0"/>
-    <w:lsdException w:name="Medium List 2 Accent 5" w:semiHidden="0" w:uiPriority="66" w:unhideWhenUsed="0"/>
-    <w:lsdException w:name="Medium Grid 1 Accent 5" w:semiHidden="0" w:uiPriority="67" w:unhideWhenUsed="0"/>
-    <w:lsdException w:name="Medium Grid 2 Accent 5" w:semiHidden="0" w:uiPriority="68" w:unhideWhenUsed="0"/>
-    <w:lsdException w:name="Medium Grid 3 Accent 5" w:semiHidden="0" w:uiPriority="69" w:unhideWhenUsed="0"/>
-    <w:lsdException w:name="Dark List Accent 5" w:semiHidden="0" w:uiPriority="70" w:unhideWhenUsed="0"/>
-    <w:lsdException w:name="Colorful Shading Accent 5" w:semiHidden="0" w:uiPriority="71" w:unhideWhenUsed="0"/>
-    <w:lsdException w:name="Colorful List Accent 5" w:semiHidden="0" w:uiPriority="72" w:unhideWhenUsed="0"/>
-    <w:lsdException w:name="Colorful Grid Accent 5" w:semiHidden="0" w:uiPriority="73" w:unhideWhenUsed="0"/>
-    <w:lsdException w:name="Light Shading Accent 6" w:semiHidden="0" w:uiPriority="60" w:unhideWhenUsed="0"/>
-    <w:lsdException w:name="Light List Accent 6" w:semiHidden="0" w:uiPriority="61" w:unhideWhenUsed="0"/>
-    <w:lsdException w:name="Light Grid Accent 6" w:semiHidden="0" w:uiPriority="62" w:unhideWhenUsed="0"/>
-    <w:lsdException w:name="Medium Shading 1 Accent 6" w:semiHidden="0" w:uiPriority="63" w:unhideWhenUsed="0"/>
-    <w:lsdException w:name="Medium Shading 2 Accent 6" w:semiHidden="0" w:uiPriority="64" w:unhideWhenUsed="0"/>
-    <w:lsdException w:name="Medium List 1 Accent 6" w:semiHidden="0" w:uiPriority="65" w:unhideWhenUsed="0"/>
-    <w:lsdException w:name="Medium List 2 Accent 6" w:semiHidden="0" w:uiPriority="66" w:unhideWhenUsed="0"/>
-    <w:lsdException w:name="Medium Grid 1 Accent 6" w:semiHidden="0" w:uiPriority="67" w:unhideWhenUsed="0"/>
-    <w:lsdException w:name="Medium Grid 2 Accent 6" w:semiHidden="0" w:uiPriority="68" w:unhideWhenUsed="0"/>
-    <w:lsdException w:name="Medium Grid 3 Accent 6" w:semiHidden="0" w:uiPriority="69" w:unhideWhenUsed="0"/>
-    <w:lsdException w:name="Dark List Accent 6" w:semiHidden="0" w:uiPriority="70" w:unhideWhenUsed="0"/>
-    <w:lsdException w:name="Colorful Shading Accent 6" w:semiHidden="0" w:uiPriority="71" w:unhideWhenUsed="0"/>
-    <w:lsdException w:name="Colorful List Accent 6" w:semiHidden="0" w:uiPriority="72" w:unhideWhenUsed="0"/>
-    <w:lsdException w:name="Colorful Grid Accent 6" w:semiHidden="0" w:uiPriority="73" w:unhideWhenUsed="0"/>
-    <w:lsdException w:name="Subtle Emphasis" w:semiHidden="0" w:uiPriority="19" w:unhideWhenUsed="0" w:qFormat="1"/>
-    <w:lsdException w:name="Intense Emphasis" w:semiHidden="0" w:uiPriority="21" w:unhideWhenUsed="0" w:qFormat="1"/>
-    <w:lsdException w:name="Subtle Reference" w:semiHidden="0" w:uiPriority="31" w:unhideWhenUsed="0" w:qFormat="1"/>
-    <w:lsdException w:name="Intense Reference" w:semiHidden="0" w:uiPriority="32" w:unhideWhenUsed="0" w:qFormat="1"/>
-    <w:lsdException w:name="Book Title" w:semiHidden="0" w:uiPriority="33" w:unhideWhenUsed="0" w:qFormat="1"/>
-    <w:lsdException w:name="Bibliography" w:uiPriority="37"/>
-    <w:lsdException w:name="TOC Heading" w:uiPriority="39" w:qFormat="1"/>
-  </w:latentStyles>
-  <w:style w:type="paragraph" w:default="1" w:styleId="Normal">
-    <w:name w:val="Normal"/>
-    <w:qFormat/>
-    <w:rPr>
-      <w:rFonts w:ascii="Garamond" w:hAnsi="Garamond"/>
-      <w:sz w:val="16"/>
-      <w:lang w:val="en-US" w:eastAsia="en-US"/>
-    </w:rPr>
-  </w:style>
-  <w:style w:type="paragraph" w:styleId="Heading1">
-    <w:name w:val="heading 1"/>
-    <w:basedOn w:val="ChapterTitle"/>
-    <w:next w:val="BodyText"/>
-    <w:link w:val="Heading1Char"/>
-    <w:qFormat/>
-    <w:rsid w:val="00CA1425"/>
-    <w:pPr>
-      <w:outlineLvl w:val="0"/>
-    </w:pPr>
-  </w:style>
-  <w:style w:type="paragraph" w:styleId="Heading2">
-    <w:name w:val="heading 2"/>
-    <w:basedOn w:val="Heading1"/>
-    <w:next w:val="BodyText"/>
-    <w:qFormat/>
-    <w:rsid w:val="007B5033"/>
-    <w:pPr>
-      <w:spacing w:before="120" w:after="120" w:line="320" w:lineRule="atLeast"/>
-      <w:outlineLvl w:val="1"/>
-    </w:pPr>
-    <w:rPr>
-      <w:sz w:val="32"/>
-      <w:szCs w:val="38"/>
-    </w:rPr>
-  </w:style>
-  <w:style w:type="paragraph" w:styleId="Heading3">
-    <w:name w:val="heading 3"/>
-    <w:basedOn w:val="Normal"/>
-    <w:next w:val="BodyText"/>
-    <w:qFormat/>
-    <w:rsid w:val="005F6105"/>
-    <w:pPr>
-      <w:keepNext/>
-      <w:outlineLvl w:val="2"/>
-    </w:pPr>
-    <w:rPr>
-      <w:rFonts w:ascii="Arial Black" w:hAnsi="Arial Black"/>
-      <w:spacing w:val="-5"/>
-    </w:rPr>
-  </w:style>
-  <w:style w:type="paragraph" w:styleId="Heading4">
-    <w:name w:val="heading 4"/>
-    <w:basedOn w:val="Normal"/>
-    <w:next w:val="BodyText"/>
-    <w:qFormat/>
-    <w:pPr>
-      <w:keepNext/>
-      <w:spacing w:after="240"/>
-      <w:jc w:val="center"/>
-      <w:outlineLvl w:val="3"/>
-    </w:pPr>
-    <w:rPr>
-      <w:caps/>
-      <w:spacing w:val="30"/>
-    </w:rPr>
-  </w:style>
-  <w:style w:type="paragraph" w:styleId="Heading5">
-    <w:name w:val="heading 5"/>
-    <w:basedOn w:val="Normal"/>
-    <w:next w:val="BodyText"/>
-    <w:qFormat/>
-    <w:pPr>
-      <w:keepNext/>
-      <w:framePr w:w="1800" w:wrap="around" w:vAnchor="text" w:hAnchor="page" w:x="1201" w:y="1"/>
-      <w:spacing w:before="40" w:after="240"/>
-      <w:outlineLvl w:val="4"/>
-    </w:pPr>
-    <w:rPr>
-      <w:rFonts w:ascii="Arial Black" w:hAnsi="Arial Black"/>
-      <w:spacing w:val="-5"/>
-      <w:sz w:val="18"/>
-    </w:rPr>
-  </w:style>
-  <w:style w:type="paragraph" w:styleId="Heading6">
-    <w:name w:val="heading 6"/>
-    <w:basedOn w:val="Normal"/>
-    <w:next w:val="BodyText"/>
-    <w:qFormat/>
-    <w:pPr>
-      <w:keepNext/>
-      <w:framePr w:w="1800" w:wrap="around" w:vAnchor="text" w:hAnchor="page" w:x="1201" w:y="1"/>
-      <w:outlineLvl w:val="5"/>
-    </w:pPr>
-  </w:style>
-  <w:style w:type="paragraph" w:styleId="Heading7">
-    <w:name w:val="heading 7"/>
-    <w:basedOn w:val="Normal"/>
-    <w:next w:val="BodyText"/>
-    <w:qFormat/>
-    <w:pPr>
-      <w:framePr w:w="3780" w:hSpace="240" w:wrap="around" w:vAnchor="text" w:hAnchor="page" w:x="1489" w:y="1"/>
-      <w:pBdr>
-        <w:top w:val="single" w:sz="6" w:space="12" w:color="FFFFFF"/>
-        <w:left w:val="single" w:sz="6" w:space="12" w:color="FFFFFF"/>
-        <w:bottom w:val="single" w:sz="6" w:space="12" w:color="FFFFFF"/>
-        <w:right w:val="single" w:sz="6" w:space="12" w:color="FFFFFF"/>
-      </w:pBdr>
-      <w:shd w:val="pct5" w:color="auto" w:fill="auto"/>
-      <w:spacing w:before="60"/>
-      <w:outlineLvl w:val="6"/>
-    </w:pPr>
-    <w:rPr>
-      <w:i/>
-      <w:spacing w:val="-5"/>
-      <w:sz w:val="28"/>
-    </w:rPr>
-  </w:style>
-  <w:style w:type="paragraph" w:styleId="Heading8">
-    <w:name w:val="heading 8"/>
-    <w:basedOn w:val="Normal"/>
-    <w:next w:val="BodyText"/>
-    <w:qFormat/>
-    <w:pPr>
-      <w:keepNext/>
-      <w:framePr w:w="1860" w:wrap="around" w:vAnchor="text" w:hAnchor="page" w:x="1201" w:y="1"/>
-      <w:pBdr>
-        <w:top w:val="single" w:sz="24" w:space="0" w:color="auto"/>
-        <w:bottom w:val="single" w:sz="6" w:space="0" w:color="auto"/>
-      </w:pBdr>
-      <w:spacing w:before="60" w:line="320" w:lineRule="exact"/>
-      <w:jc w:val="center"/>
-      <w:outlineLvl w:val="7"/>
-    </w:pPr>
-    <w:rPr>
-      <w:rFonts w:ascii="Arial Black" w:hAnsi="Arial Black"/>
-      <w:caps/>
-      <w:spacing w:val="60"/>
-      <w:sz w:val="14"/>
-    </w:rPr>
-  </w:style>
-  <w:style w:type="paragraph" w:styleId="Heading9">
-    <w:name w:val="heading 9"/>
-    <w:basedOn w:val="Normal"/>
-    <w:next w:val="BodyText"/>
-    <w:qFormat/>
-    <w:pPr>
-      <w:keepNext/>
-      <w:spacing w:before="80" w:after="60"/>
-      <w:outlineLvl w:val="8"/>
-    </w:pPr>
-    <w:rPr>
-      <w:b/>
-      <w:i/>
-      <w:kern w:val="28"/>
-    </w:rPr>
-  </w:style>
-  <w:style w:type="character" w:default="1" w:styleId="DefaultParagraphFont">
-    <w:name w:val="Default Paragraph Font"/>
-    <w:uiPriority w:val="1"/>
-    <w:semiHidden/>
-    <w:unhideWhenUsed/>
-  </w:style>
-  <w:style w:type="table" w:default="1" w:styleId="TableNormal">
-    <w:name w:val="Normal Table"/>
-    <w:uiPriority w:val="99"/>
-    <w:semiHidden/>
-    <w:unhideWhenUsed/>
-    <w:tblPr>
-      <w:tblInd w:w="0" w:type="dxa"/>
-      <w:tblCellMar>
-        <w:top w:w="0" w:type="dxa"/>
-        <w:left w:w="108" w:type="dxa"/>
-        <w:bottom w:w="0" w:type="dxa"/>
-        <w:right w:w="108" w:type="dxa"/>
-      </w:tblCellMar>
-    </w:tblPr>
-  </w:style>
-  <w:style w:type="numbering" w:default="1" w:styleId="NoList">
-    <w:name w:val="No List"/>
-    <w:uiPriority w:val="99"/>
-    <w:semiHidden/>
-    <w:unhideWhenUsed/>
-  </w:style>
-  <w:style w:type="paragraph" w:styleId="BodyText">
-    <w:name w:val="Body Text"/>
-    <w:basedOn w:val="Normal"/>
-    <w:link w:val="BodyTextChar"/>
-    <w:pPr>
-      <w:spacing w:after="240"/>
-      <w:jc w:val="both"/>
-    </w:pPr>
-    <w:rPr>
-      <w:spacing w:val="-5"/>
-      <w:sz w:val="24"/>
-    </w:rPr>
-  </w:style>
-  <w:style w:type="character" w:styleId="CommentReference">
-    <w:name w:val="annotation reference"/>
-    <w:semiHidden/>
-    <w:rPr>
-      <w:sz w:val="16"/>
-    </w:rPr>
-  </w:style>
-  <w:style w:type="paragraph" w:styleId="CommentText">
-    <w:name w:val="annotation text"/>
-    <w:basedOn w:val="Normal"/>
-    <w:semiHidden/>
-    <w:pPr>
-      <w:tabs>
-        <w:tab w:val="left" w:pos="187"/>
-      </w:tabs>
-      <w:spacing w:after="120" w:line="220" w:lineRule="exact"/>
-      <w:ind w:left="187" w:hanging="187"/>
-    </w:pPr>
-  </w:style>
-  <w:style w:type="paragraph" w:customStyle="1" w:styleId="BlockQuotation">
-    <w:name w:val="Block Quotation"/>
-    <w:basedOn w:val="Normal"/>
-    <w:next w:val="BodyText"/>
-    <w:pPr>
-      <w:pBdr>
-        <w:top w:val="single" w:sz="6" w:space="12" w:color="FFFFFF"/>
-        <w:left w:val="single" w:sz="6" w:space="12" w:color="FFFFFF"/>
-        <w:bottom w:val="single" w:sz="6" w:space="12" w:color="FFFFFF"/>
-        <w:right w:val="single" w:sz="6" w:space="12" w:color="FFFFFF"/>
-      </w:pBdr>
-      <w:shd w:val="pct10" w:color="808080" w:fill="auto"/>
-      <w:spacing w:after="240"/>
-      <w:ind w:left="600" w:right="600"/>
-      <w:jc w:val="both"/>
-    </w:pPr>
-    <w:rPr>
-      <w:spacing w:val="-5"/>
-      <w:sz w:val="24"/>
-    </w:rPr>
-  </w:style>
-  <w:style w:type="paragraph" w:customStyle="1" w:styleId="BlockQuotationFirst">
-    <w:name w:val="Block Quotation First"/>
-    <w:basedOn w:val="Normal"/>
-    <w:next w:val="BlockQuotation"/>
-    <w:pPr>
-      <w:keepLines/>
-      <w:pBdr>
-        <w:top w:val="single" w:sz="6" w:space="6" w:color="FFFFFF"/>
-        <w:left w:val="single" w:sz="6" w:space="6" w:color="FFFFFF"/>
-        <w:right w:val="single" w:sz="6" w:space="6" w:color="FFFFFF"/>
-      </w:pBdr>
-      <w:shd w:val="pct10" w:color="auto" w:fill="auto"/>
-      <w:ind w:left="480" w:right="480" w:firstLine="60"/>
-    </w:pPr>
-    <w:rPr>
-      <w:rFonts w:ascii="Arial Black" w:hAnsi="Arial Black"/>
-      <w:spacing w:val="-10"/>
-      <w:sz w:val="21"/>
-    </w:rPr>
-  </w:style>
-  <w:style w:type="paragraph" w:customStyle="1" w:styleId="BodyTextKeep">
-    <w:name w:val="Body Text Keep"/>
-    <w:basedOn w:val="BodyText"/>
-    <w:next w:val="BodyText"/>
-    <w:pPr>
-      <w:keepNext/>
-    </w:pPr>
-  </w:style>
-  <w:style w:type="paragraph" w:styleId="Caption">
-    <w:name w:val="caption"/>
-    <w:basedOn w:val="Normal"/>
-    <w:next w:val="BodyText"/>
-    <w:qFormat/>
-    <w:rsid w:val="003506A9"/>
-    <w:pPr>
-      <w:spacing w:after="240"/>
-    </w:pPr>
-    <w:rPr>
-      <w:spacing w:val="-5"/>
-      <w:sz w:val="24"/>
-      <w:szCs w:val="24"/>
-    </w:rPr>
-  </w:style>
-  <w:style w:type="paragraph" w:customStyle="1" w:styleId="ChapterSubtitle">
-    <w:name w:val="Chapter Subtitle"/>
-    <w:basedOn w:val="Normal"/>
-    <w:next w:val="BodyText"/>
-    <w:pPr>
-      <w:keepNext/>
-      <w:keepLines/>
-      <w:spacing w:after="360" w:line="240" w:lineRule="atLeast"/>
-      <w:ind w:right="1800"/>
-    </w:pPr>
-    <w:rPr>
-      <w:i/>
-      <w:spacing w:val="-20"/>
-      <w:kern w:val="28"/>
-      <w:sz w:val="28"/>
-    </w:rPr>
-  </w:style>
-  <w:style w:type="paragraph" w:customStyle="1" w:styleId="ChapterTitle">
-    <w:name w:val="Chapter Title"/>
-    <w:basedOn w:val="Normal"/>
-    <w:next w:val="ChapterSubtitle"/>
-    <w:pPr>
-      <w:keepNext/>
-      <w:keepLines/>
-      <w:spacing w:before="480" w:after="360" w:line="440" w:lineRule="atLeast"/>
-      <w:ind w:right="2160"/>
-    </w:pPr>
-    <w:rPr>
-      <w:rFonts w:ascii="Arial Black" w:hAnsi="Arial Black"/>
-      <w:color w:val="808080"/>
-      <w:spacing w:val="-35"/>
-      <w:kern w:val="28"/>
-      <w:sz w:val="44"/>
-    </w:rPr>
-  </w:style>
-  <w:style w:type="paragraph" w:customStyle="1" w:styleId="CompanyName">
-    <w:name w:val="Company Name"/>
-    <w:basedOn w:val="Normal"/>
-    <w:next w:val="Normal"/>
-    <w:pPr>
-      <w:spacing w:before="420" w:after="60" w:line="320" w:lineRule="exact"/>
-    </w:pPr>
-    <w:rPr>
-      <w:caps/>
-      <w:kern w:val="36"/>
-      <w:sz w:val="38"/>
-    </w:rPr>
-  </w:style>
-  <w:style w:type="character" w:styleId="Emphasis">
-    <w:name w:val="Emphasis"/>
-    <w:qFormat/>
-    <w:rPr>
-      <w:rFonts w:ascii="Arial Black" w:hAnsi="Arial Black"/>
-      <w:sz w:val="18"/>
-    </w:rPr>
-  </w:style>
-  <w:style w:type="character" w:styleId="EndnoteReference">
-    <w:name w:val="endnote reference"/>
-    <w:semiHidden/>
-    <w:rPr>
-      <w:sz w:val="18"/>
-      <w:vertAlign w:val="superscript"/>
-    </w:rPr>
-  </w:style>
-  <w:style w:type="paragraph" w:styleId="EndnoteText">
-    <w:name w:val="endnote text"/>
-    <w:basedOn w:val="Normal"/>
-    <w:semiHidden/>
-    <w:pPr>
-      <w:tabs>
-        <w:tab w:val="left" w:pos="187"/>
-      </w:tabs>
-      <w:spacing w:after="120" w:line="220" w:lineRule="exact"/>
-      <w:ind w:left="187" w:hanging="187"/>
-    </w:pPr>
-    <w:rPr>
-      <w:sz w:val="18"/>
-    </w:rPr>
-  </w:style>
-  <w:style w:type="paragraph" w:styleId="Footer">
-    <w:name w:val="footer"/>
-    <w:basedOn w:val="Normal"/>
-    <w:pPr>
-      <w:keepLines/>
-      <w:pBdr>
-        <w:top w:val="single" w:sz="6" w:space="3" w:color="auto"/>
-      </w:pBdr>
-      <w:tabs>
-        <w:tab w:val="center" w:pos="4320"/>
-        <w:tab w:val="right" w:pos="8640"/>
-      </w:tabs>
-      <w:jc w:val="center"/>
-    </w:pPr>
-    <w:rPr>
-      <w:rFonts w:ascii="Arial Black" w:hAnsi="Arial Black"/>
-    </w:rPr>
-  </w:style>
-  <w:style w:type="character" w:styleId="FootnoteReference">
-    <w:name w:val="footnote reference"/>
-    <w:semiHidden/>
-    <w:rPr>
-      <w:sz w:val="18"/>
-      <w:vertAlign w:val="superscript"/>
-    </w:rPr>
-  </w:style>
-  <w:style w:type="paragraph" w:styleId="FootnoteText">
-    <w:name w:val="footnote text"/>
-    <w:basedOn w:val="Normal"/>
-    <w:semiHidden/>
-    <w:rsid w:val="00B9112D"/>
-    <w:pPr>
-      <w:spacing w:before="240" w:after="120"/>
-    </w:pPr>
-    <w:rPr>
-      <w:sz w:val="18"/>
-    </w:rPr>
-  </w:style>
-  <w:style w:type="paragraph" w:styleId="Header">
-    <w:name w:val="header"/>
-    <w:basedOn w:val="Normal"/>
-    <w:pPr>
-      <w:keepLines/>
-      <w:tabs>
-        <w:tab w:val="center" w:pos="4320"/>
-        <w:tab w:val="right" w:pos="8640"/>
-      </w:tabs>
-    </w:pPr>
-    <w:rPr>
-      <w:rFonts w:ascii="Arial Black" w:hAnsi="Arial Black"/>
-      <w:caps/>
-      <w:spacing w:val="60"/>
-      <w:sz w:val="14"/>
-    </w:rPr>
-  </w:style>
-  <w:style w:type="paragraph" w:customStyle="1" w:styleId="Icon1">
-    <w:name w:val="Icon 1"/>
-    <w:basedOn w:val="Normal"/>
-    <w:pPr>
-      <w:framePr w:w="1440" w:hSpace="187" w:wrap="around" w:vAnchor="text" w:hAnchor="margin" w:y="1"/>
-      <w:shd w:val="pct10" w:color="auto" w:fill="auto"/>
-      <w:spacing w:before="60" w:line="1440" w:lineRule="exact"/>
-      <w:jc w:val="center"/>
-    </w:pPr>
-    <w:rPr>
-      <w:rFonts w:ascii="Wingdings" w:hAnsi="Wingdings"/>
-      <w:b/>
-      <w:color w:val="FFFFFF"/>
-      <w:spacing w:val="-10"/>
-      <w:sz w:val="160"/>
-    </w:rPr>
-  </w:style>
-  <w:style w:type="paragraph" w:styleId="Index1">
-    <w:name w:val="index 1"/>
-    <w:basedOn w:val="Normal"/>
-    <w:semiHidden/>
-    <w:rsid w:val="00977C9A"/>
-    <w:pPr>
-      <w:tabs>
-        <w:tab w:val="right" w:leader="dot" w:pos="3960"/>
-      </w:tabs>
-      <w:spacing w:line="240" w:lineRule="atLeast"/>
-      <w:ind w:left="720" w:hanging="720"/>
-    </w:pPr>
-    <w:rPr>
-      <w:rFonts w:ascii="Arial" w:hAnsi="Arial"/>
-      <w:sz w:val="20"/>
-    </w:rPr>
-  </w:style>
-  <w:style w:type="paragraph" w:styleId="Index2">
-    <w:name w:val="index 2"/>
-    <w:basedOn w:val="Normal"/>
-    <w:semiHidden/>
-    <w:rsid w:val="00977C9A"/>
-    <w:pPr>
-      <w:tabs>
-        <w:tab w:val="right" w:leader="dot" w:pos="3960"/>
-      </w:tabs>
-      <w:spacing w:line="240" w:lineRule="atLeast"/>
-      <w:ind w:left="180"/>
-    </w:pPr>
-    <w:rPr>
-      <w:rFonts w:ascii="Arial" w:hAnsi="Arial"/>
-      <w:sz w:val="18"/>
-    </w:rPr>
-  </w:style>
-  <w:style w:type="paragraph" w:styleId="Index3">
-    <w:name w:val="index 3"/>
-    <w:basedOn w:val="Normal"/>
-    <w:semiHidden/>
-    <w:pPr>
-      <w:tabs>
-        <w:tab w:val="right" w:leader="dot" w:pos="3960"/>
-      </w:tabs>
-      <w:spacing w:line="240" w:lineRule="atLeast"/>
-      <w:ind w:left="180"/>
-    </w:pPr>
-    <w:rPr>
-      <w:sz w:val="18"/>
-    </w:rPr>
-  </w:style>
-  <w:style w:type="paragraph" w:styleId="Index4">
-    <w:name w:val="index 4"/>
-    <w:basedOn w:val="Normal"/>
-    <w:semiHidden/>
-    <w:pPr>
-      <w:tabs>
-        <w:tab w:val="right" w:pos="3960"/>
-      </w:tabs>
-      <w:spacing w:line="240" w:lineRule="atLeast"/>
-      <w:ind w:left="180"/>
-    </w:pPr>
-    <w:rPr>
-      <w:sz w:val="18"/>
-    </w:rPr>
-  </w:style>
-  <w:style w:type="paragraph" w:styleId="Index5">
-    <w:name w:val="index 5"/>
-    <w:basedOn w:val="Normal"/>
-    <w:semiHidden/>
-    <w:pPr>
-      <w:tabs>
-        <w:tab w:val="right" w:pos="3960"/>
-      </w:tabs>
-      <w:spacing w:line="240" w:lineRule="atLeast"/>
-      <w:ind w:left="180"/>
-    </w:pPr>
-    <w:rPr>
-      <w:sz w:val="18"/>
-    </w:rPr>
-  </w:style>
-  <w:style w:type="paragraph" w:styleId="Index6">
-    <w:name w:val="index 6"/>
-    <w:basedOn w:val="Index1"/>
-    <w:next w:val="Normal"/>
-    <w:semiHidden/>
-    <w:pPr>
-      <w:tabs>
-        <w:tab w:val="right" w:leader="dot" w:pos="3600"/>
-      </w:tabs>
-      <w:ind w:left="960" w:hanging="160"/>
-    </w:pPr>
-  </w:style>
-  <w:style w:type="paragraph" w:styleId="Index7">
-    <w:name w:val="index 7"/>
-    <w:basedOn w:val="Index1"/>
-    <w:next w:val="Normal"/>
-    <w:semiHidden/>
-    <w:pPr>
-      <w:tabs>
-        <w:tab w:val="right" w:leader="dot" w:pos="3600"/>
-      </w:tabs>
-      <w:ind w:left="1120" w:hanging="160"/>
-    </w:pPr>
-  </w:style>
-  <w:style w:type="paragraph" w:styleId="Index8">
-    <w:name w:val="index 8"/>
-    <w:basedOn w:val="Normal"/>
-    <w:next w:val="Normal"/>
-    <w:semiHidden/>
-    <w:pPr>
-      <w:tabs>
-        <w:tab w:val="right" w:leader="dot" w:pos="3600"/>
-      </w:tabs>
-      <w:ind w:left="1280" w:hanging="160"/>
-    </w:pPr>
-  </w:style>
-  <w:style w:type="paragraph" w:styleId="IndexHeading">
-    <w:name w:val="index heading"/>
-    <w:basedOn w:val="Normal"/>
-    <w:next w:val="Index1"/>
-    <w:semiHidden/>
-    <w:pPr>
-      <w:keepNext/>
-      <w:spacing w:line="480" w:lineRule="exact"/>
-    </w:pPr>
-    <w:rPr>
-      <w:caps/>
-      <w:color w:val="808080"/>
-      <w:kern w:val="28"/>
-      <w:sz w:val="36"/>
-    </w:rPr>
-  </w:style>
-  <w:style w:type="character" w:customStyle="1" w:styleId="Lead-inEmphasis">
-    <w:name w:val="Lead-in Emphasis"/>
-    <w:rPr>
-      <w:caps/>
-      <w:sz w:val="22"/>
-    </w:rPr>
-  </w:style>
-  <w:style w:type="paragraph" w:styleId="ListBullet">
-    <w:name w:val="List Bullet"/>
-    <w:basedOn w:val="Normal"/>
-    <w:rsid w:val="00684F60"/>
-    <w:pPr>
-      <w:numPr>
-        <w:numId w:val="11"/>
-      </w:numPr>
-      <w:tabs>
-        <w:tab w:val="clear" w:pos="360"/>
-      </w:tabs>
-      <w:spacing w:after="240"/>
-      <w:ind w:right="360"/>
-      <w:jc w:val="both"/>
-    </w:pPr>
-    <w:rPr>
-      <w:spacing w:val="-5"/>
-      <w:sz w:val="24"/>
-    </w:rPr>
-  </w:style>
-  <w:style w:type="paragraph" w:styleId="ListBullet5">
-    <w:name w:val="List Bullet 5"/>
-    <w:basedOn w:val="Normal"/>
-    <w:pPr>
-      <w:framePr w:w="1860" w:wrap="around" w:vAnchor="text" w:hAnchor="page" w:x="1201" w:y="1"/>
-      <w:numPr>
-        <w:numId w:val="13"/>
-      </w:numPr>
-      <w:pBdr>
-        <w:bottom w:val="single" w:sz="6" w:space="0" w:color="auto"/>
-        <w:between w:val="single" w:sz="6" w:space="0" w:color="auto"/>
-      </w:pBdr>
-      <w:spacing w:line="320" w:lineRule="exact"/>
-    </w:pPr>
-    <w:rPr>
-      <w:sz w:val="18"/>
-    </w:rPr>
-  </w:style>
-  <w:style w:type="paragraph" w:styleId="ListNumber">
-    <w:name w:val="List Number"/>
-    <w:basedOn w:val="Normal"/>
-    <w:rsid w:val="00684F60"/>
-    <w:pPr>
-      <w:spacing w:after="240"/>
-      <w:ind w:left="720" w:right="360" w:hanging="360"/>
-      <w:jc w:val="both"/>
-    </w:pPr>
-    <w:rPr>
-      <w:spacing w:val="-5"/>
-      <w:sz w:val="24"/>
-    </w:rPr>
-  </w:style>
-  <w:style w:type="paragraph" w:styleId="MacroText">
-    <w:name w:val="macro"/>
-    <w:basedOn w:val="BodyText"/>
-    <w:semiHidden/>
-    <w:pPr>
-      <w:spacing w:after="120"/>
-    </w:pPr>
-    <w:rPr>
-      <w:rFonts w:ascii="Courier New" w:hAnsi="Courier New"/>
-    </w:rPr>
-  </w:style>
-  <w:style w:type="character" w:styleId="PageNumber">
-    <w:name w:val="page number"/>
-    <w:rPr>
-      <w:b/>
-    </w:rPr>
-  </w:style>
-  <w:style w:type="paragraph" w:customStyle="1" w:styleId="PartLabel">
-    <w:name w:val="Part Label"/>
-    <w:basedOn w:val="Normal"/>
-    <w:next w:val="Normal"/>
-    <w:pPr>
-      <w:framePr w:w="2045" w:hSpace="187" w:vSpace="187" w:wrap="notBeside" w:vAnchor="page" w:hAnchor="margin" w:xAlign="right" w:y="966"/>
-      <w:shd w:val="pct20" w:color="auto" w:fill="auto"/>
-      <w:spacing w:before="320" w:line="1560" w:lineRule="exact"/>
-      <w:jc w:val="center"/>
-    </w:pPr>
-    <w:rPr>
-      <w:rFonts w:ascii="Arial Black" w:hAnsi="Arial Black"/>
-      <w:color w:val="FFFFFF"/>
-      <w:sz w:val="196"/>
-    </w:rPr>
-  </w:style>
-  <w:style w:type="paragraph" w:customStyle="1" w:styleId="PartTitle">
-    <w:name w:val="Part Title"/>
-    <w:basedOn w:val="Normal"/>
-    <w:next w:val="PartLabel"/>
-    <w:pPr>
-      <w:keepNext/>
-      <w:pageBreakBefore/>
-      <w:framePr w:w="2045" w:hSpace="187" w:vSpace="187" w:wrap="notBeside" w:vAnchor="page" w:hAnchor="margin" w:xAlign="right" w:y="966"/>
-      <w:shd w:val="pct20" w:color="auto" w:fill="auto"/>
-      <w:spacing w:line="480" w:lineRule="exact"/>
-      <w:jc w:val="center"/>
-    </w:pPr>
-    <w:rPr>
-      <w:rFonts w:ascii="Arial Black" w:hAnsi="Arial Black"/>
-      <w:spacing w:val="-50"/>
-      <w:sz w:val="36"/>
-    </w:rPr>
-  </w:style>
-  <w:style w:type="paragraph" w:customStyle="1" w:styleId="Picture">
-    <w:name w:val="Picture"/>
-    <w:basedOn w:val="BodyText"/>
-    <w:next w:val="Caption"/>
-    <w:pPr>
-      <w:keepNext/>
-    </w:pPr>
-  </w:style>
-  <w:style w:type="paragraph" w:customStyle="1" w:styleId="ReturnAddress">
-    <w:name w:val="Return Address"/>
-    <w:basedOn w:val="Normal"/>
-    <w:pPr>
-      <w:jc w:val="center"/>
-    </w:pPr>
-    <w:rPr>
-      <w:spacing w:val="-3"/>
-      <w:sz w:val="20"/>
-    </w:rPr>
-  </w:style>
-  <w:style w:type="paragraph" w:customStyle="1" w:styleId="SectionLabel">
-    <w:name w:val="Section Label"/>
-    <w:basedOn w:val="Normal"/>
-    <w:next w:val="Normal"/>
-    <w:pPr>
-      <w:spacing w:before="2040" w:after="360" w:line="480" w:lineRule="atLeast"/>
-    </w:pPr>
-    <w:rPr>
-      <w:rFonts w:ascii="Arial Black" w:hAnsi="Arial Black"/>
-      <w:color w:val="808080"/>
-      <w:spacing w:val="-35"/>
-      <w:sz w:val="48"/>
-    </w:rPr>
-  </w:style>
-  <w:style w:type="paragraph" w:styleId="Subtitle">
-    <w:name w:val="Subtitle"/>
-    <w:basedOn w:val="Title"/>
-    <w:next w:val="BodyText"/>
-    <w:qFormat/>
-    <w:pPr>
-      <w:spacing w:before="1940" w:after="0" w:line="200" w:lineRule="atLeast"/>
-    </w:pPr>
-    <w:rPr>
-      <w:rFonts w:ascii="Garamond" w:hAnsi="Garamond"/>
-      <w:b/>
-      <w:caps/>
-      <w:spacing w:val="30"/>
-      <w:sz w:val="18"/>
-    </w:rPr>
-  </w:style>
-  <w:style w:type="paragraph" w:styleId="Title">
-    <w:name w:val="Title"/>
-    <w:basedOn w:val="Normal"/>
-    <w:qFormat/>
-    <w:rsid w:val="00684F60"/>
-    <w:pPr>
-      <w:keepNext/>
-      <w:pBdr>
-        <w:bottom w:val="single" w:sz="6" w:space="14" w:color="808080"/>
-      </w:pBdr>
-      <w:spacing w:before="100" w:after="3600" w:line="600" w:lineRule="exact"/>
-      <w:jc w:val="center"/>
-    </w:pPr>
-    <w:rPr>
-      <w:rFonts w:ascii="Arial Black" w:hAnsi="Arial Black"/>
-      <w:color w:val="808080"/>
-      <w:spacing w:val="-35"/>
-      <w:kern w:val="28"/>
-      <w:sz w:val="48"/>
-    </w:rPr>
-  </w:style>
-  <w:style w:type="paragraph" w:customStyle="1" w:styleId="SubtitleCover">
-    <w:name w:val="Subtitle Cover"/>
-    <w:basedOn w:val="Normal"/>
-    <w:next w:val="Normal"/>
-    <w:pPr>
-      <w:keepNext/>
-      <w:pBdr>
-        <w:top w:val="single" w:sz="6" w:space="1" w:color="auto"/>
-      </w:pBdr>
-      <w:spacing w:after="5280" w:line="480" w:lineRule="exact"/>
-    </w:pPr>
-    <w:rPr>
-      <w:spacing w:val="-15"/>
-      <w:kern w:val="28"/>
-      <w:sz w:val="44"/>
-    </w:rPr>
-  </w:style>
-  <w:style w:type="paragraph" w:styleId="TableofAuthorities">
-    <w:name w:val="table of authorities"/>
-    <w:basedOn w:val="Normal"/>
-    <w:semiHidden/>
-    <w:pPr>
-      <w:tabs>
-        <w:tab w:val="right" w:leader="dot" w:pos="8640"/>
-      </w:tabs>
-      <w:spacing w:after="240"/>
-    </w:pPr>
-    <w:rPr>
-      <w:sz w:val="20"/>
-    </w:rPr>
-  </w:style>
-  <w:style w:type="paragraph" w:styleId="TableofFigures">
-    <w:name w:val="table of figures"/>
-    <w:basedOn w:val="Normal"/>
-    <w:semiHidden/>
-    <w:pPr>
-      <w:tabs>
-        <w:tab w:val="right" w:leader="dot" w:pos="8640"/>
-      </w:tabs>
-      <w:ind w:left="720" w:hanging="720"/>
-    </w:pPr>
-  </w:style>
-  <w:style w:type="paragraph" w:customStyle="1" w:styleId="TitleCover">
-    <w:name w:val="Title Cover"/>
-    <w:basedOn w:val="Normal"/>
-    <w:next w:val="SubtitleCover"/>
-    <w:rsid w:val="00684F60"/>
-    <w:pPr>
-      <w:pBdr>
-        <w:top w:val="single" w:sz="6" w:space="31" w:color="FFFFFF"/>
-        <w:left w:val="single" w:sz="6" w:space="31" w:color="FFFFFF"/>
-        <w:bottom w:val="single" w:sz="6" w:space="31" w:color="FFFFFF"/>
-        <w:right w:val="single" w:sz="6" w:space="31" w:color="FFFFFF"/>
-      </w:pBdr>
-      <w:shd w:val="pct10" w:color="auto" w:fill="auto"/>
-      <w:spacing w:line="1440" w:lineRule="exact"/>
-      <w:ind w:left="600" w:right="600"/>
-      <w:jc w:val="right"/>
-    </w:pPr>
-    <w:rPr>
-      <w:spacing w:val="-70"/>
-      <w:kern w:val="28"/>
-      <w:sz w:val="144"/>
-    </w:rPr>
-  </w:style>
-  <w:style w:type="paragraph" w:styleId="TOAHeading">
-    <w:name w:val="toa heading"/>
-    <w:basedOn w:val="Normal"/>
-    <w:next w:val="Normal"/>
-    <w:semiHidden/>
-    <w:pPr>
-      <w:pBdr>
-        <w:top w:val="single" w:sz="24" w:space="1" w:color="auto"/>
-        <w:between w:val="single" w:sz="24" w:space="1" w:color="auto"/>
-      </w:pBdr>
-      <w:tabs>
-        <w:tab w:val="right" w:pos="4740"/>
-      </w:tabs>
-      <w:spacing w:before="60" w:after="60" w:line="360" w:lineRule="exact"/>
-      <w:jc w:val="center"/>
-    </w:pPr>
-    <w:rPr>
-      <w:rFonts w:ascii="Arial Black" w:hAnsi="Arial Black"/>
-      <w:b/>
-      <w:spacing w:val="-10"/>
-      <w:sz w:val="22"/>
-    </w:rPr>
-  </w:style>
-  <w:style w:type="paragraph" w:styleId="TOC1">
-    <w:name w:val="toc 1"/>
-    <w:basedOn w:val="Normal"/>
-    <w:autoRedefine/>
-    <w:uiPriority w:val="39"/>
-    <w:rsid w:val="00DA28BB"/>
-    <w:pPr>
-      <w:spacing w:line="320" w:lineRule="atLeast"/>
-    </w:pPr>
-    <w:rPr>
-      <w:rFonts w:ascii="Arial" w:hAnsi="Arial"/>
-      <w:sz w:val="28"/>
-    </w:rPr>
-  </w:style>
-  <w:style w:type="paragraph" w:styleId="TOC2">
-    <w:name w:val="toc 2"/>
-    <w:basedOn w:val="TOC1"/>
-    <w:autoRedefine/>
-    <w:uiPriority w:val="39"/>
-    <w:rsid w:val="00DA28BB"/>
-    <w:pPr>
-      <w:tabs>
-        <w:tab w:val="right" w:leader="dot" w:pos="7910"/>
-      </w:tabs>
-      <w:ind w:left="720"/>
-    </w:pPr>
-    <w:rPr>
-      <w:sz w:val="24"/>
-    </w:rPr>
-  </w:style>
-  <w:style w:type="paragraph" w:styleId="TOC3">
-    <w:name w:val="toc 3"/>
-    <w:basedOn w:val="Normal"/>
-    <w:next w:val="Normal"/>
-    <w:autoRedefine/>
-    <w:semiHidden/>
-    <w:rsid w:val="00DA28BB"/>
-    <w:pPr>
-      <w:spacing w:line="320" w:lineRule="atLeast"/>
-      <w:ind w:left="1440"/>
-    </w:pPr>
-    <w:rPr>
-      <w:rFonts w:ascii="Arial" w:hAnsi="Arial"/>
-      <w:sz w:val="20"/>
-    </w:rPr>
-  </w:style>
-  <w:style w:type="paragraph" w:styleId="TOC4">
-    <w:name w:val="toc 4"/>
-    <w:basedOn w:val="Normal"/>
-    <w:next w:val="Normal"/>
-    <w:semiHidden/>
-    <w:pPr>
-      <w:pBdr>
-        <w:bottom w:val="single" w:sz="6" w:space="3" w:color="auto"/>
-        <w:between w:val="single" w:sz="6" w:space="3" w:color="auto"/>
-      </w:pBdr>
-      <w:tabs>
-        <w:tab w:val="right" w:pos="3600"/>
-      </w:tabs>
-      <w:spacing w:line="360" w:lineRule="atLeast"/>
-    </w:pPr>
-    <w:rPr>
-      <w:sz w:val="22"/>
-    </w:rPr>
-  </w:style>
-  <w:style w:type="paragraph" w:styleId="TOC5">
-    <w:name w:val="toc 5"/>
-    <w:basedOn w:val="Normal"/>
-    <w:next w:val="Normal"/>
-    <w:semiHidden/>
-    <w:pPr>
-      <w:pBdr>
-        <w:bottom w:val="single" w:sz="6" w:space="3" w:color="auto"/>
-        <w:between w:val="single" w:sz="6" w:space="3" w:color="auto"/>
-      </w:pBdr>
-      <w:tabs>
-        <w:tab w:val="right" w:pos="3600"/>
-      </w:tabs>
-      <w:spacing w:line="360" w:lineRule="atLeast"/>
-    </w:pPr>
-    <w:rPr>
-      <w:sz w:val="22"/>
-    </w:rPr>
-  </w:style>
-  <w:style w:type="paragraph" w:styleId="TOC6">
-    <w:name w:val="toc 6"/>
-    <w:basedOn w:val="Normal"/>
-    <w:next w:val="Normal"/>
-    <w:semiHidden/>
-    <w:pPr>
-      <w:tabs>
-        <w:tab w:val="right" w:leader="dot" w:pos="3600"/>
-      </w:tabs>
-      <w:ind w:left="800"/>
-    </w:pPr>
-  </w:style>
-  <w:style w:type="paragraph" w:styleId="TOC7">
-    <w:name w:val="toc 7"/>
-    <w:basedOn w:val="Normal"/>
-    <w:next w:val="Normal"/>
-    <w:semiHidden/>
-    <w:pPr>
-      <w:tabs>
-        <w:tab w:val="right" w:leader="dot" w:pos="3600"/>
-      </w:tabs>
-      <w:ind w:left="960"/>
-    </w:pPr>
-  </w:style>
-  <w:style w:type="paragraph" w:styleId="TOC8">
-    <w:name w:val="toc 8"/>
-    <w:basedOn w:val="Normal"/>
-    <w:next w:val="Normal"/>
-    <w:semiHidden/>
-    <w:pPr>
-      <w:tabs>
-        <w:tab w:val="right" w:leader="dot" w:pos="3600"/>
-      </w:tabs>
-      <w:ind w:left="1120"/>
-    </w:pPr>
-  </w:style>
-  <w:style w:type="paragraph" w:styleId="TOC9">
-    <w:name w:val="toc 9"/>
-    <w:basedOn w:val="Normal"/>
-    <w:next w:val="Normal"/>
-    <w:semiHidden/>
-    <w:pPr>
-      <w:tabs>
-        <w:tab w:val="right" w:leader="dot" w:pos="3600"/>
-      </w:tabs>
-      <w:ind w:left="1280"/>
-    </w:pPr>
-  </w:style>
-  <w:style w:type="paragraph" w:customStyle="1" w:styleId="TOCBase">
-    <w:name w:val="TOC Base"/>
-    <w:basedOn w:val="TOC2"/>
-  </w:style>
-  <w:style w:type="paragraph" w:styleId="BalloonText">
-    <w:name w:val="Balloon Text"/>
-    <w:basedOn w:val="Normal"/>
-    <w:semiHidden/>
-    <w:rsid w:val="00F8730F"/>
-    <w:rPr>
-      <w:rFonts w:ascii="Tahoma" w:hAnsi="Tahoma" w:cs="Tahoma"/>
-      <w:szCs w:val="16"/>
-    </w:rPr>
-  </w:style>
-  <w:style w:type="character" w:customStyle="1" w:styleId="Heading1Char">
-    <w:name w:val="Heading 1 Char"/>
-    <w:basedOn w:val="DefaultParagraphFont"/>
-    <w:link w:val="Heading1"/>
-    <w:rsid w:val="00CA1425"/>
-    <w:rPr>
-      <w:rFonts w:ascii="Arial Black" w:hAnsi="Arial Black"/>
-      <w:color w:val="808080"/>
-      <w:spacing w:val="-35"/>
-      <w:kern w:val="28"/>
-      <w:sz w:val="44"/>
-      <w:lang w:val="en-US" w:eastAsia="en-US"/>
-    </w:rPr>
-  </w:style>
-  <w:style w:type="character" w:customStyle="1" w:styleId="BodyTextChar">
-    <w:name w:val="Body Text Char"/>
-    <w:basedOn w:val="DefaultParagraphFont"/>
-    <w:link w:val="BodyText"/>
-    <w:rsid w:val="004265DB"/>
-    <w:rPr>
-      <w:rFonts w:ascii="Garamond" w:hAnsi="Garamond"/>
-      <w:spacing w:val="-5"/>
-      <w:sz w:val="24"/>
-      <w:lang w:val="en-US" w:eastAsia="en-US" w:bidi="ar-SA"/>
-    </w:rPr>
-  </w:style>
-  <w:style w:type="character" w:styleId="Hyperlink">
-    <w:name w:val="Hyperlink"/>
-    <w:basedOn w:val="DefaultParagraphFont"/>
-    <w:uiPriority w:val="99"/>
-    <w:rsid w:val="004265DB"/>
-    <w:rPr>
-      <w:color w:val="0000FF"/>
-      <w:u w:val="single"/>
-    </w:rPr>
-  </w:style>
-  <w:style w:type="paragraph" w:styleId="NormalWeb">
-    <w:name w:val="Normal (Web)"/>
-    <w:basedOn w:val="Normal"/>
-    <w:uiPriority w:val="99"/>
-    <w:semiHidden/>
-    <w:unhideWhenUsed/>
-    <w:rsid w:val="003506A9"/>
-    <w:pPr>
-      <w:spacing w:before="100" w:beforeAutospacing="1" w:after="100" w:afterAutospacing="1"/>
-    </w:pPr>
-    <w:rPr>
-      <w:rFonts w:ascii="Times New Roman" w:eastAsiaTheme="minorEastAsia" w:hAnsi="Times New Roman"/>
-      <w:sz w:val="24"/>
-      <w:szCs w:val="24"/>
-      <w:lang w:val="en-GB" w:eastAsia="en-GB"/>
-    </w:rPr>
-  </w:style>
-  <w:style w:type="paragraph" w:customStyle="1" w:styleId="Default">
-    <w:name w:val="Default"/>
-    <w:rsid w:val="003506A9"/>
-    <w:pPr>
-      <w:autoSpaceDE w:val="0"/>
-      <w:autoSpaceDN w:val="0"/>
-      <w:adjustRightInd w:val="0"/>
-    </w:pPr>
-    <w:rPr>
-      <w:rFonts w:ascii="Arial" w:hAnsi="Arial" w:cs="Arial"/>
-      <w:color w:val="000000"/>
-      <w:sz w:val="24"/>
-      <w:szCs w:val="24"/>
-    </w:rPr>
-  </w:style>
-  <w:style w:type="paragraph" w:styleId="ListParagraph">
-    <w:name w:val="List Paragraph"/>
-    <w:basedOn w:val="Normal"/>
-    <w:uiPriority w:val="34"/>
-    <w:qFormat/>
-    <w:rsid w:val="00853088"/>
-    <w:pPr>
-      <w:ind w:left="720"/>
-      <w:contextualSpacing/>
-    </w:pPr>
-  </w:style>
-  <w:style w:type="table" w:styleId="LightShading">
-    <w:name w:val="Light Shading"/>
-    <w:basedOn w:val="TableNormal"/>
-    <w:uiPriority w:val="60"/>
-    <w:rsid w:val="00E35EAC"/>
-    <w:rPr>
-      <w:color w:val="000000" w:themeColor="text1" w:themeShade="BF"/>
-    </w:rPr>
-    <w:tblPr>
-      <w:tblStyleRowBandSize w:val="1"/>
-      <w:tblStyleColBandSize w:val="1"/>
-      <w:tblBorders>
-        <w:top w:val="single" w:sz="8" w:space="0" w:color="000000" w:themeColor="text1"/>
-        <w:bottom w:val="single" w:sz="8" w:space="0" w:color="000000" w:themeColor="text1"/>
-      </w:tblBorders>
-    </w:tblPr>
-    <w:tblStylePr w:type="firstRow">
-      <w:pPr>
-        <w:spacing w:before="0" w:after="0" w:line="240" w:lineRule="auto"/>
-      </w:pPr>
-      <w:rPr>
-        <w:b/>
-        <w:bCs/>
-      </w:rPr>
-      <w:tblPr/>
-      <w:tcPr>
-        <w:tcBorders>
-          <w:top w:val="single" w:sz="8" w:space="0" w:color="000000" w:themeColor="text1"/>
-          <w:left w:val="nil"/>
-          <w:bottom w:val="single" w:sz="8" w:space="0" w:color="000000" w:themeColor="text1"/>
-          <w:right w:val="nil"/>
-          <w:insideH w:val="nil"/>
-          <w:insideV w:val="nil"/>
-        </w:tcBorders>
-      </w:tcPr>
-    </w:tblStylePr>
-    <w:tblStylePr w:type="lastRow">
-      <w:pPr>
-        <w:spacing w:before="0" w:after="0" w:line="240" w:lineRule="auto"/>
-      </w:pPr>
-      <w:rPr>
-        <w:b/>
-        <w:bCs/>
-      </w:rPr>
-      <w:tblPr/>
-      <w:tcPr>
-        <w:tcBorders>
-          <w:top w:val="single" w:sz="8" w:space="0" w:color="000000" w:themeColor="text1"/>
-          <w:left w:val="nil"/>
-          <w:bottom w:val="single" w:sz="8" w:space="0" w:color="000000" w:themeColor="text1"/>
-          <w:right w:val="nil"/>
-          <w:insideH w:val="nil"/>
-          <w:insideV w:val="nil"/>
-        </w:tcBorders>
-      </w:tcPr>
-    </w:tblStylePr>
-    <w:tblStylePr w:type="firstCol">
-      <w:rPr>
-        <w:b/>
-        <w:bCs/>
-      </w:rPr>
-    </w:tblStylePr>
-    <w:tblStylePr w:type="lastCol">
-      <w:rPr>
-        <w:b/>
-        <w:bCs/>
-      </w:rPr>
-    </w:tblStylePr>
-    <w:tblStylePr w:type="band1Vert">
-      <w:tblPr/>
-      <w:tcPr>
-        <w:tcBorders>
-          <w:left w:val="nil"/>
-          <w:right w:val="nil"/>
-          <w:insideH w:val="nil"/>
-          <w:insideV w:val="nil"/>
-        </w:tcBorders>
-        <w:shd w:val="clear" w:color="auto" w:fill="C0C0C0" w:themeFill="text1" w:themeFillTint="3F"/>
-      </w:tcPr>
-    </w:tblStylePr>
-    <w:tblStylePr w:type="band1Horz">
-      <w:tblPr/>
-      <w:tcPr>
-        <w:tcBorders>
-          <w:left w:val="nil"/>
-          <w:right w:val="nil"/>
-          <w:insideH w:val="nil"/>
-          <w:insideV w:val="nil"/>
-        </w:tcBorders>
-        <w:shd w:val="clear" w:color="auto" w:fill="C0C0C0" w:themeFill="text1" w:themeFillTint="3F"/>
-      </w:tcPr>
-    </w:tblStylePr>
-  </w:style>
-</w:styles>
-</file>
-
 <file path=word/theme/theme1.xml><?xml version="1.0" encoding="utf-8"?>
 <a:theme xmlns:a="http://schemas.openxmlformats.org/drawingml/2006/main" name="Office Theme">
   <a:themeElements>
@@ -13738,7 +12701,7 @@
 </file>
 
 <file path=customXml/itemProps1.xml><?xml version="1.0" encoding="utf-8"?>
-<ds:datastoreItem xmlns:ds="http://schemas.openxmlformats.org/officeDocument/2006/customXml" ds:itemID="{4C2A296A-C9D5-4DC7-A549-2851AF6F2292}">
+<ds:datastoreItem xmlns:ds="http://schemas.openxmlformats.org/officeDocument/2006/customXml" ds:itemID="{C5EF0D7E-7759-44F4-978B-33A3D5350973}">
   <ds:schemaRefs>
     <ds:schemaRef ds:uri="http://schemas.openxmlformats.org/officeDocument/2006/bibliography"/>
   </ds:schemaRefs>

</xml_diff>